<commit_message>
Added bond for plea only dialog.
</commit_message>
<xml_diff>
--- a/resources/Templates/Plea_Only_Template.docx
+++ b/resources/Templates/Plea_Only_Template.docx
@@ -2134,6 +2134,409 @@
     </w:p>
     <w:p>
       <w:pPr>
+        <w:tabs>
+          <w:tab w:val="center" w:pos="4680"/>
+        </w:tabs>
+        <w:jc w:val="both"/>
+        <w:rPr>
+          <w:rFonts w:ascii="Palatino Linotype" w:hAnsi="Palatino Linotype"/>
+          <w:b/>
+          <w:bCs/>
+          <w:sz w:val="20"/>
+          <w:szCs w:val="20"/>
+        </w:rPr>
+      </w:pPr>
+      <w:r>
+        <w:rPr>
+          <w:rFonts w:ascii="Palatino Linotype" w:hAnsi="Palatino Linotype"/>
+          <w:b/>
+          <w:bCs/>
+          <w:sz w:val="20"/>
+          <w:szCs w:val="20"/>
+        </w:rPr>
+        <w:t xml:space="preserve">Bond.  </w:t>
+      </w:r>
+      <w:r>
+        <w:rPr>
+          <w:rFonts w:ascii="Palatino Linotype" w:hAnsi="Palatino Linotype"/>
+          <w:bCs/>
+          <w:color w:val="FF0000"/>
+          <w:sz w:val="20"/>
+          <w:szCs w:val="20"/>
+        </w:rPr>
+        <w:t xml:space="preserve">{% if </w:t>
+      </w:r>
+      <w:r>
+        <w:rPr>
+          <w:rFonts w:ascii="Palatino Linotype" w:hAnsi="Palatino Linotype"/>
+          <w:bCs/>
+          <w:color w:val="FF0000"/>
+          <w:sz w:val="20"/>
+          <w:szCs w:val="20"/>
+        </w:rPr>
+        <w:t>future_sentencing.plea_only_bond</w:t>
+      </w:r>
+      <w:r>
+        <w:rPr>
+          <w:rFonts w:ascii="Palatino Linotype" w:hAnsi="Palatino Linotype"/>
+          <w:bCs/>
+          <w:color w:val="FF0000"/>
+          <w:sz w:val="20"/>
+          <w:szCs w:val="20"/>
+        </w:rPr>
+        <w:t xml:space="preserve"> == ‘</w:t>
+      </w:r>
+      <w:r>
+        <w:rPr>
+          <w:rFonts w:ascii="Palatino Linotype" w:hAnsi="Palatino Linotype"/>
+          <w:bCs/>
+          <w:color w:val="FF0000"/>
+          <w:sz w:val="20"/>
+          <w:szCs w:val="20"/>
+        </w:rPr>
+        <w:t>OR</w:t>
+      </w:r>
+      <w:r>
+        <w:rPr>
+          <w:rFonts w:ascii="Palatino Linotype" w:hAnsi="Palatino Linotype"/>
+          <w:bCs/>
+          <w:color w:val="FF0000"/>
+          <w:sz w:val="20"/>
+          <w:szCs w:val="20"/>
+        </w:rPr>
+        <w:t xml:space="preserve"> Bond’ %}</w:t>
+      </w:r>
+    </w:p>
+    <w:p>
+      <w:pPr>
+        <w:pStyle w:val="ListParagraph"/>
+        <w:numPr>
+          <w:ilvl w:val="0"/>
+          <w:numId w:val="3"/>
+        </w:numPr>
+        <w:tabs>
+          <w:tab w:val="center" w:pos="4680"/>
+        </w:tabs>
+        <w:jc w:val="both"/>
+        <w:rPr>
+          <w:rFonts w:ascii="Palatino Linotype" w:hAnsi="Palatino Linotype"/>
+          <w:b/>
+          <w:bCs/>
+          <w:sz w:val="20"/>
+          <w:szCs w:val="20"/>
+        </w:rPr>
+      </w:pPr>
+      <w:r>
+        <w:rPr>
+          <w:rFonts w:ascii="Palatino Linotype" w:hAnsi="Palatino Linotype"/>
+          <w:bCs/>
+          <w:sz w:val="20"/>
+          <w:szCs w:val="20"/>
+          <w:u w:val="single"/>
+        </w:rPr>
+        <w:t>The defendant shall execute a personal recognizance bond</w:t>
+      </w:r>
+      <w:r>
+        <w:rPr>
+          <w:rFonts w:ascii="Palatino Linotype" w:hAnsi="Palatino Linotype"/>
+          <w:bCs/>
+          <w:sz w:val="20"/>
+          <w:szCs w:val="20"/>
+          <w:u w:val="single"/>
+        </w:rPr>
+        <w:t xml:space="preserve"> to ensure appearance at sentencing</w:t>
+      </w:r>
+      <w:r>
+        <w:rPr>
+          <w:rFonts w:ascii="Palatino Linotype" w:hAnsi="Palatino Linotype"/>
+          <w:bCs/>
+          <w:sz w:val="20"/>
+          <w:szCs w:val="20"/>
+        </w:rPr>
+        <w:t>.</w:t>
+      </w:r>
+    </w:p>
+    <w:p>
+      <w:pPr>
+        <w:pStyle w:val="ListParagraph"/>
+        <w:numPr>
+          <w:ilvl w:val="0"/>
+          <w:numId w:val="3"/>
+        </w:numPr>
+        <w:tabs>
+          <w:tab w:val="center" w:pos="4680"/>
+        </w:tabs>
+        <w:jc w:val="both"/>
+        <w:rPr>
+          <w:rFonts w:ascii="Palatino Linotype" w:hAnsi="Palatino Linotype"/>
+          <w:b/>
+          <w:bCs/>
+          <w:sz w:val="20"/>
+          <w:szCs w:val="20"/>
+        </w:rPr>
+      </w:pPr>
+      <w:r>
+        <w:rPr>
+          <w:rFonts w:ascii="Palatino Linotype" w:hAnsi="Palatino Linotype"/>
+          <w:bCs/>
+          <w:sz w:val="20"/>
+          <w:szCs w:val="20"/>
+        </w:rPr>
+        <w:t>Defendant shall behave lawfully, comply with any protection orders and/or other orders of this Court, and shall maintain contact and cooperation with counsel of record.</w:t>
+      </w:r>
+    </w:p>
+    <w:p>
+      <w:pPr>
+        <w:pStyle w:val="ListParagraph"/>
+        <w:numPr>
+          <w:ilvl w:val="0"/>
+          <w:numId w:val="3"/>
+        </w:numPr>
+        <w:tabs>
+          <w:tab w:val="center" w:pos="4680"/>
+        </w:tabs>
+        <w:jc w:val="both"/>
+        <w:rPr>
+          <w:rFonts w:ascii="Palatino Linotype" w:hAnsi="Palatino Linotype"/>
+          <w:b/>
+          <w:bCs/>
+          <w:color w:val="000000" w:themeColor="text1"/>
+          <w:sz w:val="20"/>
+          <w:szCs w:val="20"/>
+        </w:rPr>
+      </w:pPr>
+      <w:r>
+        <w:rPr>
+          <w:rFonts w:ascii="Palatino Linotype" w:hAnsi="Palatino Linotype"/>
+          <w:bCs/>
+          <w:sz w:val="20"/>
+          <w:szCs w:val="20"/>
+        </w:rPr>
+        <w:t>Defendant shall provide written notice to the Office of Community Control</w:t>
+      </w:r>
+      <w:r>
+        <w:rPr>
+          <w:rFonts w:ascii="Palatino Linotype" w:hAnsi="Palatino Linotype"/>
+          <w:bCs/>
+          <w:sz w:val="20"/>
+          <w:szCs w:val="20"/>
+        </w:rPr>
+        <w:t>, located at 70 N. Union St., Delaware, OH 43015,</w:t>
+      </w:r>
+      <w:r>
+        <w:rPr>
+          <w:rFonts w:ascii="Palatino Linotype" w:hAnsi="Palatino Linotype"/>
+          <w:bCs/>
+          <w:sz w:val="20"/>
+          <w:szCs w:val="20"/>
+        </w:rPr>
+        <w:t xml:space="preserve"> at least 10 days prior to leaving Ohio.</w:t>
+      </w:r>
+      <w:r>
+        <w:rPr>
+          <w:rFonts w:ascii="Palatino Linotype" w:hAnsi="Palatino Linotype"/>
+          <w:bCs/>
+          <w:color w:val="FF0000"/>
+          <w:sz w:val="20"/>
+          <w:szCs w:val="20"/>
+        </w:rPr>
+        <w:t xml:space="preserve"> </w:t>
+      </w:r>
+    </w:p>
+    <w:p>
+      <w:pPr>
+        <w:pStyle w:val="ListParagraph"/>
+        <w:numPr>
+          <w:ilvl w:val="0"/>
+          <w:numId w:val="3"/>
+        </w:numPr>
+        <w:spacing w:line="276" w:lineRule="auto"/>
+        <w:jc w:val="both"/>
+        <w:rPr>
+          <w:rFonts w:ascii="Palatino Linotype" w:hAnsi="Palatino Linotype"/>
+          <w:b/>
+          <w:bCs/>
+          <w:sz w:val="20"/>
+          <w:szCs w:val="20"/>
+        </w:rPr>
+      </w:pPr>
+      <w:r>
+        <w:rPr>
+          <w:rFonts w:ascii="Palatino Linotype" w:hAnsi="Palatino Linotype"/>
+          <w:bCs/>
+          <w:sz w:val="20"/>
+          <w:szCs w:val="20"/>
+        </w:rPr>
+        <w:t>Defendant shall provide written notice to the Clerk of Court at least 10 days prior to any change of address</w:t>
+      </w:r>
+      <w:r>
+        <w:rPr>
+          <w:rFonts w:ascii="Palatino Linotype" w:hAnsi="Palatino Linotype"/>
+          <w:bCs/>
+          <w:sz w:val="20"/>
+          <w:szCs w:val="20"/>
+        </w:rPr>
+        <w:t>.</w:t>
+      </w:r>
+      <w:r>
+        <w:rPr>
+          <w:rFonts w:ascii="Palatino Linotype" w:hAnsi="Palatino Linotype"/>
+          <w:bCs/>
+          <w:color w:val="FF0000"/>
+          <w:sz w:val="20"/>
+          <w:szCs w:val="20"/>
+        </w:rPr>
+        <w:t xml:space="preserve"> </w:t>
+      </w:r>
+      <w:r>
+        <w:rPr>
+          <w:rFonts w:ascii="Palatino Linotype" w:hAnsi="Palatino Linotype"/>
+          <w:bCs/>
+          <w:color w:val="FF0000"/>
+          <w:sz w:val="20"/>
+          <w:szCs w:val="20"/>
+        </w:rPr>
+        <w:t xml:space="preserve">{% </w:t>
+      </w:r>
+      <w:r>
+        <w:rPr>
+          <w:rFonts w:ascii="Palatino Linotype" w:hAnsi="Palatino Linotype"/>
+          <w:bCs/>
+          <w:color w:val="FF0000"/>
+          <w:sz w:val="20"/>
+          <w:szCs w:val="20"/>
+        </w:rPr>
+        <w:t>el</w:t>
+      </w:r>
+      <w:r>
+        <w:rPr>
+          <w:rFonts w:ascii="Palatino Linotype" w:hAnsi="Palatino Linotype"/>
+          <w:bCs/>
+          <w:color w:val="FF0000"/>
+          <w:sz w:val="20"/>
+          <w:szCs w:val="20"/>
+        </w:rPr>
+        <w:t xml:space="preserve">if </w:t>
+      </w:r>
+      <w:r>
+        <w:rPr>
+          <w:rFonts w:ascii="Palatino Linotype" w:hAnsi="Palatino Linotype"/>
+          <w:bCs/>
+          <w:color w:val="FF0000"/>
+          <w:sz w:val="20"/>
+          <w:szCs w:val="20"/>
+        </w:rPr>
+        <w:t>future_sentencing.plea_only_bond</w:t>
+      </w:r>
+      <w:r>
+        <w:rPr>
+          <w:rFonts w:ascii="Palatino Linotype" w:hAnsi="Palatino Linotype"/>
+          <w:bCs/>
+          <w:color w:val="FF0000"/>
+          <w:sz w:val="20"/>
+          <w:szCs w:val="20"/>
+        </w:rPr>
+        <w:t xml:space="preserve"> == ‘</w:t>
+      </w:r>
+      <w:r>
+        <w:rPr>
+          <w:rFonts w:ascii="Palatino Linotype" w:hAnsi="Palatino Linotype"/>
+          <w:bCs/>
+          <w:color w:val="FF0000"/>
+          <w:sz w:val="20"/>
+          <w:szCs w:val="20"/>
+        </w:rPr>
+        <w:t>Continue Existing Bond</w:t>
+      </w:r>
+      <w:r>
+        <w:rPr>
+          <w:rFonts w:ascii="Palatino Linotype" w:hAnsi="Palatino Linotype"/>
+          <w:bCs/>
+          <w:color w:val="FF0000"/>
+          <w:sz w:val="20"/>
+          <w:szCs w:val="20"/>
+        </w:rPr>
+        <w:t>’ %}</w:t>
+      </w:r>
+    </w:p>
+    <w:p>
+      <w:pPr>
+        <w:pStyle w:val="ListParagraph"/>
+        <w:numPr>
+          <w:ilvl w:val="0"/>
+          <w:numId w:val="3"/>
+        </w:numPr>
+        <w:spacing w:line="276" w:lineRule="auto"/>
+        <w:jc w:val="both"/>
+        <w:rPr>
+          <w:rFonts w:ascii="Palatino Linotype" w:hAnsi="Palatino Linotype"/>
+          <w:b/>
+          <w:bCs/>
+          <w:sz w:val="20"/>
+          <w:szCs w:val="20"/>
+        </w:rPr>
+      </w:pPr>
+      <w:r>
+        <w:rPr>
+          <w:rFonts w:ascii="Palatino Linotype" w:hAnsi="Palatino Linotype"/>
+          <w:bCs/>
+          <w:sz w:val="20"/>
+          <w:szCs w:val="20"/>
+        </w:rPr>
+        <w:t>The bond</w:t>
+      </w:r>
+      <w:r>
+        <w:rPr>
+          <w:rFonts w:ascii="Palatino Linotype" w:hAnsi="Palatino Linotype"/>
+          <w:bCs/>
+          <w:sz w:val="20"/>
+          <w:szCs w:val="20"/>
+        </w:rPr>
+        <w:t xml:space="preserve"> and all bond conditions</w:t>
+      </w:r>
+      <w:r>
+        <w:rPr>
+          <w:rFonts w:ascii="Palatino Linotype" w:hAnsi="Palatino Linotype"/>
+          <w:bCs/>
+          <w:sz w:val="20"/>
+          <w:szCs w:val="20"/>
+        </w:rPr>
+        <w:t xml:space="preserve"> previously imposed in this case remains in full force and effect pending sentencing in this case.</w:t>
+      </w:r>
+      <w:r>
+        <w:rPr>
+          <w:rFonts w:ascii="Palatino Linotype" w:hAnsi="Palatino Linotype"/>
+          <w:bCs/>
+          <w:color w:val="FF0000"/>
+          <w:sz w:val="20"/>
+          <w:szCs w:val="20"/>
+        </w:rPr>
+        <w:t xml:space="preserve"> </w:t>
+      </w:r>
+      <w:r>
+        <w:rPr>
+          <w:rFonts w:ascii="Palatino Linotype" w:hAnsi="Palatino Linotype"/>
+          <w:bCs/>
+          <w:color w:val="FF0000"/>
+          <w:sz w:val="20"/>
+          <w:szCs w:val="20"/>
+        </w:rPr>
+        <w:t>{% endif %}</w:t>
+      </w:r>
+    </w:p>
+    <w:p>
+      <w:pPr>
+        <w:spacing w:line="276" w:lineRule="auto"/>
+        <w:jc w:val="both"/>
+        <w:rPr>
+          <w:rFonts w:ascii="Palatino Linotype" w:hAnsi="Palatino Linotype"/>
+          <w:sz w:val="20"/>
+          <w:szCs w:val="20"/>
+        </w:rPr>
+      </w:pPr>
+    </w:p>
+    <w:p>
+      <w:pPr>
         <w:keepNext/>
         <w:tabs>
           <w:tab w:val="left" w:pos="-1080"/>
@@ -2429,7 +2832,19 @@
           <w:sz w:val="19"/>
           <w:szCs w:val="19"/>
         </w:rPr>
-        <w:t xml:space="preserve">Pursuant to Criminal Rule 19(D) and Traffic Rule 14, written objections to this magistrate’s decision must be filed within </w:t>
+        <w:t xml:space="preserve">Pursuant to Criminal Rule 19(D) and Traffic Rule 14, written objections to this magistrate’s decision must be filed </w:t>
+      </w:r>
+      <w:r>
+        <w:rPr>
+          <w:rFonts w:ascii="Palatino Linotype" w:hAnsi="Palatino Linotype"/>
+          <w:b/>
+          <w:bCs/>
+          <w:i/>
+          <w:sz w:val="19"/>
+          <w:szCs w:val="19"/>
+        </w:rPr>
+        <w:lastRenderedPageBreak/>
+        <w:t xml:space="preserve">within </w:t>
       </w:r>
       <w:r>
         <w:rPr>
@@ -3091,9 +3506,9 @@
     </w:lvl>
   </w:abstractNum>
   <w:abstractNum w:abstractNumId="1" w15:restartNumberingAfterBreak="0">
-    <w:nsid w:val="3CA256FB"/>
+    <w:nsid w:val="16ED3168"/>
     <w:multiLevelType w:val="hybridMultilevel"/>
-    <w:tmpl w:val="6B82EB7A"/>
+    <w:tmpl w:val="D0B68732"/>
     <w:lvl w:ilvl="0" w:tplc="04090001">
       <w:start w:val="1"/>
       <w:numFmt w:val="bullet"/>
@@ -3203,10 +3618,126 @@
       </w:rPr>
     </w:lvl>
   </w:abstractNum>
+  <w:abstractNum w:abstractNumId="2" w15:restartNumberingAfterBreak="0">
+    <w:nsid w:val="3CA256FB"/>
+    <w:multiLevelType w:val="hybridMultilevel"/>
+    <w:tmpl w:val="6B82EB7A"/>
+    <w:lvl w:ilvl="0" w:tplc="04090001">
+      <w:start w:val="1"/>
+      <w:numFmt w:val="bullet"/>
+      <w:lvlText w:val=""/>
+      <w:lvlJc w:val="left"/>
+      <w:pPr>
+        <w:ind w:left="720" w:hanging="360"/>
+      </w:pPr>
+      <w:rPr>
+        <w:rFonts w:ascii="Symbol" w:hAnsi="Symbol" w:hint="default"/>
+      </w:rPr>
+    </w:lvl>
+    <w:lvl w:ilvl="1" w:tplc="04090003" w:tentative="1">
+      <w:start w:val="1"/>
+      <w:numFmt w:val="bullet"/>
+      <w:lvlText w:val="o"/>
+      <w:lvlJc w:val="left"/>
+      <w:pPr>
+        <w:ind w:left="1440" w:hanging="360"/>
+      </w:pPr>
+      <w:rPr>
+        <w:rFonts w:ascii="Courier New" w:hAnsi="Courier New" w:cs="Courier New" w:hint="default"/>
+      </w:rPr>
+    </w:lvl>
+    <w:lvl w:ilvl="2" w:tplc="04090005" w:tentative="1">
+      <w:start w:val="1"/>
+      <w:numFmt w:val="bullet"/>
+      <w:lvlText w:val=""/>
+      <w:lvlJc w:val="left"/>
+      <w:pPr>
+        <w:ind w:left="2160" w:hanging="360"/>
+      </w:pPr>
+      <w:rPr>
+        <w:rFonts w:ascii="Wingdings" w:hAnsi="Wingdings" w:hint="default"/>
+      </w:rPr>
+    </w:lvl>
+    <w:lvl w:ilvl="3" w:tplc="04090001" w:tentative="1">
+      <w:start w:val="1"/>
+      <w:numFmt w:val="bullet"/>
+      <w:lvlText w:val=""/>
+      <w:lvlJc w:val="left"/>
+      <w:pPr>
+        <w:ind w:left="2880" w:hanging="360"/>
+      </w:pPr>
+      <w:rPr>
+        <w:rFonts w:ascii="Symbol" w:hAnsi="Symbol" w:hint="default"/>
+      </w:rPr>
+    </w:lvl>
+    <w:lvl w:ilvl="4" w:tplc="04090003" w:tentative="1">
+      <w:start w:val="1"/>
+      <w:numFmt w:val="bullet"/>
+      <w:lvlText w:val="o"/>
+      <w:lvlJc w:val="left"/>
+      <w:pPr>
+        <w:ind w:left="3600" w:hanging="360"/>
+      </w:pPr>
+      <w:rPr>
+        <w:rFonts w:ascii="Courier New" w:hAnsi="Courier New" w:cs="Courier New" w:hint="default"/>
+      </w:rPr>
+    </w:lvl>
+    <w:lvl w:ilvl="5" w:tplc="04090005" w:tentative="1">
+      <w:start w:val="1"/>
+      <w:numFmt w:val="bullet"/>
+      <w:lvlText w:val=""/>
+      <w:lvlJc w:val="left"/>
+      <w:pPr>
+        <w:ind w:left="4320" w:hanging="360"/>
+      </w:pPr>
+      <w:rPr>
+        <w:rFonts w:ascii="Wingdings" w:hAnsi="Wingdings" w:hint="default"/>
+      </w:rPr>
+    </w:lvl>
+    <w:lvl w:ilvl="6" w:tplc="04090001" w:tentative="1">
+      <w:start w:val="1"/>
+      <w:numFmt w:val="bullet"/>
+      <w:lvlText w:val=""/>
+      <w:lvlJc w:val="left"/>
+      <w:pPr>
+        <w:ind w:left="5040" w:hanging="360"/>
+      </w:pPr>
+      <w:rPr>
+        <w:rFonts w:ascii="Symbol" w:hAnsi="Symbol" w:hint="default"/>
+      </w:rPr>
+    </w:lvl>
+    <w:lvl w:ilvl="7" w:tplc="04090003" w:tentative="1">
+      <w:start w:val="1"/>
+      <w:numFmt w:val="bullet"/>
+      <w:lvlText w:val="o"/>
+      <w:lvlJc w:val="left"/>
+      <w:pPr>
+        <w:ind w:left="5760" w:hanging="360"/>
+      </w:pPr>
+      <w:rPr>
+        <w:rFonts w:ascii="Courier New" w:hAnsi="Courier New" w:cs="Courier New" w:hint="default"/>
+      </w:rPr>
+    </w:lvl>
+    <w:lvl w:ilvl="8" w:tplc="04090005" w:tentative="1">
+      <w:start w:val="1"/>
+      <w:numFmt w:val="bullet"/>
+      <w:lvlText w:val=""/>
+      <w:lvlJc w:val="left"/>
+      <w:pPr>
+        <w:ind w:left="6480" w:hanging="360"/>
+      </w:pPr>
+      <w:rPr>
+        <w:rFonts w:ascii="Wingdings" w:hAnsi="Wingdings" w:hint="default"/>
+      </w:rPr>
+    </w:lvl>
+  </w:abstractNum>
   <w:num w:numId="1" w16cid:durableId="1692487555">
     <w:abstractNumId w:val="0"/>
   </w:num>
   <w:num w:numId="2" w16cid:durableId="686950007">
+    <w:abstractNumId w:val="2"/>
+  </w:num>
+  <w:num w:numId="3" w16cid:durableId="233131244">
     <w:abstractNumId w:val="1"/>
   </w:num>
 </w:numbering>

</xml_diff>

<commit_message>
Updated Plea Only Template.
</commit_message>
<xml_diff>
--- a/resources/Templates/Plea_Only_Template.docx
+++ b/resources/Templates/Plea_Only_Template.docx
@@ -86,13 +86,20 @@
           <w:tab w:val="left" w:pos="4320"/>
           <w:tab w:val="left" w:pos="4680"/>
         </w:tabs>
-        <w:ind w:left="4680" w:hanging="2520"/>
-        <w:rPr>
-          <w:rFonts w:ascii="Palatino Linotype" w:hAnsi="Palatino Linotype"/>
-          <w:sz w:val="20"/>
-          <w:szCs w:val="20"/>
-        </w:rPr>
-      </w:pPr>
+        <w:rPr>
+          <w:rFonts w:ascii="Palatino Linotype" w:hAnsi="Palatino Linotype"/>
+          <w:sz w:val="20"/>
+          <w:szCs w:val="20"/>
+        </w:rPr>
+      </w:pPr>
+      <w:r>
+        <w:rPr>
+          <w:rFonts w:ascii="Palatino Linotype" w:hAnsi="Palatino Linotype"/>
+          <w:sz w:val="20"/>
+          <w:szCs w:val="20"/>
+        </w:rPr>
+        <w:tab/>
+      </w:r>
       <w:r>
         <w:rPr>
           <w:rFonts w:ascii="Palatino Linotype" w:hAnsi="Palatino Linotype"/>
@@ -125,27 +132,6 @@
         </w:rPr>
         <w:tab/>
       </w:r>
-    </w:p>
-    <w:p>
-      <w:pPr>
-        <w:tabs>
-          <w:tab w:val="left" w:pos="-1080"/>
-          <w:tab w:val="left" w:pos="-720"/>
-          <w:tab w:val="left" w:pos="0"/>
-          <w:tab w:val="left" w:pos="720"/>
-          <w:tab w:val="left" w:pos="1440"/>
-          <w:tab w:val="left" w:pos="2160"/>
-          <w:tab w:val="left" w:pos="2880"/>
-          <w:tab w:val="left" w:pos="3600"/>
-          <w:tab w:val="left" w:pos="4320"/>
-          <w:tab w:val="left" w:pos="4680"/>
-        </w:tabs>
-        <w:rPr>
-          <w:rFonts w:ascii="Palatino Linotype" w:hAnsi="Palatino Linotype"/>
-          <w:sz w:val="20"/>
-          <w:szCs w:val="20"/>
-        </w:rPr>
-      </w:pPr>
     </w:p>
     <w:p>
       <w:pPr>
@@ -215,6 +201,21 @@
           <w:szCs w:val="20"/>
         </w:rPr>
         <w:tab/>
+      </w:r>
+      <w:r>
+        <w:rPr>
+          <w:rFonts w:ascii="Palatino Linotype" w:hAnsi="Palatino Linotype"/>
+          <w:sz w:val="20"/>
+          <w:szCs w:val="20"/>
+        </w:rPr>
+        <w:tab/>
+      </w:r>
+      <w:r>
+        <w:rPr>
+          <w:rFonts w:ascii="Palatino Linotype" w:hAnsi="Palatino Linotype"/>
+          <w:sz w:val="20"/>
+          <w:szCs w:val="20"/>
+        </w:rPr>
         <w:t>C</w:t>
       </w:r>
       <w:r>
@@ -284,30 +285,6 @@
           <w:szCs w:val="20"/>
         </w:rPr>
         <w:t xml:space="preserve"> }}</w:t>
-      </w:r>
-      <w:r>
-        <w:rPr>
-          <w:rFonts w:ascii="Palatino Linotype" w:hAnsi="Palatino Linotype"/>
-          <w:sz w:val="20"/>
-          <w:szCs w:val="20"/>
-        </w:rPr>
-        <w:tab/>
-      </w:r>
-      <w:r>
-        <w:rPr>
-          <w:rFonts w:ascii="Palatino Linotype" w:hAnsi="Palatino Linotype"/>
-          <w:sz w:val="20"/>
-          <w:szCs w:val="20"/>
-        </w:rPr>
-        <w:tab/>
-      </w:r>
-      <w:r>
-        <w:rPr>
-          <w:rFonts w:ascii="Palatino Linotype" w:hAnsi="Palatino Linotype"/>
-          <w:sz w:val="20"/>
-          <w:szCs w:val="20"/>
-        </w:rPr>
-        <w:tab/>
       </w:r>
       <w:r>
         <w:rPr>
@@ -505,13 +482,20 @@
           <w:tab w:val="left" w:pos="4320"/>
           <w:tab w:val="left" w:pos="4680"/>
         </w:tabs>
-        <w:ind w:left="4680" w:hanging="2520"/>
-        <w:rPr>
-          <w:rFonts w:ascii="Palatino Linotype" w:hAnsi="Palatino Linotype"/>
-          <w:sz w:val="20"/>
-          <w:szCs w:val="20"/>
-        </w:rPr>
-      </w:pPr>
+        <w:rPr>
+          <w:rFonts w:ascii="Palatino Linotype" w:hAnsi="Palatino Linotype"/>
+          <w:sz w:val="20"/>
+          <w:szCs w:val="20"/>
+        </w:rPr>
+      </w:pPr>
+      <w:r>
+        <w:rPr>
+          <w:rFonts w:ascii="Palatino Linotype" w:hAnsi="Palatino Linotype"/>
+          <w:sz w:val="20"/>
+          <w:szCs w:val="20"/>
+        </w:rPr>
+        <w:tab/>
+      </w:r>
       <w:r>
         <w:rPr>
           <w:rFonts w:ascii="Palatino Linotype" w:hAnsi="Palatino Linotype"/>
@@ -834,702 +818,6 @@
           <w:rFonts w:ascii="Palatino Linotype" w:hAnsi="Palatino Linotype"/>
           <w:sz w:val="20"/>
           <w:szCs w:val="20"/>
-        </w:rPr>
-        <w:t xml:space="preserve">{% if </w:t>
-      </w:r>
-      <w:proofErr w:type="spellStart"/>
-      <w:r>
-        <w:rPr>
-          <w:rFonts w:ascii="Palatino Linotype" w:hAnsi="Palatino Linotype"/>
-          <w:sz w:val="20"/>
-          <w:szCs w:val="20"/>
-        </w:rPr>
-        <w:t>appearance_reason</w:t>
-      </w:r>
-      <w:proofErr w:type="spellEnd"/>
-      <w:r>
-        <w:rPr>
-          <w:rFonts w:ascii="Palatino Linotype" w:hAnsi="Palatino Linotype"/>
-          <w:sz w:val="20"/>
-          <w:szCs w:val="20"/>
-        </w:rPr>
-        <w:t xml:space="preserve"> == ‘LEAP sentencing’ </w:t>
-      </w:r>
-      <w:proofErr w:type="gramStart"/>
-      <w:r>
-        <w:rPr>
-          <w:rFonts w:ascii="Palatino Linotype" w:hAnsi="Palatino Linotype"/>
-          <w:sz w:val="20"/>
-          <w:szCs w:val="20"/>
-        </w:rPr>
-        <w:t>%}Defendant</w:t>
-      </w:r>
-      <w:proofErr w:type="gramEnd"/>
-      <w:r>
-        <w:rPr>
-          <w:rFonts w:ascii="Palatino Linotype" w:hAnsi="Palatino Linotype"/>
-          <w:sz w:val="20"/>
-          <w:szCs w:val="20"/>
-        </w:rPr>
-        <w:t xml:space="preserve">, having failed to complete the terms of the License Evaluation and Assistance Program and having previously plead guilty to the charge(s) listed below, appeared in Court for sentencing on {{ </w:t>
-      </w:r>
-      <w:proofErr w:type="spellStart"/>
-      <w:r>
-        <w:rPr>
-          <w:rFonts w:ascii="Palatino Linotype" w:hAnsi="Palatino Linotype"/>
-          <w:sz w:val="20"/>
-          <w:szCs w:val="20"/>
-        </w:rPr>
-        <w:t>plea_trial_date</w:t>
-      </w:r>
-      <w:proofErr w:type="spellEnd"/>
-      <w:r>
-        <w:rPr>
-          <w:rFonts w:ascii="Palatino Linotype" w:hAnsi="Palatino Linotype"/>
-          <w:sz w:val="20"/>
-          <w:szCs w:val="20"/>
-        </w:rPr>
-        <w:t xml:space="preserve"> }}. </w:t>
-      </w:r>
-      <w:r>
-        <w:rPr>
-          <w:rFonts w:ascii="Palatino Linotype" w:hAnsi="Palatino Linotype"/>
-          <w:bCs/>
-          <w:sz w:val="20"/>
-          <w:szCs w:val="20"/>
-        </w:rPr>
-        <w:t xml:space="preserve">{% if </w:t>
-      </w:r>
-      <w:proofErr w:type="spellStart"/>
-      <w:r>
-        <w:rPr>
-          <w:rFonts w:ascii="Palatino Linotype" w:hAnsi="Palatino Linotype"/>
-          <w:bCs/>
-          <w:sz w:val="20"/>
-          <w:szCs w:val="20"/>
-        </w:rPr>
-        <w:t>defense_counsel_waived</w:t>
-      </w:r>
-      <w:proofErr w:type="spellEnd"/>
-      <w:r>
-        <w:rPr>
-          <w:rFonts w:ascii="Palatino Linotype" w:hAnsi="Palatino Linotype"/>
-          <w:bCs/>
-          <w:sz w:val="20"/>
-          <w:szCs w:val="20"/>
-        </w:rPr>
-        <w:t xml:space="preserve"> is false </w:t>
-      </w:r>
-      <w:proofErr w:type="gramStart"/>
-      <w:r>
-        <w:rPr>
-          <w:rFonts w:ascii="Palatino Linotype" w:hAnsi="Palatino Linotype"/>
-          <w:bCs/>
-          <w:sz w:val="20"/>
-          <w:szCs w:val="20"/>
-        </w:rPr>
-        <w:t>%}Defendant</w:t>
-      </w:r>
-      <w:proofErr w:type="gramEnd"/>
-      <w:r>
-        <w:rPr>
-          <w:rFonts w:ascii="Palatino Linotype" w:hAnsi="Palatino Linotype"/>
-          <w:bCs/>
-          <w:sz w:val="20"/>
-          <w:szCs w:val="20"/>
-        </w:rPr>
-        <w:t xml:space="preserve"> was represented by {{ </w:t>
-      </w:r>
-      <w:proofErr w:type="spellStart"/>
-      <w:r>
-        <w:rPr>
-          <w:rFonts w:ascii="Palatino Linotype" w:hAnsi="Palatino Linotype"/>
-          <w:bCs/>
-          <w:sz w:val="20"/>
-          <w:szCs w:val="20"/>
-        </w:rPr>
-        <w:t>defense_counsel</w:t>
-      </w:r>
-      <w:proofErr w:type="spellEnd"/>
-      <w:r>
-        <w:rPr>
-          <w:rFonts w:ascii="Palatino Linotype" w:hAnsi="Palatino Linotype"/>
-          <w:bCs/>
-          <w:sz w:val="20"/>
-          <w:szCs w:val="20"/>
-        </w:rPr>
-        <w:t xml:space="preserve"> }}, {{ </w:t>
-      </w:r>
-      <w:proofErr w:type="spellStart"/>
-      <w:r>
-        <w:rPr>
-          <w:rFonts w:ascii="Palatino Linotype" w:hAnsi="Palatino Linotype"/>
-          <w:bCs/>
-          <w:sz w:val="20"/>
-          <w:szCs w:val="20"/>
-        </w:rPr>
-        <w:t>defense_counsel_type</w:t>
-      </w:r>
-      <w:proofErr w:type="spellEnd"/>
-      <w:r>
-        <w:rPr>
-          <w:rFonts w:ascii="Palatino Linotype" w:hAnsi="Palatino Linotype"/>
-          <w:bCs/>
-          <w:sz w:val="20"/>
-          <w:szCs w:val="20"/>
-        </w:rPr>
-        <w:t xml:space="preserve"> }}. {% </w:t>
-      </w:r>
-      <w:proofErr w:type="spellStart"/>
-      <w:r>
-        <w:rPr>
-          <w:rFonts w:ascii="Palatino Linotype" w:hAnsi="Palatino Linotype"/>
-          <w:bCs/>
-          <w:sz w:val="20"/>
-          <w:szCs w:val="20"/>
-        </w:rPr>
-        <w:t>elif</w:t>
-      </w:r>
-      <w:proofErr w:type="spellEnd"/>
-      <w:r>
-        <w:rPr>
-          <w:rFonts w:ascii="Palatino Linotype" w:hAnsi="Palatino Linotype"/>
-          <w:bCs/>
-          <w:sz w:val="20"/>
-          <w:szCs w:val="20"/>
-        </w:rPr>
-        <w:t xml:space="preserve"> </w:t>
-      </w:r>
-      <w:proofErr w:type="spellStart"/>
-      <w:r>
-        <w:rPr>
-          <w:rFonts w:ascii="Palatino Linotype" w:hAnsi="Palatino Linotype"/>
-          <w:bCs/>
-          <w:sz w:val="20"/>
-          <w:szCs w:val="20"/>
-        </w:rPr>
-        <w:t>defense_counsel_waived</w:t>
-      </w:r>
-      <w:proofErr w:type="spellEnd"/>
-      <w:r>
-        <w:rPr>
-          <w:rFonts w:ascii="Palatino Linotype" w:hAnsi="Palatino Linotype"/>
-          <w:bCs/>
-          <w:sz w:val="20"/>
-          <w:szCs w:val="20"/>
-        </w:rPr>
-        <w:t xml:space="preserve"> is true </w:t>
-      </w:r>
-      <w:proofErr w:type="gramStart"/>
-      <w:r>
-        <w:rPr>
-          <w:rFonts w:ascii="Palatino Linotype" w:hAnsi="Palatino Linotype"/>
-          <w:bCs/>
-          <w:sz w:val="20"/>
-          <w:szCs w:val="20"/>
-        </w:rPr>
-        <w:t>%}Defendant</w:t>
-      </w:r>
-      <w:proofErr w:type="gramEnd"/>
-      <w:r>
-        <w:rPr>
-          <w:rFonts w:ascii="Palatino Linotype" w:hAnsi="Palatino Linotype"/>
-          <w:bCs/>
-          <w:sz w:val="20"/>
-          <w:szCs w:val="20"/>
-        </w:rPr>
-        <w:t xml:space="preserve"> appeared pro se, having previously waived the right to counsel. {% endif </w:t>
-      </w:r>
-      <w:proofErr w:type="gramStart"/>
-      <w:r>
-        <w:rPr>
-          <w:rFonts w:ascii="Palatino Linotype" w:hAnsi="Palatino Linotype"/>
-          <w:bCs/>
-          <w:sz w:val="20"/>
-          <w:szCs w:val="20"/>
-        </w:rPr>
-        <w:t>%}</w:t>
-      </w:r>
-      <w:r>
-        <w:rPr>
-          <w:rFonts w:ascii="Palatino Linotype" w:hAnsi="Palatino Linotype"/>
-          <w:sz w:val="20"/>
-          <w:szCs w:val="20"/>
-        </w:rPr>
-        <w:t>{</w:t>
-      </w:r>
-      <w:proofErr w:type="gramEnd"/>
-      <w:r>
-        <w:rPr>
-          <w:rFonts w:ascii="Palatino Linotype" w:hAnsi="Palatino Linotype"/>
-          <w:sz w:val="20"/>
-          <w:szCs w:val="20"/>
-        </w:rPr>
-        <w:t xml:space="preserve">% </w:t>
-      </w:r>
-      <w:proofErr w:type="spellStart"/>
-      <w:r>
-        <w:rPr>
-          <w:rFonts w:ascii="Palatino Linotype" w:hAnsi="Palatino Linotype"/>
-          <w:sz w:val="20"/>
-          <w:szCs w:val="20"/>
-        </w:rPr>
-        <w:t>elif</w:t>
-      </w:r>
-      <w:proofErr w:type="spellEnd"/>
-      <w:r>
-        <w:rPr>
-          <w:rFonts w:ascii="Palatino Linotype" w:hAnsi="Palatino Linotype"/>
-          <w:sz w:val="20"/>
-          <w:szCs w:val="20"/>
-        </w:rPr>
-        <w:t xml:space="preserve"> </w:t>
-      </w:r>
-      <w:proofErr w:type="spellStart"/>
-      <w:r>
-        <w:rPr>
-          <w:rFonts w:ascii="Palatino Linotype" w:hAnsi="Palatino Linotype"/>
-          <w:sz w:val="20"/>
-          <w:szCs w:val="20"/>
-        </w:rPr>
-        <w:t>appearance_reason</w:t>
-      </w:r>
-      <w:proofErr w:type="spellEnd"/>
-      <w:r>
-        <w:rPr>
-          <w:rFonts w:ascii="Palatino Linotype" w:hAnsi="Palatino Linotype"/>
-          <w:sz w:val="20"/>
-          <w:szCs w:val="20"/>
-        </w:rPr>
-        <w:t xml:space="preserve"> == ‘trial to court’ %}</w:t>
-      </w:r>
-      <w:r>
-        <w:rPr>
-          <w:rFonts w:ascii="Palatino Linotype" w:hAnsi="Palatino Linotype"/>
-          <w:bCs/>
-          <w:sz w:val="20"/>
-          <w:szCs w:val="20"/>
-        </w:rPr>
-        <w:t xml:space="preserve">{% if </w:t>
-      </w:r>
-      <w:proofErr w:type="spellStart"/>
-      <w:r>
-        <w:rPr>
-          <w:rFonts w:ascii="Palatino Linotype" w:hAnsi="Palatino Linotype"/>
-          <w:bCs/>
-          <w:sz w:val="20"/>
-          <w:szCs w:val="20"/>
-        </w:rPr>
-        <w:t>defense_counsel_waived</w:t>
-      </w:r>
-      <w:proofErr w:type="spellEnd"/>
-      <w:r>
-        <w:rPr>
-          <w:rFonts w:ascii="Palatino Linotype" w:hAnsi="Palatino Linotype"/>
-          <w:bCs/>
-          <w:sz w:val="20"/>
-          <w:szCs w:val="20"/>
-        </w:rPr>
-        <w:t xml:space="preserve"> is false %}Defendant was represented by {{ </w:t>
-      </w:r>
-      <w:proofErr w:type="spellStart"/>
-      <w:r>
-        <w:rPr>
-          <w:rFonts w:ascii="Palatino Linotype" w:hAnsi="Palatino Linotype"/>
-          <w:bCs/>
-          <w:sz w:val="20"/>
-          <w:szCs w:val="20"/>
-        </w:rPr>
-        <w:t>defense_counsel</w:t>
-      </w:r>
-      <w:proofErr w:type="spellEnd"/>
-      <w:r>
-        <w:rPr>
-          <w:rFonts w:ascii="Palatino Linotype" w:hAnsi="Palatino Linotype"/>
-          <w:bCs/>
-          <w:sz w:val="20"/>
-          <w:szCs w:val="20"/>
-        </w:rPr>
-        <w:t xml:space="preserve"> }}, {{ </w:t>
-      </w:r>
-      <w:proofErr w:type="spellStart"/>
-      <w:r>
-        <w:rPr>
-          <w:rFonts w:ascii="Palatino Linotype" w:hAnsi="Palatino Linotype"/>
-          <w:bCs/>
-          <w:sz w:val="20"/>
-          <w:szCs w:val="20"/>
-        </w:rPr>
-        <w:t>defense_counsel_type</w:t>
-      </w:r>
-      <w:proofErr w:type="spellEnd"/>
-      <w:r>
-        <w:rPr>
-          <w:rFonts w:ascii="Palatino Linotype" w:hAnsi="Palatino Linotype"/>
-          <w:bCs/>
-          <w:sz w:val="20"/>
-          <w:szCs w:val="20"/>
-        </w:rPr>
-        <w:t xml:space="preserve"> }}. {% </w:t>
-      </w:r>
-      <w:proofErr w:type="spellStart"/>
-      <w:r>
-        <w:rPr>
-          <w:rFonts w:ascii="Palatino Linotype" w:hAnsi="Palatino Linotype"/>
-          <w:bCs/>
-          <w:sz w:val="20"/>
-          <w:szCs w:val="20"/>
-        </w:rPr>
-        <w:t>elif</w:t>
-      </w:r>
-      <w:proofErr w:type="spellEnd"/>
-      <w:r>
-        <w:rPr>
-          <w:rFonts w:ascii="Palatino Linotype" w:hAnsi="Palatino Linotype"/>
-          <w:bCs/>
-          <w:sz w:val="20"/>
-          <w:szCs w:val="20"/>
-        </w:rPr>
-        <w:t xml:space="preserve"> </w:t>
-      </w:r>
-      <w:proofErr w:type="spellStart"/>
-      <w:r>
-        <w:rPr>
-          <w:rFonts w:ascii="Palatino Linotype" w:hAnsi="Palatino Linotype"/>
-          <w:bCs/>
-          <w:sz w:val="20"/>
-          <w:szCs w:val="20"/>
-        </w:rPr>
-        <w:t>defense_counsel_waived</w:t>
-      </w:r>
-      <w:proofErr w:type="spellEnd"/>
-      <w:r>
-        <w:rPr>
-          <w:rFonts w:ascii="Palatino Linotype" w:hAnsi="Palatino Linotype"/>
-          <w:bCs/>
-          <w:sz w:val="20"/>
-          <w:szCs w:val="20"/>
-        </w:rPr>
-        <w:t xml:space="preserve"> is true </w:t>
-      </w:r>
-      <w:proofErr w:type="gramStart"/>
-      <w:r>
-        <w:rPr>
-          <w:rFonts w:ascii="Palatino Linotype" w:hAnsi="Palatino Linotype"/>
-          <w:bCs/>
-          <w:sz w:val="20"/>
-          <w:szCs w:val="20"/>
-        </w:rPr>
-        <w:t>%}Defendant</w:t>
-      </w:r>
-      <w:proofErr w:type="gramEnd"/>
-      <w:r>
-        <w:rPr>
-          <w:rFonts w:ascii="Palatino Linotype" w:hAnsi="Palatino Linotype"/>
-          <w:bCs/>
-          <w:sz w:val="20"/>
-          <w:szCs w:val="20"/>
-        </w:rPr>
-        <w:t xml:space="preserve"> appeared pro se, having previously waived the right to counsel. {% endif </w:t>
-      </w:r>
-      <w:proofErr w:type="gramStart"/>
-      <w:r>
-        <w:rPr>
-          <w:rFonts w:ascii="Palatino Linotype" w:hAnsi="Palatino Linotype"/>
-          <w:bCs/>
-          <w:sz w:val="20"/>
-          <w:szCs w:val="20"/>
-        </w:rPr>
-        <w:t>%}</w:t>
-      </w:r>
-      <w:r>
-        <w:rPr>
-          <w:rFonts w:ascii="Palatino Linotype" w:hAnsi="Palatino Linotype"/>
-          <w:sz w:val="20"/>
-          <w:szCs w:val="20"/>
-        </w:rPr>
-        <w:t>Defendant</w:t>
-      </w:r>
-      <w:proofErr w:type="gramEnd"/>
-      <w:r>
-        <w:rPr>
-          <w:rFonts w:ascii="Palatino Linotype" w:hAnsi="Palatino Linotype"/>
-          <w:sz w:val="20"/>
-          <w:szCs w:val="20"/>
-        </w:rPr>
-        <w:t xml:space="preserve"> appeared in Court on {{ </w:t>
-      </w:r>
-      <w:proofErr w:type="spellStart"/>
-      <w:r>
-        <w:rPr>
-          <w:rFonts w:ascii="Palatino Linotype" w:hAnsi="Palatino Linotype"/>
-          <w:sz w:val="20"/>
-          <w:szCs w:val="20"/>
-        </w:rPr>
-        <w:t>plea_trial_date</w:t>
-      </w:r>
-      <w:proofErr w:type="spellEnd"/>
-      <w:r>
-        <w:rPr>
-          <w:rFonts w:ascii="Palatino Linotype" w:hAnsi="Palatino Linotype"/>
-          <w:sz w:val="20"/>
-          <w:szCs w:val="20"/>
-        </w:rPr>
-        <w:t xml:space="preserve"> }}, for a Trial to the Court. After consideration of the evidence presented at trial the Court finds as indicated in the chart below. {% </w:t>
-      </w:r>
-      <w:proofErr w:type="spellStart"/>
-      <w:r>
-        <w:rPr>
-          <w:rFonts w:ascii="Palatino Linotype" w:hAnsi="Palatino Linotype"/>
-          <w:sz w:val="20"/>
-          <w:szCs w:val="20"/>
-        </w:rPr>
-        <w:t>elif</w:t>
-      </w:r>
-      <w:proofErr w:type="spellEnd"/>
-      <w:r>
-        <w:rPr>
-          <w:rFonts w:ascii="Palatino Linotype" w:hAnsi="Palatino Linotype"/>
-          <w:sz w:val="20"/>
-          <w:szCs w:val="20"/>
-        </w:rPr>
-        <w:t xml:space="preserve"> </w:t>
-      </w:r>
-      <w:proofErr w:type="spellStart"/>
-      <w:r>
-        <w:rPr>
-          <w:rFonts w:ascii="Palatino Linotype" w:hAnsi="Palatino Linotype"/>
-          <w:sz w:val="20"/>
-          <w:szCs w:val="20"/>
-        </w:rPr>
-        <w:t>appearance_reason</w:t>
-      </w:r>
-      <w:proofErr w:type="spellEnd"/>
-      <w:r>
-        <w:rPr>
-          <w:rFonts w:ascii="Palatino Linotype" w:hAnsi="Palatino Linotype"/>
-          <w:sz w:val="20"/>
-          <w:szCs w:val="20"/>
-        </w:rPr>
-        <w:t xml:space="preserve"> == ‘jury trial’ </w:t>
-      </w:r>
-      <w:proofErr w:type="gramStart"/>
-      <w:r>
-        <w:rPr>
-          <w:rFonts w:ascii="Palatino Linotype" w:hAnsi="Palatino Linotype"/>
-          <w:sz w:val="20"/>
-          <w:szCs w:val="20"/>
-        </w:rPr>
-        <w:t>%}Defendant</w:t>
-      </w:r>
-      <w:proofErr w:type="gramEnd"/>
-      <w:r>
-        <w:rPr>
-          <w:rFonts w:ascii="Palatino Linotype" w:hAnsi="Palatino Linotype"/>
-          <w:sz w:val="20"/>
-          <w:szCs w:val="20"/>
-        </w:rPr>
-        <w:t xml:space="preserve"> appeared in Court on {{ </w:t>
-      </w:r>
-      <w:proofErr w:type="spellStart"/>
-      <w:r>
-        <w:rPr>
-          <w:rFonts w:ascii="Palatino Linotype" w:hAnsi="Palatino Linotype"/>
-          <w:sz w:val="20"/>
-          <w:szCs w:val="20"/>
-        </w:rPr>
-        <w:t>plea_trial_date</w:t>
-      </w:r>
-      <w:proofErr w:type="spellEnd"/>
-      <w:r>
-        <w:rPr>
-          <w:rFonts w:ascii="Palatino Linotype" w:hAnsi="Palatino Linotype"/>
-          <w:sz w:val="20"/>
-          <w:szCs w:val="20"/>
-        </w:rPr>
-        <w:t xml:space="preserve"> }}, for a jury trial. </w:t>
-      </w:r>
-      <w:r>
-        <w:rPr>
-          <w:rFonts w:ascii="Palatino Linotype" w:hAnsi="Palatino Linotype"/>
-          <w:bCs/>
-          <w:sz w:val="20"/>
-          <w:szCs w:val="20"/>
-        </w:rPr>
-        <w:t xml:space="preserve">{% if </w:t>
-      </w:r>
-      <w:proofErr w:type="spellStart"/>
-      <w:r>
-        <w:rPr>
-          <w:rFonts w:ascii="Palatino Linotype" w:hAnsi="Palatino Linotype"/>
-          <w:bCs/>
-          <w:sz w:val="20"/>
-          <w:szCs w:val="20"/>
-        </w:rPr>
-        <w:t>defense_counsel_waived</w:t>
-      </w:r>
-      <w:proofErr w:type="spellEnd"/>
-      <w:r>
-        <w:rPr>
-          <w:rFonts w:ascii="Palatino Linotype" w:hAnsi="Palatino Linotype"/>
-          <w:bCs/>
-          <w:sz w:val="20"/>
-          <w:szCs w:val="20"/>
-        </w:rPr>
-        <w:t xml:space="preserve"> is false </w:t>
-      </w:r>
-      <w:proofErr w:type="gramStart"/>
-      <w:r>
-        <w:rPr>
-          <w:rFonts w:ascii="Palatino Linotype" w:hAnsi="Palatino Linotype"/>
-          <w:bCs/>
-          <w:sz w:val="20"/>
-          <w:szCs w:val="20"/>
-        </w:rPr>
-        <w:t>%}Defendant</w:t>
-      </w:r>
-      <w:proofErr w:type="gramEnd"/>
-      <w:r>
-        <w:rPr>
-          <w:rFonts w:ascii="Palatino Linotype" w:hAnsi="Palatino Linotype"/>
-          <w:bCs/>
-          <w:sz w:val="20"/>
-          <w:szCs w:val="20"/>
-        </w:rPr>
-        <w:t xml:space="preserve"> was represented by {{ </w:t>
-      </w:r>
-      <w:proofErr w:type="spellStart"/>
-      <w:r>
-        <w:rPr>
-          <w:rFonts w:ascii="Palatino Linotype" w:hAnsi="Palatino Linotype"/>
-          <w:bCs/>
-          <w:sz w:val="20"/>
-          <w:szCs w:val="20"/>
-        </w:rPr>
-        <w:t>defense_counsel</w:t>
-      </w:r>
-      <w:proofErr w:type="spellEnd"/>
-      <w:r>
-        <w:rPr>
-          <w:rFonts w:ascii="Palatino Linotype" w:hAnsi="Palatino Linotype"/>
-          <w:bCs/>
-          <w:sz w:val="20"/>
-          <w:szCs w:val="20"/>
-        </w:rPr>
-        <w:t xml:space="preserve"> }}, {{ </w:t>
-      </w:r>
-      <w:proofErr w:type="spellStart"/>
-      <w:r>
-        <w:rPr>
-          <w:rFonts w:ascii="Palatino Linotype" w:hAnsi="Palatino Linotype"/>
-          <w:bCs/>
-          <w:sz w:val="20"/>
-          <w:szCs w:val="20"/>
-        </w:rPr>
-        <w:t>defense_counsel_type</w:t>
-      </w:r>
-      <w:proofErr w:type="spellEnd"/>
-      <w:r>
-        <w:rPr>
-          <w:rFonts w:ascii="Palatino Linotype" w:hAnsi="Palatino Linotype"/>
-          <w:bCs/>
-          <w:sz w:val="20"/>
-          <w:szCs w:val="20"/>
-        </w:rPr>
-        <w:t xml:space="preserve"> }}. {% </w:t>
-      </w:r>
-      <w:proofErr w:type="spellStart"/>
-      <w:r>
-        <w:rPr>
-          <w:rFonts w:ascii="Palatino Linotype" w:hAnsi="Palatino Linotype"/>
-          <w:bCs/>
-          <w:sz w:val="20"/>
-          <w:szCs w:val="20"/>
-        </w:rPr>
-        <w:t>elif</w:t>
-      </w:r>
-      <w:proofErr w:type="spellEnd"/>
-      <w:r>
-        <w:rPr>
-          <w:rFonts w:ascii="Palatino Linotype" w:hAnsi="Palatino Linotype"/>
-          <w:bCs/>
-          <w:sz w:val="20"/>
-          <w:szCs w:val="20"/>
-        </w:rPr>
-        <w:t xml:space="preserve"> </w:t>
-      </w:r>
-      <w:proofErr w:type="spellStart"/>
-      <w:r>
-        <w:rPr>
-          <w:rFonts w:ascii="Palatino Linotype" w:hAnsi="Palatino Linotype"/>
-          <w:bCs/>
-          <w:sz w:val="20"/>
-          <w:szCs w:val="20"/>
-        </w:rPr>
-        <w:t>defense_counsel_waived</w:t>
-      </w:r>
-      <w:proofErr w:type="spellEnd"/>
-      <w:r>
-        <w:rPr>
-          <w:rFonts w:ascii="Palatino Linotype" w:hAnsi="Palatino Linotype"/>
-          <w:bCs/>
-          <w:sz w:val="20"/>
-          <w:szCs w:val="20"/>
-        </w:rPr>
-        <w:t xml:space="preserve"> is true </w:t>
-      </w:r>
-      <w:proofErr w:type="gramStart"/>
-      <w:r>
-        <w:rPr>
-          <w:rFonts w:ascii="Palatino Linotype" w:hAnsi="Palatino Linotype"/>
-          <w:bCs/>
-          <w:sz w:val="20"/>
-          <w:szCs w:val="20"/>
-        </w:rPr>
-        <w:t>%}Defendant</w:t>
-      </w:r>
-      <w:proofErr w:type="gramEnd"/>
-      <w:r>
-        <w:rPr>
-          <w:rFonts w:ascii="Palatino Linotype" w:hAnsi="Palatino Linotype"/>
-          <w:bCs/>
-          <w:sz w:val="20"/>
-          <w:szCs w:val="20"/>
-        </w:rPr>
-        <w:t xml:space="preserve"> waived right to counsel. {% endif </w:t>
-      </w:r>
-      <w:proofErr w:type="gramStart"/>
-      <w:r>
-        <w:rPr>
-          <w:rFonts w:ascii="Palatino Linotype" w:hAnsi="Palatino Linotype"/>
-          <w:bCs/>
-          <w:sz w:val="20"/>
-          <w:szCs w:val="20"/>
-        </w:rPr>
-        <w:t>%}</w:t>
-      </w:r>
-      <w:r>
-        <w:rPr>
-          <w:rFonts w:ascii="Palatino Linotype" w:hAnsi="Palatino Linotype"/>
-          <w:sz w:val="20"/>
-          <w:szCs w:val="20"/>
-        </w:rPr>
-        <w:t>The</w:t>
-      </w:r>
-      <w:proofErr w:type="gramEnd"/>
-      <w:r>
-        <w:rPr>
-          <w:rFonts w:ascii="Palatino Linotype" w:hAnsi="Palatino Linotype"/>
-          <w:sz w:val="20"/>
-          <w:szCs w:val="20"/>
-        </w:rPr>
-        <w:t xml:space="preserve"> jury found and the Court sentenced as indicated in the chart below. {% else %}</w:t>
-      </w:r>
-      <w:r>
-        <w:rPr>
-          <w:rFonts w:ascii="Palatino Linotype" w:hAnsi="Palatino Linotype"/>
-          <w:sz w:val="20"/>
-          <w:szCs w:val="20"/>
           <w:lang w:val="en-CA"/>
         </w:rPr>
         <w:fldChar w:fldCharType="begin"/>
@@ -2182,7 +1470,51 @@
           <w:sz w:val="20"/>
           <w:szCs w:val="20"/>
         </w:rPr>
-        <w:t>rth below. The Defendant</w:t>
+        <w:t xml:space="preserve">rth below. </w:t>
+      </w:r>
+      <w:r>
+        <w:rPr>
+          <w:rFonts w:ascii="Palatino Linotype" w:hAnsi="Palatino Linotype"/>
+          <w:sz w:val="20"/>
+          <w:szCs w:val="20"/>
+        </w:rPr>
+        <w:t>The Court advised that if Defendant is not a United States citizen any plea or conviction could result in deportation, exclusion from admission into the United States, or denial of naturalization under United States law.</w:t>
+      </w:r>
+      <w:r>
+        <w:rPr>
+          <w:rFonts w:ascii="Palatino Linotype" w:hAnsi="Palatino Linotype"/>
+          <w:sz w:val="20"/>
+          <w:szCs w:val="20"/>
+        </w:rPr>
+        <w:t xml:space="preserve"> </w:t>
+      </w:r>
+    </w:p>
+    <w:p>
+      <w:pPr>
+        <w:jc w:val="both"/>
+        <w:rPr>
+          <w:rFonts w:ascii="Palatino Linotype" w:hAnsi="Palatino Linotype"/>
+          <w:sz w:val="20"/>
+          <w:szCs w:val="20"/>
+        </w:rPr>
+      </w:pPr>
+    </w:p>
+    <w:p>
+      <w:pPr>
+        <w:jc w:val="both"/>
+        <w:rPr>
+          <w:rFonts w:ascii="Palatino Linotype" w:hAnsi="Palatino Linotype"/>
+          <w:sz w:val="20"/>
+          <w:szCs w:val="20"/>
+        </w:rPr>
+      </w:pPr>
+      <w:r>
+        <w:rPr>
+          <w:rFonts w:ascii="Palatino Linotype" w:hAnsi="Palatino Linotype"/>
+          <w:sz w:val="20"/>
+          <w:szCs w:val="20"/>
+        </w:rPr>
+        <w:t>The Defendant</w:t>
       </w:r>
       <w:r>
         <w:rPr>
@@ -2198,7 +1530,7 @@
           <w:sz w:val="20"/>
           <w:szCs w:val="20"/>
         </w:rPr>
-        <w:t>. Following allocution, Defendant</w:t>
+        <w:t>. Defendant</w:t>
       </w:r>
       <w:r>
         <w:rPr>
@@ -2211,14 +1543,25 @@
       <w:r>
         <w:rPr>
           <w:rFonts w:ascii="Palatino Linotype" w:hAnsi="Palatino Linotype"/>
-          <w:sz w:val="20"/>
-          <w:szCs w:val="20"/>
-        </w:rPr>
-        <w:t>The Court advised that if Defendant is not a United States citizen any plea or conviction could result in deportation, exclusion from admission into the United States, or denial of naturalization under United States law.</w:t>
-      </w:r>
-      <w:r>
-        <w:rPr>
-          <w:rFonts w:ascii="Palatino Linotype" w:hAnsi="Palatino Linotype"/>
+          <w:vanish/>
+          <w:sz w:val="20"/>
+          <w:szCs w:val="20"/>
+        </w:rPr>
+        <w:t>R.C. 2943.031</w:t>
+      </w:r>
+      <w:r>
+        <w:rPr>
+          <w:rFonts w:ascii="Palatino Linotype" w:hAnsi="Palatino Linotype"/>
+          <w:vanish/>
+          <w:sz w:val="20"/>
+          <w:szCs w:val="20"/>
+        </w:rPr>
+        <w:t>.</w:t>
+      </w:r>
+      <w:r>
+        <w:rPr>
+          <w:rFonts w:ascii="Palatino Linotype" w:hAnsi="Palatino Linotype"/>
+          <w:vanish/>
           <w:sz w:val="20"/>
           <w:szCs w:val="20"/>
         </w:rPr>
@@ -2227,54 +1570,66 @@
       <w:r>
         <w:rPr>
           <w:rFonts w:ascii="Palatino Linotype" w:hAnsi="Palatino Linotype"/>
-          <w:vanish/>
-          <w:sz w:val="20"/>
-          <w:szCs w:val="20"/>
-        </w:rPr>
-        <w:t>R.C. 2943.031</w:t>
-      </w:r>
-      <w:r>
-        <w:rPr>
-          <w:rFonts w:ascii="Palatino Linotype" w:hAnsi="Palatino Linotype"/>
-          <w:vanish/>
-          <w:sz w:val="20"/>
-          <w:szCs w:val="20"/>
-        </w:rPr>
-        <w:t>.</w:t>
-      </w:r>
-      <w:r>
-        <w:rPr>
-          <w:rFonts w:ascii="Palatino Linotype" w:hAnsi="Palatino Linotype"/>
-          <w:vanish/>
-          <w:sz w:val="20"/>
-          <w:szCs w:val="20"/>
-        </w:rPr>
-        <w:t xml:space="preserve"> </w:t>
-      </w:r>
-      <w:r>
-        <w:rPr>
-          <w:rFonts w:ascii="Palatino Linotype" w:hAnsi="Palatino Linotype"/>
-          <w:sz w:val="20"/>
-          <w:szCs w:val="20"/>
-        </w:rPr>
-        <w:t xml:space="preserve">The Court, finding that the Defendant entered the plea knowingly, intelligently, and voluntarily, accepted the plea and entered the following </w:t>
-      </w:r>
-      <w:r>
-        <w:rPr>
-          <w:rFonts w:ascii="Palatino Linotype" w:hAnsi="Palatino Linotype"/>
-          <w:sz w:val="20"/>
-          <w:szCs w:val="20"/>
-        </w:rPr>
-        <w:t>finding(s</w:t>
-      </w:r>
-      <w:proofErr w:type="gramStart"/>
-      <w:r>
-        <w:rPr>
-          <w:rFonts w:ascii="Palatino Linotype" w:hAnsi="Palatino Linotype"/>
-          <w:sz w:val="20"/>
-          <w:szCs w:val="20"/>
-        </w:rPr>
-        <w:t>)</w:t>
+          <w:sz w:val="20"/>
+          <w:szCs w:val="20"/>
+        </w:rPr>
+        <w:t>The Court</w:t>
+      </w:r>
+      <w:r>
+        <w:rPr>
+          <w:rFonts w:ascii="Palatino Linotype" w:hAnsi="Palatino Linotype"/>
+          <w:sz w:val="20"/>
+          <w:szCs w:val="20"/>
+        </w:rPr>
+        <w:t xml:space="preserve"> found</w:t>
+      </w:r>
+      <w:r>
+        <w:rPr>
+          <w:rFonts w:ascii="Palatino Linotype" w:hAnsi="Palatino Linotype"/>
+          <w:sz w:val="20"/>
+          <w:szCs w:val="20"/>
+        </w:rPr>
+        <w:t xml:space="preserve"> that the Defendant entered the plea knowingly, intelligently, and voluntarily, </w:t>
+      </w:r>
+      <w:r>
+        <w:rPr>
+          <w:rFonts w:ascii="Palatino Linotype" w:hAnsi="Palatino Linotype"/>
+          <w:sz w:val="20"/>
+          <w:szCs w:val="20"/>
+        </w:rPr>
+        <w:t xml:space="preserve">and the Court </w:t>
+      </w:r>
+      <w:r>
+        <w:rPr>
+          <w:rFonts w:ascii="Palatino Linotype" w:hAnsi="Palatino Linotype"/>
+          <w:sz w:val="20"/>
+          <w:szCs w:val="20"/>
+        </w:rPr>
+        <w:t>accepted the plea</w:t>
+      </w:r>
+      <w:r>
+        <w:rPr>
+          <w:rFonts w:ascii="Palatino Linotype" w:hAnsi="Palatino Linotype"/>
+          <w:sz w:val="20"/>
+          <w:szCs w:val="20"/>
+        </w:rPr>
+        <w:t>. Following allocution, the Court</w:t>
+      </w:r>
+      <w:r>
+        <w:rPr>
+          <w:rFonts w:ascii="Palatino Linotype" w:hAnsi="Palatino Linotype"/>
+          <w:sz w:val="20"/>
+          <w:szCs w:val="20"/>
+        </w:rPr>
+        <w:t xml:space="preserve"> and entered the following </w:t>
+      </w:r>
+      <w:r>
+        <w:rPr>
+          <w:rFonts w:ascii="Palatino Linotype" w:hAnsi="Palatino Linotype"/>
+          <w:sz w:val="20"/>
+          <w:szCs w:val="20"/>
+        </w:rPr>
+        <w:t>finding(s)</w:t>
       </w:r>
       <w:r>
         <w:rPr>
@@ -2283,23 +1638,6 @@
           <w:szCs w:val="20"/>
         </w:rPr>
         <w:t>:</w:t>
-      </w:r>
-      <w:r>
-        <w:rPr>
-          <w:rFonts w:ascii="Palatino Linotype" w:hAnsi="Palatino Linotype"/>
-          <w:sz w:val="20"/>
-          <w:szCs w:val="20"/>
-        </w:rPr>
-        <w:t>{</w:t>
-      </w:r>
-      <w:proofErr w:type="gramEnd"/>
-      <w:r>
-        <w:rPr>
-          <w:rFonts w:ascii="Palatino Linotype" w:hAnsi="Palatino Linotype"/>
-          <w:sz w:val="20"/>
-          <w:szCs w:val="20"/>
-        </w:rPr>
-        <w:t>% endif %}</w:t>
       </w:r>
     </w:p>
     <w:p>
@@ -2444,18 +1782,7 @@
                 <w:sz w:val="20"/>
                 <w:szCs w:val="20"/>
               </w:rPr>
-              <w:t xml:space="preserve"> </w:t>
-            </w:r>
-            <w:r>
-              <w:rPr>
-                <w:rFonts w:ascii="Palatino Linotype" w:hAnsi="Palatino Linotype"/>
-                <w:b/>
-                <w:bCs/>
-                <w:sz w:val="20"/>
-                <w:szCs w:val="20"/>
-              </w:rPr>
-              <w:lastRenderedPageBreak/>
-              <w:t>%}</w:t>
+              <w:t xml:space="preserve"> %}</w:t>
             </w:r>
           </w:p>
         </w:tc>
@@ -2494,7 +1821,6 @@
                 <w:sz w:val="20"/>
                 <w:szCs w:val="20"/>
               </w:rPr>
-              <w:lastRenderedPageBreak/>
               <w:t xml:space="preserve">{{ </w:t>
             </w:r>
             <w:proofErr w:type="spellStart"/>
@@ -3293,7 +2619,18 @@
                 <w:sz w:val="20"/>
                 <w:szCs w:val="20"/>
               </w:rPr>
-              <w:t xml:space="preserve"> %}</w:t>
+              <w:t xml:space="preserve"> </w:t>
+            </w:r>
+            <w:r>
+              <w:rPr>
+                <w:rFonts w:ascii="Palatino Linotype" w:hAnsi="Palatino Linotype"/>
+                <w:b/>
+                <w:bCs/>
+                <w:sz w:val="20"/>
+                <w:szCs w:val="20"/>
+              </w:rPr>
+              <w:lastRenderedPageBreak/>
+              <w:t>%}</w:t>
             </w:r>
           </w:p>
         </w:tc>
@@ -3332,6 +2669,7 @@
                 <w:sz w:val="20"/>
                 <w:szCs w:val="20"/>
               </w:rPr>
+              <w:lastRenderedPageBreak/>
               <w:t xml:space="preserve">{{ </w:t>
             </w:r>
             <w:proofErr w:type="spellStart"/>
@@ -4868,19 +4206,7 @@
           <w:sz w:val="19"/>
           <w:szCs w:val="19"/>
         </w:rPr>
-        <w:t xml:space="preserve">Pursuant to Criminal Rule 19(D) and Traffic Rule 14, written objections to this magistrate’s decision must be filed </w:t>
-      </w:r>
-      <w:r>
-        <w:rPr>
-          <w:rFonts w:ascii="Palatino Linotype" w:hAnsi="Palatino Linotype"/>
-          <w:b/>
-          <w:bCs/>
-          <w:i/>
-          <w:sz w:val="19"/>
-          <w:szCs w:val="19"/>
-        </w:rPr>
-        <w:lastRenderedPageBreak/>
-        <w:t xml:space="preserve">within </w:t>
+        <w:t xml:space="preserve">Pursuant to Criminal Rule 19(D) and Traffic Rule 14, written objections to this magistrate’s decision must be filed within </w:t>
       </w:r>
       <w:r>
         <w:rPr>

</xml_diff>

<commit_message>
Added Offense of Violence to Plea Only.
</commit_message>
<xml_diff>
--- a/resources/Templates/Plea_Only_Template.docx
+++ b/resources/Templates/Plea_Only_Template.docx
@@ -250,34 +250,14 @@
         </w:rPr>
         <w:t xml:space="preserve">.  </w:t>
       </w:r>
-      <w:proofErr w:type="gramStart"/>
-      <w:r>
-        <w:rPr>
-          <w:rFonts w:ascii="Palatino Linotype" w:hAnsi="Palatino Linotype"/>
-          <w:sz w:val="20"/>
-          <w:szCs w:val="20"/>
-        </w:rPr>
-        <w:t xml:space="preserve">{{ </w:t>
-      </w:r>
-      <w:proofErr w:type="spellStart"/>
-      <w:r>
-        <w:rPr>
-          <w:rFonts w:ascii="Palatino Linotype" w:hAnsi="Palatino Linotype"/>
-          <w:sz w:val="20"/>
-          <w:szCs w:val="20"/>
-        </w:rPr>
-        <w:t>case</w:t>
-      </w:r>
-      <w:proofErr w:type="gramEnd"/>
-      <w:r>
-        <w:rPr>
-          <w:rFonts w:ascii="Palatino Linotype" w:hAnsi="Palatino Linotype"/>
-          <w:sz w:val="20"/>
-          <w:szCs w:val="20"/>
-        </w:rPr>
-        <w:t>_number</w:t>
-      </w:r>
-      <w:proofErr w:type="spellEnd"/>
+      <w:r>
+        <w:rPr>
+          <w:rFonts w:ascii="Palatino Linotype" w:hAnsi="Palatino Linotype"/>
+          <w:sz w:val="20"/>
+          <w:szCs w:val="20"/>
+        </w:rPr>
+        <w:t>{{ case_number</w:t>
+      </w:r>
       <w:r>
         <w:rPr>
           <w:rFonts w:ascii="Palatino Linotype" w:hAnsi="Palatino Linotype"/>
@@ -333,49 +313,21 @@
           <w:szCs w:val="20"/>
         </w:rPr>
       </w:pPr>
-      <w:proofErr w:type="gramStart"/>
-      <w:r>
-        <w:rPr>
-          <w:rFonts w:ascii="Palatino Linotype" w:hAnsi="Palatino Linotype"/>
-          <w:sz w:val="20"/>
-          <w:szCs w:val="20"/>
-        </w:rPr>
-        <w:t xml:space="preserve">{{ </w:t>
-      </w:r>
-      <w:proofErr w:type="spellStart"/>
-      <w:r>
-        <w:rPr>
-          <w:rFonts w:ascii="Palatino Linotype" w:hAnsi="Palatino Linotype"/>
-          <w:sz w:val="20"/>
-          <w:szCs w:val="20"/>
-        </w:rPr>
-        <w:t>defendant</w:t>
-      </w:r>
-      <w:proofErr w:type="gramEnd"/>
-      <w:r>
-        <w:rPr>
-          <w:rFonts w:ascii="Palatino Linotype" w:hAnsi="Palatino Linotype"/>
-          <w:sz w:val="20"/>
-          <w:szCs w:val="20"/>
-        </w:rPr>
-        <w:t>.</w:t>
-      </w:r>
-      <w:r>
-        <w:rPr>
-          <w:rFonts w:ascii="Palatino Linotype" w:hAnsi="Palatino Linotype"/>
-          <w:sz w:val="20"/>
-          <w:szCs w:val="20"/>
-        </w:rPr>
-        <w:t>first_name</w:t>
-      </w:r>
-      <w:proofErr w:type="spellEnd"/>
-      <w:r>
-        <w:rPr>
-          <w:rFonts w:ascii="Palatino Linotype" w:hAnsi="Palatino Linotype"/>
-          <w:sz w:val="20"/>
-          <w:szCs w:val="20"/>
-        </w:rPr>
-        <w:t xml:space="preserve"> }}</w:t>
+      <w:r>
+        <w:rPr>
+          <w:rFonts w:ascii="Palatino Linotype" w:hAnsi="Palatino Linotype"/>
+          <w:sz w:val="20"/>
+          <w:szCs w:val="20"/>
+        </w:rPr>
+        <w:t>{{ defendant.</w:t>
+      </w:r>
+      <w:r>
+        <w:rPr>
+          <w:rFonts w:ascii="Palatino Linotype" w:hAnsi="Palatino Linotype"/>
+          <w:sz w:val="20"/>
+          <w:szCs w:val="20"/>
+        </w:rPr>
+        <w:t>first_name }}</w:t>
       </w:r>
       <w:r>
         <w:rPr>
@@ -391,16 +343,7 @@
           <w:sz w:val="20"/>
           <w:szCs w:val="20"/>
         </w:rPr>
-        <w:t xml:space="preserve">{{ </w:t>
-      </w:r>
-      <w:proofErr w:type="spellStart"/>
-      <w:r>
-        <w:rPr>
-          <w:rFonts w:ascii="Palatino Linotype" w:hAnsi="Palatino Linotype"/>
-          <w:sz w:val="20"/>
-          <w:szCs w:val="20"/>
-        </w:rPr>
-        <w:t>defendant.</w:t>
+        <w:t>{{ defendant.</w:t>
       </w:r>
       <w:r>
         <w:rPr>
@@ -416,16 +359,7 @@
           <w:sz w:val="20"/>
           <w:szCs w:val="20"/>
         </w:rPr>
-        <w:t>name</w:t>
-      </w:r>
-      <w:proofErr w:type="spellEnd"/>
-      <w:r>
-        <w:rPr>
-          <w:rFonts w:ascii="Palatino Linotype" w:hAnsi="Palatino Linotype"/>
-          <w:sz w:val="20"/>
-          <w:szCs w:val="20"/>
-        </w:rPr>
-        <w:t xml:space="preserve"> }}</w:t>
+        <w:t>name }}</w:t>
       </w:r>
       <w:r>
         <w:rPr>
@@ -564,27 +498,7 @@
           <w:sz w:val="20"/>
           <w:szCs w:val="20"/>
         </w:rPr>
-        <w:t xml:space="preserve">% if </w:t>
-      </w:r>
-      <w:proofErr w:type="spellStart"/>
-      <w:r>
-        <w:rPr>
-          <w:rFonts w:ascii="Palatino Linotype" w:hAnsi="Palatino Linotype"/>
-          <w:bCs/>
-          <w:sz w:val="20"/>
-          <w:szCs w:val="20"/>
-        </w:rPr>
-        <w:t>judicial_</w:t>
-      </w:r>
-      <w:proofErr w:type="gramStart"/>
-      <w:r>
-        <w:rPr>
-          <w:rFonts w:ascii="Palatino Linotype" w:hAnsi="Palatino Linotype"/>
-          <w:bCs/>
-          <w:sz w:val="20"/>
-          <w:szCs w:val="20"/>
-        </w:rPr>
-        <w:t>officer</w:t>
+        <w:t>% if judicial_officer</w:t>
       </w:r>
       <w:r>
         <w:rPr>
@@ -595,7 +509,6 @@
         </w:rPr>
         <w:t>.officer</w:t>
       </w:r>
-      <w:proofErr w:type="gramEnd"/>
       <w:r>
         <w:rPr>
           <w:rFonts w:ascii="Palatino Linotype" w:hAnsi="Palatino Linotype"/>
@@ -605,7 +518,6 @@
         </w:rPr>
         <w:t>_type</w:t>
       </w:r>
-      <w:proofErr w:type="spellEnd"/>
       <w:r>
         <w:rPr>
           <w:rFonts w:ascii="Palatino Linotype" w:hAnsi="Palatino Linotype"/>
@@ -691,43 +603,7 @@
           <w:sz w:val="20"/>
           <w:szCs w:val="20"/>
         </w:rPr>
-        <w:t xml:space="preserve">{% </w:t>
-      </w:r>
-      <w:proofErr w:type="spellStart"/>
-      <w:r>
-        <w:rPr>
-          <w:rFonts w:ascii="Palatino Linotype" w:hAnsi="Palatino Linotype"/>
-          <w:sz w:val="20"/>
-          <w:szCs w:val="20"/>
-        </w:rPr>
-        <w:t>elif</w:t>
-      </w:r>
-      <w:proofErr w:type="spellEnd"/>
-      <w:r>
-        <w:rPr>
-          <w:rFonts w:ascii="Palatino Linotype" w:hAnsi="Palatino Linotype"/>
-          <w:sz w:val="20"/>
-          <w:szCs w:val="20"/>
-        </w:rPr>
-        <w:t xml:space="preserve"> </w:t>
-      </w:r>
-      <w:proofErr w:type="spellStart"/>
-      <w:r>
-        <w:rPr>
-          <w:rFonts w:ascii="Palatino Linotype" w:hAnsi="Palatino Linotype"/>
-          <w:sz w:val="20"/>
-          <w:szCs w:val="20"/>
-        </w:rPr>
-        <w:t>judicial_</w:t>
-      </w:r>
-      <w:proofErr w:type="gramStart"/>
-      <w:r>
-        <w:rPr>
-          <w:rFonts w:ascii="Palatino Linotype" w:hAnsi="Palatino Linotype"/>
-          <w:sz w:val="20"/>
-          <w:szCs w:val="20"/>
-        </w:rPr>
-        <w:t>officer</w:t>
+        <w:t>{% elif judicial_officer</w:t>
       </w:r>
       <w:r>
         <w:rPr>
@@ -737,23 +613,13 @@
         </w:rPr>
         <w:t>.officer</w:t>
       </w:r>
-      <w:proofErr w:type="gramEnd"/>
-      <w:r>
-        <w:rPr>
-          <w:rFonts w:ascii="Palatino Linotype" w:hAnsi="Palatino Linotype"/>
-          <w:sz w:val="20"/>
-          <w:szCs w:val="20"/>
-        </w:rPr>
-        <w:t>_type</w:t>
-      </w:r>
-      <w:proofErr w:type="spellEnd"/>
-      <w:r>
-        <w:rPr>
-          <w:rFonts w:ascii="Palatino Linotype" w:hAnsi="Palatino Linotype"/>
-          <w:sz w:val="20"/>
-          <w:szCs w:val="20"/>
-        </w:rPr>
-        <w:t xml:space="preserve"> == ‘Judge’ %}</w:t>
+      <w:r>
+        <w:rPr>
+          <w:rFonts w:ascii="Palatino Linotype" w:hAnsi="Palatino Linotype"/>
+          <w:sz w:val="20"/>
+          <w:szCs w:val="20"/>
+        </w:rPr>
+        <w:t>_type == ‘Judge’ %}</w:t>
       </w:r>
     </w:p>
     <w:p>
@@ -857,67 +723,21 @@
         </w:rPr>
         <w:t xml:space="preserve"> for </w:t>
       </w:r>
-      <w:proofErr w:type="gramStart"/>
-      <w:r>
-        <w:rPr>
-          <w:rFonts w:ascii="Palatino Linotype" w:hAnsi="Palatino Linotype"/>
-          <w:sz w:val="20"/>
-          <w:szCs w:val="20"/>
-        </w:rPr>
-        <w:t xml:space="preserve">{{ </w:t>
-      </w:r>
-      <w:proofErr w:type="spellStart"/>
-      <w:r>
-        <w:rPr>
-          <w:rFonts w:ascii="Palatino Linotype" w:hAnsi="Palatino Linotype"/>
-          <w:sz w:val="20"/>
-          <w:szCs w:val="20"/>
-        </w:rPr>
-        <w:t>appearance</w:t>
-      </w:r>
-      <w:proofErr w:type="gramEnd"/>
-      <w:r>
-        <w:rPr>
-          <w:rFonts w:ascii="Palatino Linotype" w:hAnsi="Palatino Linotype"/>
-          <w:sz w:val="20"/>
-          <w:szCs w:val="20"/>
-        </w:rPr>
-        <w:t>_reason</w:t>
-      </w:r>
-      <w:proofErr w:type="spellEnd"/>
-      <w:r>
-        <w:rPr>
-          <w:rFonts w:ascii="Palatino Linotype" w:hAnsi="Palatino Linotype"/>
-          <w:sz w:val="20"/>
-          <w:szCs w:val="20"/>
-        </w:rPr>
-        <w:t xml:space="preserve"> }}</w:t>
-      </w:r>
-      <w:r>
-        <w:rPr>
-          <w:rFonts w:ascii="Palatino Linotype" w:hAnsi="Palatino Linotype"/>
-          <w:sz w:val="20"/>
-          <w:szCs w:val="20"/>
-        </w:rPr>
-        <w:t xml:space="preserve"> on {{ </w:t>
-      </w:r>
-      <w:proofErr w:type="spellStart"/>
-      <w:r>
-        <w:rPr>
-          <w:rFonts w:ascii="Palatino Linotype" w:hAnsi="Palatino Linotype"/>
-          <w:sz w:val="20"/>
-          <w:szCs w:val="20"/>
-        </w:rPr>
-        <w:t>plea_trial_date</w:t>
-      </w:r>
-      <w:proofErr w:type="spellEnd"/>
-      <w:r>
-        <w:rPr>
-          <w:rFonts w:ascii="Palatino Linotype" w:hAnsi="Palatino Linotype"/>
-          <w:sz w:val="20"/>
-          <w:szCs w:val="20"/>
-        </w:rPr>
-        <w:t xml:space="preserve"> }}.</w:t>
+      <w:r>
+        <w:rPr>
+          <w:rFonts w:ascii="Palatino Linotype" w:hAnsi="Palatino Linotype"/>
+          <w:sz w:val="20"/>
+          <w:szCs w:val="20"/>
+        </w:rPr>
+        <w:t>{{ appearance_reason }}</w:t>
+      </w:r>
+      <w:r>
+        <w:rPr>
+          <w:rFonts w:ascii="Palatino Linotype" w:hAnsi="Palatino Linotype"/>
+          <w:sz w:val="20"/>
+          <w:szCs w:val="20"/>
+        </w:rPr>
+        <w:t xml:space="preserve"> on {{ plea_trial_date }}.</w:t>
       </w:r>
       <w:r>
         <w:rPr>
@@ -934,196 +754,16 @@
           <w:sz w:val="20"/>
           <w:szCs w:val="20"/>
         </w:rPr>
-        <w:t xml:space="preserve">{% if </w:t>
-      </w:r>
-      <w:proofErr w:type="spellStart"/>
-      <w:r>
-        <w:rPr>
-          <w:rFonts w:ascii="Palatino Linotype" w:hAnsi="Palatino Linotype"/>
-          <w:bCs/>
-          <w:sz w:val="20"/>
-          <w:szCs w:val="20"/>
-        </w:rPr>
-        <w:t>defense_counsel_waived</w:t>
-      </w:r>
-      <w:proofErr w:type="spellEnd"/>
-      <w:r>
-        <w:rPr>
-          <w:rFonts w:ascii="Palatino Linotype" w:hAnsi="Palatino Linotype"/>
-          <w:bCs/>
-          <w:sz w:val="20"/>
-          <w:szCs w:val="20"/>
-        </w:rPr>
-        <w:t xml:space="preserve"> is false </w:t>
-      </w:r>
-      <w:proofErr w:type="gramStart"/>
-      <w:r>
-        <w:rPr>
-          <w:rFonts w:ascii="Palatino Linotype" w:hAnsi="Palatino Linotype"/>
-          <w:bCs/>
-          <w:sz w:val="20"/>
-          <w:szCs w:val="20"/>
-        </w:rPr>
-        <w:t>%}Defendant</w:t>
-      </w:r>
-      <w:proofErr w:type="gramEnd"/>
-      <w:r>
-        <w:rPr>
-          <w:rFonts w:ascii="Palatino Linotype" w:hAnsi="Palatino Linotype"/>
-          <w:bCs/>
-          <w:sz w:val="20"/>
-          <w:szCs w:val="20"/>
-        </w:rPr>
-        <w:t xml:space="preserve"> was represented by {{ </w:t>
-      </w:r>
-      <w:proofErr w:type="spellStart"/>
-      <w:r>
-        <w:rPr>
-          <w:rFonts w:ascii="Palatino Linotype" w:hAnsi="Palatino Linotype"/>
-          <w:bCs/>
-          <w:sz w:val="20"/>
-          <w:szCs w:val="20"/>
-        </w:rPr>
-        <w:t>defense_counsel</w:t>
-      </w:r>
-      <w:proofErr w:type="spellEnd"/>
-      <w:r>
-        <w:rPr>
-          <w:rFonts w:ascii="Palatino Linotype" w:hAnsi="Palatino Linotype"/>
-          <w:bCs/>
-          <w:sz w:val="20"/>
-          <w:szCs w:val="20"/>
-        </w:rPr>
-        <w:t xml:space="preserve"> }}, {{ </w:t>
-      </w:r>
-      <w:proofErr w:type="spellStart"/>
-      <w:r>
-        <w:rPr>
-          <w:rFonts w:ascii="Palatino Linotype" w:hAnsi="Palatino Linotype"/>
-          <w:bCs/>
-          <w:sz w:val="20"/>
-          <w:szCs w:val="20"/>
-        </w:rPr>
-        <w:t>defense_counsel_type</w:t>
-      </w:r>
-      <w:proofErr w:type="spellEnd"/>
-      <w:r>
-        <w:rPr>
-          <w:rFonts w:ascii="Palatino Linotype" w:hAnsi="Palatino Linotype"/>
-          <w:bCs/>
-          <w:sz w:val="20"/>
-          <w:szCs w:val="20"/>
-        </w:rPr>
-        <w:t xml:space="preserve"> }}. {% </w:t>
-      </w:r>
-      <w:proofErr w:type="spellStart"/>
-      <w:r>
-        <w:rPr>
-          <w:rFonts w:ascii="Palatino Linotype" w:hAnsi="Palatino Linotype"/>
-          <w:bCs/>
-          <w:sz w:val="20"/>
-          <w:szCs w:val="20"/>
-        </w:rPr>
-        <w:t>elif</w:t>
-      </w:r>
-      <w:proofErr w:type="spellEnd"/>
-      <w:r>
-        <w:rPr>
-          <w:rFonts w:ascii="Palatino Linotype" w:hAnsi="Palatino Linotype"/>
-          <w:bCs/>
-          <w:sz w:val="20"/>
-          <w:szCs w:val="20"/>
-        </w:rPr>
-        <w:t xml:space="preserve"> </w:t>
-      </w:r>
-      <w:proofErr w:type="spellStart"/>
-      <w:r>
-        <w:rPr>
-          <w:rFonts w:ascii="Palatino Linotype" w:hAnsi="Palatino Linotype"/>
-          <w:bCs/>
-          <w:sz w:val="20"/>
-          <w:szCs w:val="20"/>
-        </w:rPr>
-        <w:t>defense_counsel_waived</w:t>
-      </w:r>
-      <w:proofErr w:type="spellEnd"/>
-      <w:r>
-        <w:rPr>
-          <w:rFonts w:ascii="Palatino Linotype" w:hAnsi="Palatino Linotype"/>
-          <w:bCs/>
-          <w:sz w:val="20"/>
-          <w:szCs w:val="20"/>
-        </w:rPr>
-        <w:t xml:space="preserve"> is true </w:t>
-      </w:r>
-      <w:proofErr w:type="gramStart"/>
-      <w:r>
-        <w:rPr>
-          <w:rFonts w:ascii="Palatino Linotype" w:hAnsi="Palatino Linotype"/>
-          <w:bCs/>
-          <w:sz w:val="20"/>
-          <w:szCs w:val="20"/>
-        </w:rPr>
-        <w:t>%}Defendant</w:t>
-      </w:r>
-      <w:proofErr w:type="gramEnd"/>
-      <w:r>
-        <w:rPr>
-          <w:rFonts w:ascii="Palatino Linotype" w:hAnsi="Palatino Linotype"/>
-          <w:bCs/>
-          <w:sz w:val="20"/>
-          <w:szCs w:val="20"/>
-        </w:rPr>
-        <w:t xml:space="preserve"> waived right to counsel. {% endif </w:t>
-      </w:r>
-      <w:proofErr w:type="gramStart"/>
-      <w:r>
-        <w:rPr>
-          <w:rFonts w:ascii="Palatino Linotype" w:hAnsi="Palatino Linotype"/>
-          <w:bCs/>
-          <w:sz w:val="20"/>
-          <w:szCs w:val="20"/>
-        </w:rPr>
-        <w:t>%}</w:t>
-      </w:r>
-      <w:r>
-        <w:rPr>
-          <w:rFonts w:ascii="Palatino Linotype" w:hAnsi="Palatino Linotype"/>
-          <w:bCs/>
-          <w:sz w:val="20"/>
-          <w:szCs w:val="20"/>
-        </w:rPr>
-        <w:t>{</w:t>
-      </w:r>
-      <w:proofErr w:type="gramEnd"/>
-      <w:r>
-        <w:rPr>
-          <w:rFonts w:ascii="Palatino Linotype" w:hAnsi="Palatino Linotype"/>
-          <w:bCs/>
-          <w:sz w:val="20"/>
-          <w:szCs w:val="20"/>
-        </w:rPr>
-        <w:t xml:space="preserve">% if </w:t>
-      </w:r>
-      <w:proofErr w:type="spellStart"/>
-      <w:r>
-        <w:rPr>
-          <w:rFonts w:ascii="Palatino Linotype" w:hAnsi="Palatino Linotype"/>
-          <w:bCs/>
-          <w:sz w:val="20"/>
-          <w:szCs w:val="20"/>
-        </w:rPr>
-        <w:t>amend_offense_details</w:t>
-      </w:r>
-      <w:proofErr w:type="spellEnd"/>
-      <w:r>
-        <w:rPr>
-          <w:rFonts w:ascii="Palatino Linotype" w:hAnsi="Palatino Linotype"/>
-          <w:bCs/>
-          <w:sz w:val="20"/>
-          <w:szCs w:val="20"/>
-        </w:rPr>
-        <w:t xml:space="preserve"> is not none %}Counsel for the State of Ohio made a motion to amend the cha</w:t>
+        <w:t>{% if defense_counsel_waived is false %}Defendant was represented by {{ defense_counsel }}, {{ defense_counsel_type }}. {% elif defense_counsel_waived is true %}Defendant waived right to counsel. {% endif %}</w:t>
+      </w:r>
+      <w:r>
+        <w:rPr>
+          <w:rFonts w:ascii="Palatino Linotype" w:hAnsi="Palatino Linotype"/>
+          <w:bCs/>
+          <w:sz w:val="20"/>
+          <w:szCs w:val="20"/>
+        </w:rPr>
+        <w:t>{% if amend_offense_details is not none %}Counsel for the State of Ohio made a motion to amend the cha</w:t>
       </w:r>
       <w:r>
         <w:rPr>
@@ -1141,27 +781,7 @@
           <w:sz w:val="20"/>
           <w:szCs w:val="20"/>
         </w:rPr>
-        <w:t xml:space="preserve">{% if </w:t>
-      </w:r>
-      <w:proofErr w:type="spellStart"/>
-      <w:r>
-        <w:rPr>
-          <w:rFonts w:ascii="Palatino Linotype" w:hAnsi="Palatino Linotype"/>
-          <w:bCs/>
-          <w:sz w:val="20"/>
-          <w:szCs w:val="20"/>
-        </w:rPr>
-        <w:t>amend_offense_details.motion_disposition</w:t>
-      </w:r>
-      <w:proofErr w:type="spellEnd"/>
-      <w:r>
-        <w:rPr>
-          <w:rFonts w:ascii="Palatino Linotype" w:hAnsi="Palatino Linotype"/>
-          <w:bCs/>
-          <w:sz w:val="20"/>
-          <w:szCs w:val="20"/>
-        </w:rPr>
-        <w:t xml:space="preserve">  ==  ‘Granted’ %} The Court found the amendment </w:t>
+        <w:t xml:space="preserve">{% if amend_offense_details.motion_disposition  ==  ‘Granted’ %} The Court found the amendment </w:t>
       </w:r>
       <w:r>
         <w:rPr>
@@ -1179,157 +799,26 @@
           <w:sz w:val="20"/>
           <w:szCs w:val="20"/>
         </w:rPr>
-        <w:t xml:space="preserve"> </w:t>
-      </w:r>
-      <w:proofErr w:type="gramStart"/>
-      <w:r>
-        <w:rPr>
-          <w:rFonts w:ascii="Palatino Linotype" w:hAnsi="Palatino Linotype"/>
-          <w:bCs/>
-          <w:sz w:val="20"/>
-          <w:szCs w:val="20"/>
-        </w:rPr>
-        <w:t xml:space="preserve">{{ </w:t>
-      </w:r>
-      <w:proofErr w:type="spellStart"/>
-      <w:r>
-        <w:rPr>
-          <w:rFonts w:ascii="Palatino Linotype" w:hAnsi="Palatino Linotype"/>
-          <w:bCs/>
-          <w:sz w:val="20"/>
-          <w:szCs w:val="20"/>
-        </w:rPr>
-        <w:t>amend</w:t>
-      </w:r>
-      <w:proofErr w:type="gramEnd"/>
-      <w:r>
-        <w:rPr>
-          <w:rFonts w:ascii="Palatino Linotype" w:hAnsi="Palatino Linotype"/>
-          <w:bCs/>
-          <w:sz w:val="20"/>
-          <w:szCs w:val="20"/>
-        </w:rPr>
-        <w:t>_offense_details.motion_disposition</w:t>
-      </w:r>
-      <w:proofErr w:type="spellEnd"/>
-      <w:r>
-        <w:rPr>
-          <w:rFonts w:ascii="Palatino Linotype" w:hAnsi="Palatino Linotype"/>
-          <w:bCs/>
-          <w:sz w:val="20"/>
-          <w:szCs w:val="20"/>
-        </w:rPr>
-        <w:t xml:space="preserve"> }}.</w:t>
-      </w:r>
-      <w:r>
-        <w:rPr>
-          <w:rFonts w:ascii="Palatino Linotype" w:hAnsi="Palatino Linotype"/>
-          <w:bCs/>
-          <w:sz w:val="20"/>
-          <w:szCs w:val="20"/>
-        </w:rPr>
-        <w:t xml:space="preserve"> The charge(s) of {% for charge in </w:t>
-      </w:r>
-      <w:proofErr w:type="spellStart"/>
-      <w:r>
-        <w:rPr>
-          <w:rFonts w:ascii="Palatino Linotype" w:hAnsi="Palatino Linotype"/>
-          <w:bCs/>
-          <w:sz w:val="20"/>
-          <w:szCs w:val="20"/>
-        </w:rPr>
-        <w:t>amended_charges_list</w:t>
-      </w:r>
-      <w:proofErr w:type="spellEnd"/>
-      <w:r>
-        <w:rPr>
-          <w:rFonts w:ascii="Palatino Linotype" w:hAnsi="Palatino Linotype"/>
-          <w:bCs/>
-          <w:sz w:val="20"/>
-          <w:szCs w:val="20"/>
-        </w:rPr>
-        <w:t xml:space="preserve"> %}{% if </w:t>
-      </w:r>
-      <w:proofErr w:type="spellStart"/>
-      <w:r>
-        <w:rPr>
-          <w:rFonts w:ascii="Palatino Linotype" w:hAnsi="Palatino Linotype"/>
-          <w:bCs/>
-          <w:sz w:val="20"/>
-          <w:szCs w:val="20"/>
-        </w:rPr>
-        <w:t>loop.index</w:t>
-      </w:r>
-      <w:proofErr w:type="spellEnd"/>
-      <w:r>
-        <w:rPr>
-          <w:rFonts w:ascii="Palatino Linotype" w:hAnsi="Palatino Linotype"/>
-          <w:bCs/>
-          <w:sz w:val="20"/>
-          <w:szCs w:val="20"/>
-        </w:rPr>
-        <w:t xml:space="preserve"> == 2 %} and {% endif %}{{ charge[0] }} is amended to {{ charge[1] }}{% </w:t>
-      </w:r>
-      <w:proofErr w:type="spellStart"/>
-      <w:r>
-        <w:rPr>
-          <w:rFonts w:ascii="Palatino Linotype" w:hAnsi="Palatino Linotype"/>
-          <w:bCs/>
-          <w:sz w:val="20"/>
-          <w:szCs w:val="20"/>
-        </w:rPr>
-        <w:t>endfor</w:t>
-      </w:r>
-      <w:proofErr w:type="spellEnd"/>
-      <w:r>
-        <w:rPr>
-          <w:rFonts w:ascii="Palatino Linotype" w:hAnsi="Palatino Linotype"/>
-          <w:bCs/>
-          <w:sz w:val="20"/>
-          <w:szCs w:val="20"/>
-        </w:rPr>
-        <w:t xml:space="preserve"> %}.</w:t>
-      </w:r>
-      <w:r>
-        <w:rPr>
-          <w:rFonts w:ascii="Palatino Linotype" w:hAnsi="Palatino Linotype"/>
-          <w:bCs/>
-          <w:sz w:val="20"/>
-          <w:szCs w:val="20"/>
-        </w:rPr>
-        <w:t xml:space="preserve">{% </w:t>
-      </w:r>
-      <w:proofErr w:type="spellStart"/>
-      <w:r>
-        <w:rPr>
-          <w:rFonts w:ascii="Palatino Linotype" w:hAnsi="Palatino Linotype"/>
-          <w:bCs/>
-          <w:sz w:val="20"/>
-          <w:szCs w:val="20"/>
-        </w:rPr>
-        <w:t>elif</w:t>
-      </w:r>
-      <w:proofErr w:type="spellEnd"/>
-      <w:r>
-        <w:rPr>
-          <w:rFonts w:ascii="Palatino Linotype" w:hAnsi="Palatino Linotype"/>
-          <w:bCs/>
-          <w:sz w:val="20"/>
-          <w:szCs w:val="20"/>
-        </w:rPr>
-        <w:t xml:space="preserve"> </w:t>
-      </w:r>
-      <w:proofErr w:type="spellStart"/>
-      <w:r>
-        <w:rPr>
-          <w:rFonts w:ascii="Palatino Linotype" w:hAnsi="Palatino Linotype"/>
-          <w:bCs/>
-          <w:sz w:val="20"/>
-          <w:szCs w:val="20"/>
-        </w:rPr>
-        <w:t>amend_offense_details.motion_disposition</w:t>
-      </w:r>
-      <w:proofErr w:type="spellEnd"/>
+        <w:t xml:space="preserve"> {{ amend_offense_details.motion_disposition }}.</w:t>
+      </w:r>
+      <w:r>
+        <w:rPr>
+          <w:rFonts w:ascii="Palatino Linotype" w:hAnsi="Palatino Linotype"/>
+          <w:bCs/>
+          <w:sz w:val="20"/>
+          <w:szCs w:val="20"/>
+        </w:rPr>
+        <w:t xml:space="preserve"> The charge(s) of {% for charge in amended_charges_list %}{% if loop.index == 2 %} and {% endif %}{{ charge[0] }} is amended to {{ charge[1] }}{% endfor %}.</w:t>
+      </w:r>
+      <w:r>
+        <w:rPr>
+          <w:rFonts w:ascii="Palatino Linotype" w:hAnsi="Palatino Linotype"/>
+          <w:bCs/>
+          <w:sz w:val="20"/>
+          <w:szCs w:val="20"/>
+        </w:rPr>
+        <w:t>{% elif amend_offense_details.motion_disposition</w:t>
+      </w:r>
       <w:r>
         <w:rPr>
           <w:rFonts w:ascii="Palatino Linotype" w:hAnsi="Palatino Linotype"/>
@@ -1364,36 +853,16 @@
           <w:sz w:val="20"/>
           <w:szCs w:val="20"/>
         </w:rPr>
-        <w:t xml:space="preserve"> and therefore the motion is {{ </w:t>
-      </w:r>
-      <w:proofErr w:type="spellStart"/>
-      <w:r>
-        <w:rPr>
-          <w:rFonts w:ascii="Palatino Linotype" w:hAnsi="Palatino Linotype"/>
-          <w:bCs/>
-          <w:sz w:val="20"/>
-          <w:szCs w:val="20"/>
-        </w:rPr>
-        <w:t>amend_offense</w:t>
-      </w:r>
-      <w:r>
-        <w:rPr>
-          <w:rFonts w:ascii="Palatino Linotype" w:hAnsi="Palatino Linotype"/>
-          <w:bCs/>
-          <w:sz w:val="20"/>
-          <w:szCs w:val="20"/>
-        </w:rPr>
-        <w:t>_details.motion_disposition</w:t>
-      </w:r>
-      <w:proofErr w:type="spellEnd"/>
-      <w:r>
-        <w:rPr>
-          <w:rFonts w:ascii="Palatino Linotype" w:hAnsi="Palatino Linotype"/>
-          <w:bCs/>
-          <w:sz w:val="20"/>
-          <w:szCs w:val="20"/>
-        </w:rPr>
-        <w:t xml:space="preserve"> }}.</w:t>
+        <w:t xml:space="preserve"> and therefore the motion is {{ amend_offense</w:t>
+      </w:r>
+      <w:r>
+        <w:rPr>
+          <w:rFonts w:ascii="Palatino Linotype" w:hAnsi="Palatino Linotype"/>
+          <w:bCs/>
+          <w:sz w:val="20"/>
+          <w:szCs w:val="20"/>
+        </w:rPr>
+        <w:t>_details.motion_disposition }}.</w:t>
       </w:r>
       <w:r>
         <w:rPr>
@@ -1478,19 +947,24 @@
           <w:sz w:val="20"/>
           <w:szCs w:val="20"/>
         </w:rPr>
-        <w:t>The Court advised that if Defendant is not a United States citizen any plea or conviction could result in deportation, exclusion from admission into the United States, or denial of naturalization under United States law.</w:t>
-      </w:r>
-      <w:r>
-        <w:rPr>
-          <w:rFonts w:ascii="Palatino Linotype" w:hAnsi="Palatino Linotype"/>
-          <w:sz w:val="20"/>
-          <w:szCs w:val="20"/>
-        </w:rPr>
-        <w:t xml:space="preserve"> </w:t>
+        <w:t xml:space="preserve">The Court advised that if Defendant is not a United States citizen any plea or conviction could result in deportation, exclusion from admission into the United States, or denial of naturalization under United States law. </w:t>
+      </w:r>
+      <w:r>
+        <w:rPr>
+          <w:rFonts w:ascii="Palatino Linotype" w:hAnsi="Palatino Linotype"/>
+          <w:sz w:val="20"/>
+          <w:szCs w:val="20"/>
+        </w:rPr>
+        <w:t xml:space="preserve">{% if offense_of_violence is true %}The Court additionally informed the Defendant that a conviction in this case results in the following: </w:t>
       </w:r>
     </w:p>
     <w:p>
       <w:pPr>
+        <w:pStyle w:val="ListParagraph"/>
+        <w:numPr>
+          <w:ilvl w:val="0"/>
+          <w:numId w:val="4"/>
+        </w:numPr>
         <w:jc w:val="both"/>
         <w:rPr>
           <w:rFonts w:ascii="Palatino Linotype" w:hAnsi="Palatino Linotype"/>
@@ -1498,9 +972,22 @@
           <w:szCs w:val="20"/>
         </w:rPr>
       </w:pPr>
+      <w:r>
+        <w:rPr>
+          <w:rFonts w:ascii="Palatino Linotype" w:hAnsi="Palatino Linotype"/>
+          <w:sz w:val="20"/>
+          <w:szCs w:val="20"/>
+        </w:rPr>
+        <w:t>18 U.S.C § 922(g)(9) prohibits the Defendant from shipping, transporting, purchasing, possessing, or owning a firearm or ammunition.</w:t>
+      </w:r>
     </w:p>
     <w:p>
       <w:pPr>
+        <w:pStyle w:val="ListParagraph"/>
+        <w:numPr>
+          <w:ilvl w:val="0"/>
+          <w:numId w:val="4"/>
+        </w:numPr>
         <w:jc w:val="both"/>
         <w:rPr>
           <w:rFonts w:ascii="Palatino Linotype" w:hAnsi="Palatino Linotype"/>
@@ -1514,6 +1001,57 @@
           <w:sz w:val="20"/>
           <w:szCs w:val="20"/>
         </w:rPr>
+        <w:t>A conviction in this case may escalate subsequent violations into felonies.</w:t>
+      </w:r>
+    </w:p>
+    <w:p>
+      <w:pPr>
+        <w:pStyle w:val="ListParagraph"/>
+        <w:numPr>
+          <w:ilvl w:val="0"/>
+          <w:numId w:val="4"/>
+        </w:numPr>
+        <w:jc w:val="both"/>
+        <w:rPr>
+          <w:rFonts w:ascii="Palatino Linotype" w:hAnsi="Palatino Linotype"/>
+          <w:sz w:val="20"/>
+          <w:szCs w:val="20"/>
+        </w:rPr>
+      </w:pPr>
+      <w:r>
+        <w:rPr>
+          <w:rFonts w:ascii="Palatino Linotype" w:hAnsi="Palatino Linotype"/>
+          <w:sz w:val="20"/>
+          <w:szCs w:val="20"/>
+        </w:rPr>
+        <w:t>A conviction in this case may render the Defendant ineligible for certain state and federal benefits. {% endif %}</w:t>
+      </w:r>
+    </w:p>
+    <w:p>
+      <w:pPr>
+        <w:jc w:val="both"/>
+        <w:rPr>
+          <w:rFonts w:ascii="Palatino Linotype" w:hAnsi="Palatino Linotype"/>
+          <w:sz w:val="20"/>
+          <w:szCs w:val="20"/>
+        </w:rPr>
+      </w:pPr>
+    </w:p>
+    <w:p>
+      <w:pPr>
+        <w:jc w:val="both"/>
+        <w:rPr>
+          <w:rFonts w:ascii="Palatino Linotype" w:hAnsi="Palatino Linotype"/>
+          <w:sz w:val="20"/>
+          <w:szCs w:val="20"/>
+        </w:rPr>
+      </w:pPr>
+      <w:r>
+        <w:rPr>
+          <w:rFonts w:ascii="Palatino Linotype" w:hAnsi="Palatino Linotype"/>
+          <w:sz w:val="20"/>
+          <w:szCs w:val="20"/>
+        </w:rPr>
         <w:t>The Defendant</w:t>
       </w:r>
       <w:r>
@@ -1621,7 +1159,15 @@
           <w:sz w:val="20"/>
           <w:szCs w:val="20"/>
         </w:rPr>
-        <w:t xml:space="preserve"> and entered the following </w:t>
+        <w:t xml:space="preserve"> </w:t>
+      </w:r>
+      <w:r>
+        <w:rPr>
+          <w:rFonts w:ascii="Palatino Linotype" w:hAnsi="Palatino Linotype"/>
+          <w:sz w:val="20"/>
+          <w:szCs w:val="20"/>
+        </w:rPr>
+        <w:t xml:space="preserve">entered the following </w:t>
       </w:r>
       <w:r>
         <w:rPr>
@@ -1738,51 +1284,7 @@
                 <w:sz w:val="20"/>
                 <w:szCs w:val="20"/>
               </w:rPr>
-              <w:t>{%</w:t>
-            </w:r>
-            <w:proofErr w:type="spellStart"/>
-            <w:r>
-              <w:rPr>
-                <w:rFonts w:ascii="Palatino Linotype" w:hAnsi="Palatino Linotype"/>
-                <w:b/>
-                <w:bCs/>
-                <w:sz w:val="20"/>
-                <w:szCs w:val="20"/>
-              </w:rPr>
-              <w:t>tc</w:t>
-            </w:r>
-            <w:proofErr w:type="spellEnd"/>
-            <w:r>
-              <w:rPr>
-                <w:rFonts w:ascii="Palatino Linotype" w:hAnsi="Palatino Linotype"/>
-                <w:b/>
-                <w:bCs/>
-                <w:sz w:val="20"/>
-                <w:szCs w:val="20"/>
-              </w:rPr>
-              <w:t xml:space="preserve"> for charge in </w:t>
-            </w:r>
-            <w:proofErr w:type="spellStart"/>
-            <w:r>
-              <w:rPr>
-                <w:rFonts w:ascii="Palatino Linotype" w:hAnsi="Palatino Linotype"/>
-                <w:b/>
-                <w:bCs/>
-                <w:sz w:val="20"/>
-                <w:szCs w:val="20"/>
-              </w:rPr>
-              <w:t>charges_list</w:t>
-            </w:r>
-            <w:proofErr w:type="spellEnd"/>
-            <w:r>
-              <w:rPr>
-                <w:rFonts w:ascii="Palatino Linotype" w:hAnsi="Palatino Linotype"/>
-                <w:b/>
-                <w:bCs/>
-                <w:sz w:val="20"/>
-                <w:szCs w:val="20"/>
-              </w:rPr>
-              <w:t xml:space="preserve"> %}</w:t>
+              <w:t>{%tc for charge in charges_list %}</w:t>
             </w:r>
           </w:p>
         </w:tc>
@@ -1812,7 +1314,6 @@
                 <w:szCs w:val="20"/>
               </w:rPr>
             </w:pPr>
-            <w:proofErr w:type="gramStart"/>
             <w:r>
               <w:rPr>
                 <w:rFonts w:ascii="Palatino Linotype" w:hAnsi="Palatino Linotype"/>
@@ -1821,40 +1322,7 @@
                 <w:sz w:val="20"/>
                 <w:szCs w:val="20"/>
               </w:rPr>
-              <w:t xml:space="preserve">{{ </w:t>
-            </w:r>
-            <w:proofErr w:type="spellStart"/>
-            <w:r>
-              <w:rPr>
-                <w:rFonts w:ascii="Palatino Linotype" w:hAnsi="Palatino Linotype"/>
-                <w:b/>
-                <w:bCs/>
-                <w:sz w:val="20"/>
-                <w:szCs w:val="20"/>
-              </w:rPr>
-              <w:t>charge</w:t>
-            </w:r>
-            <w:proofErr w:type="gramEnd"/>
-            <w:r>
-              <w:rPr>
-                <w:rFonts w:ascii="Palatino Linotype" w:hAnsi="Palatino Linotype"/>
-                <w:b/>
-                <w:bCs/>
-                <w:sz w:val="20"/>
-                <w:szCs w:val="20"/>
-              </w:rPr>
-              <w:t>.offense</w:t>
-            </w:r>
-            <w:proofErr w:type="spellEnd"/>
-            <w:r>
-              <w:rPr>
-                <w:rFonts w:ascii="Palatino Linotype" w:hAnsi="Palatino Linotype"/>
-                <w:b/>
-                <w:bCs/>
-                <w:sz w:val="20"/>
-                <w:szCs w:val="20"/>
-              </w:rPr>
-              <w:t xml:space="preserve"> }}</w:t>
+              <w:t>{{ charge.offense }}</w:t>
             </w:r>
           </w:p>
         </w:tc>
@@ -1892,51 +1360,7 @@
                 <w:sz w:val="20"/>
                 <w:szCs w:val="20"/>
               </w:rPr>
-              <w:t>{%</w:t>
-            </w:r>
-            <w:proofErr w:type="spellStart"/>
-            <w:r>
-              <w:rPr>
-                <w:rFonts w:ascii="Palatino Linotype" w:hAnsi="Palatino Linotype"/>
-                <w:b/>
-                <w:bCs/>
-                <w:sz w:val="20"/>
-                <w:szCs w:val="20"/>
-              </w:rPr>
-              <w:t>tc</w:t>
-            </w:r>
-            <w:proofErr w:type="spellEnd"/>
-            <w:r>
-              <w:rPr>
-                <w:rFonts w:ascii="Palatino Linotype" w:hAnsi="Palatino Linotype"/>
-                <w:b/>
-                <w:bCs/>
-                <w:sz w:val="20"/>
-                <w:szCs w:val="20"/>
-              </w:rPr>
-              <w:t xml:space="preserve"> </w:t>
-            </w:r>
-            <w:proofErr w:type="spellStart"/>
-            <w:r>
-              <w:rPr>
-                <w:rFonts w:ascii="Palatino Linotype" w:hAnsi="Palatino Linotype"/>
-                <w:b/>
-                <w:bCs/>
-                <w:sz w:val="20"/>
-                <w:szCs w:val="20"/>
-              </w:rPr>
-              <w:t>endfor</w:t>
-            </w:r>
-            <w:proofErr w:type="spellEnd"/>
-            <w:r>
-              <w:rPr>
-                <w:rFonts w:ascii="Palatino Linotype" w:hAnsi="Palatino Linotype"/>
-                <w:b/>
-                <w:bCs/>
-                <w:sz w:val="20"/>
-                <w:szCs w:val="20"/>
-              </w:rPr>
-              <w:t xml:space="preserve"> %}</w:t>
+              <w:t>{%tc endfor %}</w:t>
             </w:r>
           </w:p>
         </w:tc>
@@ -2017,51 +1441,7 @@
                 <w:sz w:val="20"/>
                 <w:szCs w:val="20"/>
               </w:rPr>
-              <w:t>{%</w:t>
-            </w:r>
-            <w:proofErr w:type="spellStart"/>
-            <w:r>
-              <w:rPr>
-                <w:rFonts w:ascii="Palatino Linotype" w:hAnsi="Palatino Linotype"/>
-                <w:b/>
-                <w:bCs/>
-                <w:sz w:val="20"/>
-                <w:szCs w:val="20"/>
-              </w:rPr>
-              <w:t>tc</w:t>
-            </w:r>
-            <w:proofErr w:type="spellEnd"/>
-            <w:r>
-              <w:rPr>
-                <w:rFonts w:ascii="Palatino Linotype" w:hAnsi="Palatino Linotype"/>
-                <w:b/>
-                <w:bCs/>
-                <w:sz w:val="20"/>
-                <w:szCs w:val="20"/>
-              </w:rPr>
-              <w:t xml:space="preserve"> for charge in </w:t>
-            </w:r>
-            <w:proofErr w:type="spellStart"/>
-            <w:r>
-              <w:rPr>
-                <w:rFonts w:ascii="Palatino Linotype" w:hAnsi="Palatino Linotype"/>
-                <w:b/>
-                <w:bCs/>
-                <w:sz w:val="20"/>
-                <w:szCs w:val="20"/>
-              </w:rPr>
-              <w:t>charges_list</w:t>
-            </w:r>
-            <w:proofErr w:type="spellEnd"/>
-            <w:r>
-              <w:rPr>
-                <w:rFonts w:ascii="Palatino Linotype" w:hAnsi="Palatino Linotype"/>
-                <w:b/>
-                <w:bCs/>
-                <w:sz w:val="20"/>
-                <w:szCs w:val="20"/>
-              </w:rPr>
-              <w:t xml:space="preserve"> %}</w:t>
+              <w:t>{%tc for charge in charges_list %}</w:t>
             </w:r>
           </w:p>
         </w:tc>
@@ -2091,7 +1471,6 @@
                 <w:szCs w:val="20"/>
               </w:rPr>
             </w:pPr>
-            <w:proofErr w:type="gramStart"/>
             <w:r>
               <w:rPr>
                 <w:rFonts w:ascii="Palatino Linotype" w:hAnsi="Palatino Linotype"/>
@@ -2100,40 +1479,7 @@
                 <w:sz w:val="20"/>
                 <w:szCs w:val="20"/>
               </w:rPr>
-              <w:t xml:space="preserve">{{ </w:t>
-            </w:r>
-            <w:proofErr w:type="spellStart"/>
-            <w:r>
-              <w:rPr>
-                <w:rFonts w:ascii="Palatino Linotype" w:hAnsi="Palatino Linotype"/>
-                <w:b/>
-                <w:bCs/>
-                <w:sz w:val="20"/>
-                <w:szCs w:val="20"/>
-              </w:rPr>
-              <w:t>charge</w:t>
-            </w:r>
-            <w:proofErr w:type="gramEnd"/>
-            <w:r>
-              <w:rPr>
-                <w:rFonts w:ascii="Palatino Linotype" w:hAnsi="Palatino Linotype"/>
-                <w:b/>
-                <w:bCs/>
-                <w:sz w:val="20"/>
-                <w:szCs w:val="20"/>
-              </w:rPr>
-              <w:t>.statute</w:t>
-            </w:r>
-            <w:proofErr w:type="spellEnd"/>
-            <w:r>
-              <w:rPr>
-                <w:rFonts w:ascii="Palatino Linotype" w:hAnsi="Palatino Linotype"/>
-                <w:b/>
-                <w:bCs/>
-                <w:sz w:val="20"/>
-                <w:szCs w:val="20"/>
-              </w:rPr>
-              <w:t xml:space="preserve"> }}</w:t>
+              <w:t>{{ charge.statute }}</w:t>
             </w:r>
           </w:p>
         </w:tc>
@@ -2171,51 +1517,7 @@
                 <w:sz w:val="20"/>
                 <w:szCs w:val="20"/>
               </w:rPr>
-              <w:t>{%</w:t>
-            </w:r>
-            <w:proofErr w:type="spellStart"/>
-            <w:r>
-              <w:rPr>
-                <w:rFonts w:ascii="Palatino Linotype" w:hAnsi="Palatino Linotype"/>
-                <w:b/>
-                <w:bCs/>
-                <w:sz w:val="20"/>
-                <w:szCs w:val="20"/>
-              </w:rPr>
-              <w:t>tc</w:t>
-            </w:r>
-            <w:proofErr w:type="spellEnd"/>
-            <w:r>
-              <w:rPr>
-                <w:rFonts w:ascii="Palatino Linotype" w:hAnsi="Palatino Linotype"/>
-                <w:b/>
-                <w:bCs/>
-                <w:sz w:val="20"/>
-                <w:szCs w:val="20"/>
-              </w:rPr>
-              <w:t xml:space="preserve"> </w:t>
-            </w:r>
-            <w:proofErr w:type="spellStart"/>
-            <w:r>
-              <w:rPr>
-                <w:rFonts w:ascii="Palatino Linotype" w:hAnsi="Palatino Linotype"/>
-                <w:b/>
-                <w:bCs/>
-                <w:sz w:val="20"/>
-                <w:szCs w:val="20"/>
-              </w:rPr>
-              <w:t>endfor</w:t>
-            </w:r>
-            <w:proofErr w:type="spellEnd"/>
-            <w:r>
-              <w:rPr>
-                <w:rFonts w:ascii="Palatino Linotype" w:hAnsi="Palatino Linotype"/>
-                <w:b/>
-                <w:bCs/>
-                <w:sz w:val="20"/>
-                <w:szCs w:val="20"/>
-              </w:rPr>
-              <w:t xml:space="preserve"> %}</w:t>
+              <w:t>{%tc endfor %}</w:t>
             </w:r>
           </w:p>
         </w:tc>
@@ -2296,9 +1598,8 @@
                 <w:sz w:val="20"/>
                 <w:szCs w:val="20"/>
               </w:rPr>
-              <w:t>{%</w:t>
+              <w:t xml:space="preserve">{%tc for </w:t>
             </w:r>
-            <w:proofErr w:type="spellStart"/>
             <w:r>
               <w:rPr>
                 <w:rFonts w:ascii="Palatino Linotype" w:hAnsi="Palatino Linotype"/>
@@ -2307,40 +1608,8 @@
                 <w:sz w:val="20"/>
                 <w:szCs w:val="20"/>
               </w:rPr>
-              <w:t>tc</w:t>
-            </w:r>
-            <w:proofErr w:type="spellEnd"/>
-            <w:r>
-              <w:rPr>
-                <w:rFonts w:ascii="Palatino Linotype" w:hAnsi="Palatino Linotype"/>
-                <w:b/>
-                <w:bCs/>
-                <w:sz w:val="20"/>
-                <w:szCs w:val="20"/>
-              </w:rPr>
-              <w:t xml:space="preserve"> for charge in </w:t>
-            </w:r>
-            <w:proofErr w:type="spellStart"/>
-            <w:r>
-              <w:rPr>
-                <w:rFonts w:ascii="Palatino Linotype" w:hAnsi="Palatino Linotype"/>
-                <w:b/>
-                <w:bCs/>
-                <w:sz w:val="20"/>
-                <w:szCs w:val="20"/>
-              </w:rPr>
-              <w:t>charges_list</w:t>
-            </w:r>
-            <w:proofErr w:type="spellEnd"/>
-            <w:r>
-              <w:rPr>
-                <w:rFonts w:ascii="Palatino Linotype" w:hAnsi="Palatino Linotype"/>
-                <w:b/>
-                <w:bCs/>
-                <w:sz w:val="20"/>
-                <w:szCs w:val="20"/>
-              </w:rPr>
-              <w:t xml:space="preserve"> %}</w:t>
+              <w:lastRenderedPageBreak/>
+              <w:t>charge in charges_list %}</w:t>
             </w:r>
           </w:p>
         </w:tc>
@@ -2370,7 +1639,6 @@
                 <w:szCs w:val="20"/>
               </w:rPr>
             </w:pPr>
-            <w:proofErr w:type="gramStart"/>
             <w:r>
               <w:rPr>
                 <w:rFonts w:ascii="Palatino Linotype" w:hAnsi="Palatino Linotype"/>
@@ -2379,40 +1647,8 @@
                 <w:sz w:val="20"/>
                 <w:szCs w:val="20"/>
               </w:rPr>
-              <w:t xml:space="preserve">{{ </w:t>
-            </w:r>
-            <w:proofErr w:type="spellStart"/>
-            <w:r>
-              <w:rPr>
-                <w:rFonts w:ascii="Palatino Linotype" w:hAnsi="Palatino Linotype"/>
-                <w:b/>
-                <w:bCs/>
-                <w:sz w:val="20"/>
-                <w:szCs w:val="20"/>
-              </w:rPr>
-              <w:t>charge</w:t>
-            </w:r>
-            <w:proofErr w:type="gramEnd"/>
-            <w:r>
-              <w:rPr>
-                <w:rFonts w:ascii="Palatino Linotype" w:hAnsi="Palatino Linotype"/>
-                <w:b/>
-                <w:bCs/>
-                <w:sz w:val="20"/>
-                <w:szCs w:val="20"/>
-              </w:rPr>
-              <w:t>.degree</w:t>
-            </w:r>
-            <w:proofErr w:type="spellEnd"/>
-            <w:r>
-              <w:rPr>
-                <w:rFonts w:ascii="Palatino Linotype" w:hAnsi="Palatino Linotype"/>
-                <w:b/>
-                <w:bCs/>
-                <w:sz w:val="20"/>
-                <w:szCs w:val="20"/>
-              </w:rPr>
-              <w:t xml:space="preserve"> }}</w:t>
+              <w:lastRenderedPageBreak/>
+              <w:t>{{ charge.degree }}</w:t>
             </w:r>
           </w:p>
         </w:tc>
@@ -2450,51 +1686,7 @@
                 <w:sz w:val="20"/>
                 <w:szCs w:val="20"/>
               </w:rPr>
-              <w:t>{%</w:t>
-            </w:r>
-            <w:proofErr w:type="spellStart"/>
-            <w:r>
-              <w:rPr>
-                <w:rFonts w:ascii="Palatino Linotype" w:hAnsi="Palatino Linotype"/>
-                <w:b/>
-                <w:bCs/>
-                <w:sz w:val="20"/>
-                <w:szCs w:val="20"/>
-              </w:rPr>
-              <w:t>tc</w:t>
-            </w:r>
-            <w:proofErr w:type="spellEnd"/>
-            <w:r>
-              <w:rPr>
-                <w:rFonts w:ascii="Palatino Linotype" w:hAnsi="Palatino Linotype"/>
-                <w:b/>
-                <w:bCs/>
-                <w:sz w:val="20"/>
-                <w:szCs w:val="20"/>
-              </w:rPr>
-              <w:t xml:space="preserve"> </w:t>
-            </w:r>
-            <w:proofErr w:type="spellStart"/>
-            <w:r>
-              <w:rPr>
-                <w:rFonts w:ascii="Palatino Linotype" w:hAnsi="Palatino Linotype"/>
-                <w:b/>
-                <w:bCs/>
-                <w:sz w:val="20"/>
-                <w:szCs w:val="20"/>
-              </w:rPr>
-              <w:t>endfor</w:t>
-            </w:r>
-            <w:proofErr w:type="spellEnd"/>
-            <w:r>
-              <w:rPr>
-                <w:rFonts w:ascii="Palatino Linotype" w:hAnsi="Palatino Linotype"/>
-                <w:b/>
-                <w:bCs/>
-                <w:sz w:val="20"/>
-                <w:szCs w:val="20"/>
-              </w:rPr>
-              <w:t xml:space="preserve"> %}</w:t>
+              <w:t>{%tc endfor %}</w:t>
             </w:r>
           </w:p>
         </w:tc>
@@ -2575,62 +1767,7 @@
                 <w:sz w:val="20"/>
                 <w:szCs w:val="20"/>
               </w:rPr>
-              <w:t>{%</w:t>
-            </w:r>
-            <w:proofErr w:type="spellStart"/>
-            <w:r>
-              <w:rPr>
-                <w:rFonts w:ascii="Palatino Linotype" w:hAnsi="Palatino Linotype"/>
-                <w:b/>
-                <w:bCs/>
-                <w:sz w:val="20"/>
-                <w:szCs w:val="20"/>
-              </w:rPr>
-              <w:t>tc</w:t>
-            </w:r>
-            <w:proofErr w:type="spellEnd"/>
-            <w:r>
-              <w:rPr>
-                <w:rFonts w:ascii="Palatino Linotype" w:hAnsi="Palatino Linotype"/>
-                <w:b/>
-                <w:bCs/>
-                <w:sz w:val="20"/>
-                <w:szCs w:val="20"/>
-              </w:rPr>
-              <w:t xml:space="preserve"> for charge in </w:t>
-            </w:r>
-            <w:proofErr w:type="spellStart"/>
-            <w:r>
-              <w:rPr>
-                <w:rFonts w:ascii="Palatino Linotype" w:hAnsi="Palatino Linotype"/>
-                <w:b/>
-                <w:bCs/>
-                <w:sz w:val="20"/>
-                <w:szCs w:val="20"/>
-              </w:rPr>
-              <w:t>charges_list</w:t>
-            </w:r>
-            <w:proofErr w:type="spellEnd"/>
-            <w:r>
-              <w:rPr>
-                <w:rFonts w:ascii="Palatino Linotype" w:hAnsi="Palatino Linotype"/>
-                <w:b/>
-                <w:bCs/>
-                <w:sz w:val="20"/>
-                <w:szCs w:val="20"/>
-              </w:rPr>
-              <w:t xml:space="preserve"> </w:t>
-            </w:r>
-            <w:r>
-              <w:rPr>
-                <w:rFonts w:ascii="Palatino Linotype" w:hAnsi="Palatino Linotype"/>
-                <w:b/>
-                <w:bCs/>
-                <w:sz w:val="20"/>
-                <w:szCs w:val="20"/>
-              </w:rPr>
-              <w:lastRenderedPageBreak/>
-              <w:t>%}</w:t>
+              <w:t>{%tc for charge in charges_list %}</w:t>
             </w:r>
           </w:p>
         </w:tc>
@@ -2660,7 +1797,6 @@
                 <w:szCs w:val="20"/>
               </w:rPr>
             </w:pPr>
-            <w:proofErr w:type="gramStart"/>
             <w:r>
               <w:rPr>
                 <w:rFonts w:ascii="Palatino Linotype" w:hAnsi="Palatino Linotype"/>
@@ -2669,41 +1805,7 @@
                 <w:sz w:val="20"/>
                 <w:szCs w:val="20"/>
               </w:rPr>
-              <w:lastRenderedPageBreak/>
-              <w:t xml:space="preserve">{{ </w:t>
-            </w:r>
-            <w:proofErr w:type="spellStart"/>
-            <w:r>
-              <w:rPr>
-                <w:rFonts w:ascii="Palatino Linotype" w:hAnsi="Palatino Linotype"/>
-                <w:b/>
-                <w:bCs/>
-                <w:sz w:val="20"/>
-                <w:szCs w:val="20"/>
-              </w:rPr>
-              <w:t>charge</w:t>
-            </w:r>
-            <w:proofErr w:type="gramEnd"/>
-            <w:r>
-              <w:rPr>
-                <w:rFonts w:ascii="Palatino Linotype" w:hAnsi="Palatino Linotype"/>
-                <w:b/>
-                <w:bCs/>
-                <w:sz w:val="20"/>
-                <w:szCs w:val="20"/>
-              </w:rPr>
-              <w:t>.plea</w:t>
-            </w:r>
-            <w:proofErr w:type="spellEnd"/>
-            <w:r>
-              <w:rPr>
-                <w:rFonts w:ascii="Palatino Linotype" w:hAnsi="Palatino Linotype"/>
-                <w:b/>
-                <w:bCs/>
-                <w:sz w:val="20"/>
-                <w:szCs w:val="20"/>
-              </w:rPr>
-              <w:t>}}</w:t>
+              <w:t>{{ charge.plea}}</w:t>
             </w:r>
           </w:p>
         </w:tc>
@@ -2741,51 +1843,7 @@
                 <w:sz w:val="20"/>
                 <w:szCs w:val="20"/>
               </w:rPr>
-              <w:t>{%</w:t>
-            </w:r>
-            <w:proofErr w:type="spellStart"/>
-            <w:r>
-              <w:rPr>
-                <w:rFonts w:ascii="Palatino Linotype" w:hAnsi="Palatino Linotype"/>
-                <w:b/>
-                <w:bCs/>
-                <w:sz w:val="20"/>
-                <w:szCs w:val="20"/>
-              </w:rPr>
-              <w:t>tc</w:t>
-            </w:r>
-            <w:proofErr w:type="spellEnd"/>
-            <w:r>
-              <w:rPr>
-                <w:rFonts w:ascii="Palatino Linotype" w:hAnsi="Palatino Linotype"/>
-                <w:b/>
-                <w:bCs/>
-                <w:sz w:val="20"/>
-                <w:szCs w:val="20"/>
-              </w:rPr>
-              <w:t xml:space="preserve"> </w:t>
-            </w:r>
-            <w:proofErr w:type="spellStart"/>
-            <w:r>
-              <w:rPr>
-                <w:rFonts w:ascii="Palatino Linotype" w:hAnsi="Palatino Linotype"/>
-                <w:b/>
-                <w:bCs/>
-                <w:sz w:val="20"/>
-                <w:szCs w:val="20"/>
-              </w:rPr>
-              <w:t>endfor</w:t>
-            </w:r>
-            <w:proofErr w:type="spellEnd"/>
-            <w:r>
-              <w:rPr>
-                <w:rFonts w:ascii="Palatino Linotype" w:hAnsi="Palatino Linotype"/>
-                <w:b/>
-                <w:bCs/>
-                <w:sz w:val="20"/>
-                <w:szCs w:val="20"/>
-              </w:rPr>
-              <w:t xml:space="preserve"> %}</w:t>
+              <w:t>{%tc endfor %}</w:t>
             </w:r>
           </w:p>
         </w:tc>
@@ -2866,51 +1924,7 @@
                 <w:sz w:val="20"/>
                 <w:szCs w:val="20"/>
               </w:rPr>
-              <w:t>{%</w:t>
-            </w:r>
-            <w:proofErr w:type="spellStart"/>
-            <w:r>
-              <w:rPr>
-                <w:rFonts w:ascii="Palatino Linotype" w:hAnsi="Palatino Linotype"/>
-                <w:b/>
-                <w:bCs/>
-                <w:sz w:val="20"/>
-                <w:szCs w:val="20"/>
-              </w:rPr>
-              <w:t>tc</w:t>
-            </w:r>
-            <w:proofErr w:type="spellEnd"/>
-            <w:r>
-              <w:rPr>
-                <w:rFonts w:ascii="Palatino Linotype" w:hAnsi="Palatino Linotype"/>
-                <w:b/>
-                <w:bCs/>
-                <w:sz w:val="20"/>
-                <w:szCs w:val="20"/>
-              </w:rPr>
-              <w:t xml:space="preserve"> for charge in </w:t>
-            </w:r>
-            <w:proofErr w:type="spellStart"/>
-            <w:r>
-              <w:rPr>
-                <w:rFonts w:ascii="Palatino Linotype" w:hAnsi="Palatino Linotype"/>
-                <w:b/>
-                <w:bCs/>
-                <w:sz w:val="20"/>
-                <w:szCs w:val="20"/>
-              </w:rPr>
-              <w:t>charges_list</w:t>
-            </w:r>
-            <w:proofErr w:type="spellEnd"/>
-            <w:r>
-              <w:rPr>
-                <w:rFonts w:ascii="Palatino Linotype" w:hAnsi="Palatino Linotype"/>
-                <w:b/>
-                <w:bCs/>
-                <w:sz w:val="20"/>
-                <w:szCs w:val="20"/>
-              </w:rPr>
-              <w:t xml:space="preserve"> %}</w:t>
+              <w:t>{%tc for charge in charges_list %}</w:t>
             </w:r>
           </w:p>
         </w:tc>
@@ -2940,7 +1954,6 @@
                 <w:szCs w:val="20"/>
               </w:rPr>
             </w:pPr>
-            <w:proofErr w:type="gramStart"/>
             <w:r>
               <w:rPr>
                 <w:rFonts w:ascii="Palatino Linotype" w:hAnsi="Palatino Linotype"/>
@@ -2949,40 +1962,7 @@
                 <w:sz w:val="20"/>
                 <w:szCs w:val="20"/>
               </w:rPr>
-              <w:t xml:space="preserve">{{ </w:t>
-            </w:r>
-            <w:proofErr w:type="spellStart"/>
-            <w:r>
-              <w:rPr>
-                <w:rFonts w:ascii="Palatino Linotype" w:hAnsi="Palatino Linotype"/>
-                <w:b/>
-                <w:bCs/>
-                <w:sz w:val="20"/>
-                <w:szCs w:val="20"/>
-              </w:rPr>
-              <w:t>charge</w:t>
-            </w:r>
-            <w:proofErr w:type="gramEnd"/>
-            <w:r>
-              <w:rPr>
-                <w:rFonts w:ascii="Palatino Linotype" w:hAnsi="Palatino Linotype"/>
-                <w:b/>
-                <w:bCs/>
-                <w:sz w:val="20"/>
-                <w:szCs w:val="20"/>
-              </w:rPr>
-              <w:t>.finding</w:t>
-            </w:r>
-            <w:proofErr w:type="spellEnd"/>
-            <w:r>
-              <w:rPr>
-                <w:rFonts w:ascii="Palatino Linotype" w:hAnsi="Palatino Linotype"/>
-                <w:b/>
-                <w:bCs/>
-                <w:sz w:val="20"/>
-                <w:szCs w:val="20"/>
-              </w:rPr>
-              <w:t xml:space="preserve"> }}</w:t>
+              <w:t>{{ charge.finding }}</w:t>
             </w:r>
           </w:p>
         </w:tc>
@@ -3020,51 +2000,7 @@
                 <w:sz w:val="20"/>
                 <w:szCs w:val="20"/>
               </w:rPr>
-              <w:t>{%</w:t>
-            </w:r>
-            <w:proofErr w:type="spellStart"/>
-            <w:r>
-              <w:rPr>
-                <w:rFonts w:ascii="Palatino Linotype" w:hAnsi="Palatino Linotype"/>
-                <w:b/>
-                <w:bCs/>
-                <w:sz w:val="20"/>
-                <w:szCs w:val="20"/>
-              </w:rPr>
-              <w:t>tc</w:t>
-            </w:r>
-            <w:proofErr w:type="spellEnd"/>
-            <w:r>
-              <w:rPr>
-                <w:rFonts w:ascii="Palatino Linotype" w:hAnsi="Palatino Linotype"/>
-                <w:b/>
-                <w:bCs/>
-                <w:sz w:val="20"/>
-                <w:szCs w:val="20"/>
-              </w:rPr>
-              <w:t xml:space="preserve"> </w:t>
-            </w:r>
-            <w:proofErr w:type="spellStart"/>
-            <w:r>
-              <w:rPr>
-                <w:rFonts w:ascii="Palatino Linotype" w:hAnsi="Palatino Linotype"/>
-                <w:b/>
-                <w:bCs/>
-                <w:sz w:val="20"/>
-                <w:szCs w:val="20"/>
-              </w:rPr>
-              <w:t>endfor</w:t>
-            </w:r>
-            <w:proofErr w:type="spellEnd"/>
-            <w:r>
-              <w:rPr>
-                <w:rFonts w:ascii="Palatino Linotype" w:hAnsi="Palatino Linotype"/>
-                <w:b/>
-                <w:bCs/>
-                <w:sz w:val="20"/>
-                <w:szCs w:val="20"/>
-              </w:rPr>
-              <w:t xml:space="preserve"> %}</w:t>
+              <w:t>{%tc endfor %}</w:t>
             </w:r>
           </w:p>
         </w:tc>
@@ -3127,49 +2063,21 @@
         </w:rPr>
         <w:t xml:space="preserve">{% if </w:t>
       </w:r>
-      <w:proofErr w:type="spellStart"/>
-      <w:r>
-        <w:rPr>
-          <w:rFonts w:ascii="Palatino Linotype" w:hAnsi="Palatino Linotype"/>
-          <w:sz w:val="20"/>
-          <w:szCs w:val="20"/>
-        </w:rPr>
-        <w:t>future_</w:t>
-      </w:r>
-      <w:proofErr w:type="gramStart"/>
-      <w:r>
-        <w:rPr>
-          <w:rFonts w:ascii="Palatino Linotype" w:hAnsi="Palatino Linotype"/>
-          <w:sz w:val="20"/>
-          <w:szCs w:val="20"/>
-        </w:rPr>
-        <w:t>sentencing.</w:t>
-      </w:r>
-      <w:r>
-        <w:rPr>
-          <w:rFonts w:ascii="Palatino Linotype" w:hAnsi="Palatino Linotype"/>
-          <w:sz w:val="20"/>
-          <w:szCs w:val="20"/>
-        </w:rPr>
-        <w:t>prepare</w:t>
-      </w:r>
-      <w:proofErr w:type="gramEnd"/>
-      <w:r>
-        <w:rPr>
-          <w:rFonts w:ascii="Palatino Linotype" w:hAnsi="Palatino Linotype"/>
-          <w:sz w:val="20"/>
-          <w:szCs w:val="20"/>
-        </w:rPr>
-        <w:t>_psi</w:t>
-      </w:r>
-      <w:proofErr w:type="spellEnd"/>
-      <w:r>
-        <w:rPr>
-          <w:rFonts w:ascii="Palatino Linotype" w:hAnsi="Palatino Linotype"/>
-          <w:sz w:val="20"/>
-          <w:szCs w:val="20"/>
-        </w:rPr>
-        <w:t xml:space="preserve"> </w:t>
+      <w:r>
+        <w:rPr>
+          <w:rFonts w:ascii="Palatino Linotype" w:hAnsi="Palatino Linotype"/>
+          <w:sz w:val="20"/>
+          <w:szCs w:val="20"/>
+        </w:rPr>
+        <w:t>future_sentencing.</w:t>
+      </w:r>
+      <w:r>
+        <w:rPr>
+          <w:rFonts w:ascii="Palatino Linotype" w:hAnsi="Palatino Linotype"/>
+          <w:sz w:val="20"/>
+          <w:szCs w:val="20"/>
+        </w:rPr>
+        <w:t xml:space="preserve">prepare_psi </w:t>
       </w:r>
       <w:r>
         <w:rPr>
@@ -3201,43 +2109,7 @@
           <w:sz w:val="20"/>
           <w:szCs w:val="20"/>
         </w:rPr>
-        <w:t xml:space="preserve">The Office of Community Control shall prepare a Presentence Investigation Report for the Court’s consideration at sentencing. {% endif </w:t>
-      </w:r>
-      <w:proofErr w:type="gramStart"/>
-      <w:r>
-        <w:rPr>
-          <w:rFonts w:ascii="Palatino Linotype" w:hAnsi="Palatino Linotype"/>
-          <w:sz w:val="20"/>
-          <w:szCs w:val="20"/>
-        </w:rPr>
-        <w:t>%}{</w:t>
-      </w:r>
-      <w:proofErr w:type="gramEnd"/>
-      <w:r>
-        <w:rPr>
-          <w:rFonts w:ascii="Palatino Linotype" w:hAnsi="Palatino Linotype"/>
-          <w:sz w:val="20"/>
-          <w:szCs w:val="20"/>
-        </w:rPr>
-        <w:t xml:space="preserve">% if </w:t>
-      </w:r>
-      <w:proofErr w:type="spellStart"/>
-      <w:r>
-        <w:rPr>
-          <w:rFonts w:ascii="Palatino Linotype" w:hAnsi="Palatino Linotype"/>
-          <w:sz w:val="20"/>
-          <w:szCs w:val="20"/>
-        </w:rPr>
-        <w:t>future_sentencing.set_restitution</w:t>
-      </w:r>
-      <w:proofErr w:type="spellEnd"/>
-      <w:r>
-        <w:rPr>
-          <w:rFonts w:ascii="Palatino Linotype" w:hAnsi="Palatino Linotype"/>
-          <w:sz w:val="20"/>
-          <w:szCs w:val="20"/>
-        </w:rPr>
-        <w:t xml:space="preserve"> is true %}</w:t>
+        <w:t>The Office of Community Control shall prepare a Presentence Investigation Report for the Court’s consideration at sentencing. {% endif %}{% if future_sentencing.set_restitution is true %}</w:t>
       </w:r>
     </w:p>
     <w:p>
@@ -3277,51 +2149,15 @@
           <w:sz w:val="20"/>
           <w:szCs w:val="20"/>
         </w:rPr>
-        <w:t xml:space="preserve">and the Court shall consider any information on restitution at sentencing. {% endif </w:t>
-      </w:r>
-      <w:proofErr w:type="gramStart"/>
-      <w:r>
-        <w:rPr>
-          <w:rFonts w:ascii="Palatino Linotype" w:hAnsi="Palatino Linotype"/>
-          <w:sz w:val="20"/>
-          <w:szCs w:val="20"/>
-        </w:rPr>
-        <w:t>%}{</w:t>
-      </w:r>
-      <w:proofErr w:type="gramEnd"/>
-      <w:r>
-        <w:rPr>
-          <w:rFonts w:ascii="Palatino Linotype" w:hAnsi="Palatino Linotype"/>
-          <w:sz w:val="20"/>
-          <w:szCs w:val="20"/>
-        </w:rPr>
-        <w:t>%</w:t>
-      </w:r>
-      <w:r>
-        <w:rPr>
-          <w:rFonts w:ascii="Palatino Linotype" w:hAnsi="Palatino Linotype"/>
-          <w:sz w:val="20"/>
-          <w:szCs w:val="20"/>
-        </w:rPr>
-        <w:t xml:space="preserve"> if </w:t>
-      </w:r>
-      <w:proofErr w:type="spellStart"/>
-      <w:r>
-        <w:rPr>
-          <w:rFonts w:ascii="Palatino Linotype" w:hAnsi="Palatino Linotype"/>
-          <w:sz w:val="20"/>
-          <w:szCs w:val="20"/>
-        </w:rPr>
-        <w:t>future_sentencing.victim_appearance</w:t>
-      </w:r>
-      <w:proofErr w:type="spellEnd"/>
-      <w:r>
-        <w:rPr>
-          <w:rFonts w:ascii="Palatino Linotype" w:hAnsi="Palatino Linotype"/>
-          <w:sz w:val="20"/>
-          <w:szCs w:val="20"/>
-        </w:rPr>
-        <w:t xml:space="preserve"> is true %}</w:t>
+        <w:t>and the Court shall consider any information on restitution at sentencing. {% endif %}{%</w:t>
+      </w:r>
+      <w:r>
+        <w:rPr>
+          <w:rFonts w:ascii="Palatino Linotype" w:hAnsi="Palatino Linotype"/>
+          <w:sz w:val="20"/>
+          <w:szCs w:val="20"/>
+        </w:rPr>
+        <w:t xml:space="preserve"> if future_sentencing.victim_appearance is true %}</w:t>
       </w:r>
     </w:p>
     <w:p>
@@ -3401,7 +2237,6 @@
         </w:rPr>
         <w:t xml:space="preserve">{% if </w:t>
       </w:r>
-      <w:proofErr w:type="spellStart"/>
       <w:r>
         <w:rPr>
           <w:rFonts w:ascii="Palatino Linotype" w:hAnsi="Palatino Linotype"/>
@@ -3410,31 +2245,8 @@
           <w:sz w:val="20"/>
           <w:szCs w:val="20"/>
         </w:rPr>
-        <w:t>future_</w:t>
-      </w:r>
-      <w:proofErr w:type="gramStart"/>
-      <w:r>
-        <w:rPr>
-          <w:rFonts w:ascii="Palatino Linotype" w:hAnsi="Palatino Linotype"/>
-          <w:bCs/>
-          <w:color w:val="FF0000"/>
-          <w:sz w:val="20"/>
-          <w:szCs w:val="20"/>
-        </w:rPr>
-        <w:t>sentencing.plea</w:t>
-      </w:r>
-      <w:proofErr w:type="gramEnd"/>
-      <w:r>
-        <w:rPr>
-          <w:rFonts w:ascii="Palatino Linotype" w:hAnsi="Palatino Linotype"/>
-          <w:bCs/>
-          <w:color w:val="FF0000"/>
-          <w:sz w:val="20"/>
-          <w:szCs w:val="20"/>
-        </w:rPr>
-        <w:t>_only_bond</w:t>
-      </w:r>
-      <w:proofErr w:type="spellEnd"/>
+        <w:t>future_sentencing.plea_only_bond</w:t>
+      </w:r>
       <w:r>
         <w:rPr>
           <w:rFonts w:ascii="Palatino Linotype" w:hAnsi="Palatino Linotype"/>
@@ -3657,7 +2469,6 @@
         </w:rPr>
         <w:t xml:space="preserve">{% </w:t>
       </w:r>
-      <w:proofErr w:type="spellStart"/>
       <w:r>
         <w:rPr>
           <w:rFonts w:ascii="Palatino Linotype" w:hAnsi="Palatino Linotype"/>
@@ -3676,9 +2487,8 @@
           <w:sz w:val="20"/>
           <w:szCs w:val="20"/>
         </w:rPr>
-        <w:t>if</w:t>
-      </w:r>
-      <w:proofErr w:type="spellEnd"/>
+        <w:t xml:space="preserve">if </w:t>
+      </w:r>
       <w:r>
         <w:rPr>
           <w:rFonts w:ascii="Palatino Linotype" w:hAnsi="Palatino Linotype"/>
@@ -3687,42 +2497,8 @@
           <w:sz w:val="20"/>
           <w:szCs w:val="20"/>
         </w:rPr>
-        <w:t xml:space="preserve"> </w:t>
-      </w:r>
-      <w:proofErr w:type="spellStart"/>
-      <w:r>
-        <w:rPr>
-          <w:rFonts w:ascii="Palatino Linotype" w:hAnsi="Palatino Linotype"/>
-          <w:bCs/>
-          <w:color w:val="FF0000"/>
-          <w:sz w:val="20"/>
-          <w:szCs w:val="20"/>
-        </w:rPr>
-        <w:t>future_</w:t>
-      </w:r>
-      <w:proofErr w:type="gramStart"/>
-      <w:r>
-        <w:rPr>
-          <w:rFonts w:ascii="Palatino Linotype" w:hAnsi="Palatino Linotype"/>
-          <w:bCs/>
-          <w:color w:val="FF0000"/>
-          <w:sz w:val="20"/>
-          <w:szCs w:val="20"/>
-        </w:rPr>
-        <w:t>sentencing.plea</w:t>
-      </w:r>
-      <w:proofErr w:type="gramEnd"/>
-      <w:r>
-        <w:rPr>
-          <w:rFonts w:ascii="Palatino Linotype" w:hAnsi="Palatino Linotype"/>
-          <w:bCs/>
-          <w:color w:val="FF0000"/>
-          <w:sz w:val="20"/>
-          <w:szCs w:val="20"/>
-        </w:rPr>
-        <w:t>_only_bond</w:t>
-      </w:r>
-      <w:proofErr w:type="spellEnd"/>
+        <w:t>future_sentencing.plea_only_bond</w:t>
+      </w:r>
       <w:r>
         <w:rPr>
           <w:rFonts w:ascii="Palatino Linotype" w:hAnsi="Palatino Linotype"/>
@@ -3956,42 +2732,46 @@
         </w:rPr>
         <w:tab/>
       </w:r>
-      <w:proofErr w:type="gramStart"/>
-      <w:r>
-        <w:rPr>
-          <w:rFonts w:ascii="Palatino Linotype" w:hAnsi="Palatino Linotype"/>
-          <w:sz w:val="20"/>
-          <w:szCs w:val="20"/>
-        </w:rPr>
-        <w:t xml:space="preserve">{{ </w:t>
-      </w:r>
-      <w:proofErr w:type="spellStart"/>
-      <w:r>
-        <w:rPr>
-          <w:rFonts w:ascii="Palatino Linotype" w:hAnsi="Palatino Linotype"/>
-          <w:sz w:val="20"/>
-          <w:szCs w:val="20"/>
-        </w:rPr>
-        <w:t>judicial</w:t>
-      </w:r>
-      <w:proofErr w:type="gramEnd"/>
-      <w:r>
-        <w:rPr>
-          <w:rFonts w:ascii="Palatino Linotype" w:hAnsi="Palatino Linotype"/>
-          <w:sz w:val="20"/>
-          <w:szCs w:val="20"/>
-        </w:rPr>
-        <w:t>_officer.officer_</w:t>
-      </w:r>
-      <w:r>
-        <w:rPr>
-          <w:rFonts w:ascii="Palatino Linotype" w:hAnsi="Palatino Linotype"/>
-          <w:sz w:val="20"/>
-          <w:szCs w:val="20"/>
-        </w:rPr>
-        <w:t>type</w:t>
-      </w:r>
-      <w:proofErr w:type="spellEnd"/>
+      <w:r>
+        <w:rPr>
+          <w:rFonts w:ascii="Palatino Linotype" w:hAnsi="Palatino Linotype"/>
+          <w:sz w:val="20"/>
+          <w:szCs w:val="20"/>
+        </w:rPr>
+        <w:t>{{ judicial_officer.officer_</w:t>
+      </w:r>
+      <w:r>
+        <w:rPr>
+          <w:rFonts w:ascii="Palatino Linotype" w:hAnsi="Palatino Linotype"/>
+          <w:sz w:val="20"/>
+          <w:szCs w:val="20"/>
+        </w:rPr>
+        <w:t>type }}</w:t>
+      </w:r>
+      <w:r>
+        <w:rPr>
+          <w:rFonts w:ascii="Palatino Linotype" w:hAnsi="Palatino Linotype"/>
+          <w:sz w:val="20"/>
+          <w:szCs w:val="20"/>
+        </w:rPr>
+        <w:t xml:space="preserve"> </w:t>
+      </w:r>
+      <w:r>
+        <w:rPr>
+          <w:rFonts w:ascii="Palatino Linotype" w:hAnsi="Palatino Linotype"/>
+          <w:sz w:val="20"/>
+          <w:szCs w:val="20"/>
+        </w:rPr>
+        <w:t>{{ judicial_officer</w:t>
+      </w:r>
+      <w:r>
+        <w:rPr>
+          <w:rFonts w:ascii="Palatino Linotype" w:hAnsi="Palatino Linotype"/>
+          <w:sz w:val="20"/>
+          <w:szCs w:val="20"/>
+        </w:rPr>
+        <w:t>.first_name</w:t>
+      </w:r>
       <w:r>
         <w:rPr>
           <w:rFonts w:ascii="Palatino Linotype" w:hAnsi="Palatino Linotype"/>
@@ -4014,58 +2794,7 @@
           <w:sz w:val="20"/>
           <w:szCs w:val="20"/>
         </w:rPr>
-        <w:t xml:space="preserve">{{ </w:t>
-      </w:r>
-      <w:proofErr w:type="spellStart"/>
-      <w:r>
-        <w:rPr>
-          <w:rFonts w:ascii="Palatino Linotype" w:hAnsi="Palatino Linotype"/>
-          <w:sz w:val="20"/>
-          <w:szCs w:val="20"/>
-        </w:rPr>
-        <w:t>judicial_officer</w:t>
-      </w:r>
-      <w:r>
-        <w:rPr>
-          <w:rFonts w:ascii="Palatino Linotype" w:hAnsi="Palatino Linotype"/>
-          <w:sz w:val="20"/>
-          <w:szCs w:val="20"/>
-        </w:rPr>
-        <w:t>.first_name</w:t>
-      </w:r>
-      <w:proofErr w:type="spellEnd"/>
-      <w:r>
-        <w:rPr>
-          <w:rFonts w:ascii="Palatino Linotype" w:hAnsi="Palatino Linotype"/>
-          <w:sz w:val="20"/>
-          <w:szCs w:val="20"/>
-        </w:rPr>
-        <w:t xml:space="preserve"> }}</w:t>
-      </w:r>
-      <w:r>
-        <w:rPr>
-          <w:rFonts w:ascii="Palatino Linotype" w:hAnsi="Palatino Linotype"/>
-          <w:sz w:val="20"/>
-          <w:szCs w:val="20"/>
-        </w:rPr>
-        <w:t xml:space="preserve"> </w:t>
-      </w:r>
-      <w:r>
-        <w:rPr>
-          <w:rFonts w:ascii="Palatino Linotype" w:hAnsi="Palatino Linotype"/>
-          <w:sz w:val="20"/>
-          <w:szCs w:val="20"/>
-        </w:rPr>
-        <w:t xml:space="preserve">{{ </w:t>
-      </w:r>
-      <w:proofErr w:type="spellStart"/>
-      <w:r>
-        <w:rPr>
-          <w:rFonts w:ascii="Palatino Linotype" w:hAnsi="Palatino Linotype"/>
-          <w:sz w:val="20"/>
-          <w:szCs w:val="20"/>
-        </w:rPr>
-        <w:t>judicial_officer</w:t>
+        <w:t>{{ judicial_officer</w:t>
       </w:r>
       <w:r>
         <w:rPr>
@@ -4075,7 +2804,6 @@
         </w:rPr>
         <w:t>.last_name</w:t>
       </w:r>
-      <w:proofErr w:type="spellEnd"/>
       <w:r>
         <w:rPr>
           <w:rFonts w:ascii="Palatino Linotype" w:hAnsi="Palatino Linotype"/>
@@ -4121,27 +2849,7 @@
           <w:sz w:val="20"/>
           <w:szCs w:val="20"/>
         </w:rPr>
-        <w:t xml:space="preserve">% if </w:t>
-      </w:r>
-      <w:proofErr w:type="spellStart"/>
-      <w:r>
-        <w:rPr>
-          <w:rFonts w:ascii="Palatino Linotype" w:hAnsi="Palatino Linotype"/>
-          <w:bCs/>
-          <w:sz w:val="20"/>
-          <w:szCs w:val="20"/>
-        </w:rPr>
-        <w:t>judicial_</w:t>
-      </w:r>
-      <w:proofErr w:type="gramStart"/>
-      <w:r>
-        <w:rPr>
-          <w:rFonts w:ascii="Palatino Linotype" w:hAnsi="Palatino Linotype"/>
-          <w:bCs/>
-          <w:sz w:val="20"/>
-          <w:szCs w:val="20"/>
-        </w:rPr>
-        <w:t>of</w:t>
+        <w:t>% if judicial_of</w:t>
       </w:r>
       <w:r>
         <w:rPr>
@@ -4161,25 +2869,14 @@
         </w:rPr>
         <w:t>.officer</w:t>
       </w:r>
-      <w:proofErr w:type="gramEnd"/>
-      <w:r>
-        <w:rPr>
-          <w:rFonts w:ascii="Palatino Linotype" w:hAnsi="Palatino Linotype"/>
-          <w:bCs/>
-          <w:sz w:val="20"/>
-          <w:szCs w:val="20"/>
-        </w:rPr>
-        <w:t>_type</w:t>
-      </w:r>
-      <w:proofErr w:type="spellEnd"/>
-      <w:r>
-        <w:rPr>
-          <w:rFonts w:ascii="Palatino Linotype" w:hAnsi="Palatino Linotype"/>
-          <w:bCs/>
-          <w:sz w:val="20"/>
-          <w:szCs w:val="20"/>
-        </w:rPr>
-        <w:t xml:space="preserve">  ==  ‘Magistrate’ %}</w:t>
+      <w:r>
+        <w:rPr>
+          <w:rFonts w:ascii="Palatino Linotype" w:hAnsi="Palatino Linotype"/>
+          <w:bCs/>
+          <w:sz w:val="20"/>
+          <w:szCs w:val="20"/>
+        </w:rPr>
+        <w:t>_type  ==  ‘Magistrate’ %}</w:t>
       </w:r>
     </w:p>
     <w:p>
@@ -4337,61 +3034,7 @@
           <w:sz w:val="16"/>
           <w:szCs w:val="16"/>
         </w:rPr>
-        <w:t xml:space="preserve">Prosecutor’s Office: PS    OM     EM; Defendant’s Attorney: PS     OM     EM; </w:t>
-      </w:r>
-      <w:proofErr w:type="gramStart"/>
-      <w:r>
-        <w:rPr>
-          <w:rFonts w:ascii="Palatino Linotype" w:hAnsi="Palatino Linotype"/>
-          <w:sz w:val="16"/>
-          <w:szCs w:val="16"/>
-        </w:rPr>
-        <w:t xml:space="preserve">{{ </w:t>
-      </w:r>
-      <w:proofErr w:type="spellStart"/>
-      <w:r>
-        <w:rPr>
-          <w:rFonts w:ascii="Palatino Linotype" w:hAnsi="Palatino Linotype"/>
-          <w:sz w:val="16"/>
-          <w:szCs w:val="16"/>
-        </w:rPr>
-        <w:t>defendant</w:t>
-      </w:r>
-      <w:proofErr w:type="gramEnd"/>
-      <w:r>
-        <w:rPr>
-          <w:rFonts w:ascii="Palatino Linotype" w:hAnsi="Palatino Linotype"/>
-          <w:sz w:val="16"/>
-          <w:szCs w:val="16"/>
-        </w:rPr>
-        <w:t>.first_name</w:t>
-      </w:r>
-      <w:proofErr w:type="spellEnd"/>
-      <w:r>
-        <w:rPr>
-          <w:rFonts w:ascii="Palatino Linotype" w:hAnsi="Palatino Linotype"/>
-          <w:sz w:val="16"/>
-          <w:szCs w:val="16"/>
-        </w:rPr>
-        <w:t xml:space="preserve"> }} {{ </w:t>
-      </w:r>
-      <w:proofErr w:type="spellStart"/>
-      <w:r>
-        <w:rPr>
-          <w:rFonts w:ascii="Palatino Linotype" w:hAnsi="Palatino Linotype"/>
-          <w:sz w:val="16"/>
-          <w:szCs w:val="16"/>
-        </w:rPr>
-        <w:t>defendant.last_name</w:t>
-      </w:r>
-      <w:proofErr w:type="spellEnd"/>
-      <w:r>
-        <w:rPr>
-          <w:rFonts w:ascii="Palatino Linotype" w:hAnsi="Palatino Linotype"/>
-          <w:sz w:val="16"/>
-          <w:szCs w:val="16"/>
-        </w:rPr>
-        <w:t>}}: PS     OM     EM;</w:t>
+        <w:t>Prosecutor’s Office: PS    OM     EM; Defendant’s Attorney: PS     OM     EM; {{ defendant.first_name }} {{ defendant.last_name}}: PS     OM     EM;</w:t>
       </w:r>
     </w:p>
     <w:p>
@@ -4420,89 +3063,16 @@
           <w:sz w:val="16"/>
           <w:szCs w:val="16"/>
         </w:rPr>
-        <w:t xml:space="preserve">{% if </w:t>
-      </w:r>
-      <w:proofErr w:type="spellStart"/>
+        <w:t xml:space="preserve">{% if community_control.ordered is true or bond_conditions.monitoring is true %}Community Control: PS    EM;{% endif %}{% if </w:t>
+      </w:r>
       <w:r>
         <w:rPr>
           <w:rFonts w:ascii="Palatino Linotype" w:hAnsi="Palatino Linotype"/>
           <w:sz w:val="16"/>
           <w:szCs w:val="16"/>
         </w:rPr>
-        <w:t>community_</w:t>
-      </w:r>
-      <w:proofErr w:type="gramStart"/>
-      <w:r>
-        <w:rPr>
-          <w:rFonts w:ascii="Palatino Linotype" w:hAnsi="Palatino Linotype"/>
-          <w:sz w:val="16"/>
-          <w:szCs w:val="16"/>
-        </w:rPr>
-        <w:t>control.ordered</w:t>
-      </w:r>
-      <w:proofErr w:type="spellEnd"/>
-      <w:proofErr w:type="gramEnd"/>
-      <w:r>
-        <w:rPr>
-          <w:rFonts w:ascii="Palatino Linotype" w:hAnsi="Palatino Linotype"/>
-          <w:sz w:val="16"/>
-          <w:szCs w:val="16"/>
-        </w:rPr>
-        <w:t xml:space="preserve"> is true or </w:t>
-      </w:r>
-      <w:proofErr w:type="spellStart"/>
-      <w:r>
-        <w:rPr>
-          <w:rFonts w:ascii="Palatino Linotype" w:hAnsi="Palatino Linotype"/>
-          <w:sz w:val="16"/>
-          <w:szCs w:val="16"/>
-        </w:rPr>
-        <w:t>bond_conditions.monitoring</w:t>
-      </w:r>
-      <w:proofErr w:type="spellEnd"/>
-      <w:r>
-        <w:rPr>
-          <w:rFonts w:ascii="Palatino Linotype" w:hAnsi="Palatino Linotype"/>
-          <w:sz w:val="16"/>
-          <w:szCs w:val="16"/>
-        </w:rPr>
-        <w:t xml:space="preserve"> is true %}Community Control: PS    EM;{% endif %}{% if </w:t>
-      </w:r>
-      <w:proofErr w:type="spellStart"/>
-      <w:r>
-        <w:rPr>
-          <w:rFonts w:ascii="Palatino Linotype" w:hAnsi="Palatino Linotype"/>
-          <w:sz w:val="16"/>
-          <w:szCs w:val="16"/>
-        </w:rPr>
-        <w:t>jail_terms.ordered</w:t>
-      </w:r>
-      <w:proofErr w:type="spellEnd"/>
-      <w:r>
-        <w:rPr>
-          <w:rFonts w:ascii="Palatino Linotype" w:hAnsi="Palatino Linotype"/>
-          <w:sz w:val="16"/>
-          <w:szCs w:val="16"/>
-        </w:rPr>
-        <w:t xml:space="preserve"> is true or </w:t>
-      </w:r>
-      <w:proofErr w:type="spellStart"/>
-      <w:r>
-        <w:rPr>
-          <w:rFonts w:ascii="Palatino Linotype" w:hAnsi="Palatino Linotype"/>
-          <w:sz w:val="16"/>
-          <w:szCs w:val="16"/>
-        </w:rPr>
-        <w:t>apply_jtc</w:t>
-      </w:r>
-      <w:proofErr w:type="spellEnd"/>
-      <w:r>
-        <w:rPr>
-          <w:rFonts w:ascii="Palatino Linotype" w:hAnsi="Palatino Linotype"/>
-          <w:sz w:val="16"/>
-          <w:szCs w:val="16"/>
-        </w:rPr>
-        <w:t xml:space="preserve"> == ‘Sentence’ %}County Jail: PS   EM;{% endif %}</w:t>
+        <w:lastRenderedPageBreak/>
+        <w:t>jail_terms.ordered is true or apply_jtc == ‘Sentence’ %}County Jail: PS   EM;{% endif %}</w:t>
       </w:r>
     </w:p>
     <w:p>
@@ -4769,47 +3339,7 @@
                 <w:sz w:val="20"/>
                 <w:szCs w:val="20"/>
               </w:rPr>
-              <w:t xml:space="preserve">% if </w:t>
-            </w:r>
-            <w:proofErr w:type="spellStart"/>
-            <w:r>
-              <w:rPr>
-                <w:rFonts w:ascii="Palatino Linotype" w:hAnsi="Palatino Linotype"/>
-                <w:bCs/>
-                <w:sz w:val="20"/>
-                <w:szCs w:val="20"/>
-              </w:rPr>
-              <w:t>judicial_</w:t>
-            </w:r>
-            <w:proofErr w:type="gramStart"/>
-            <w:r>
-              <w:rPr>
-                <w:rFonts w:ascii="Palatino Linotype" w:hAnsi="Palatino Linotype"/>
-                <w:bCs/>
-                <w:sz w:val="20"/>
-                <w:szCs w:val="20"/>
-              </w:rPr>
-              <w:t>officer.officer</w:t>
-            </w:r>
-            <w:proofErr w:type="gramEnd"/>
-            <w:r>
-              <w:rPr>
-                <w:rFonts w:ascii="Palatino Linotype" w:hAnsi="Palatino Linotype"/>
-                <w:bCs/>
-                <w:sz w:val="20"/>
-                <w:szCs w:val="20"/>
-              </w:rPr>
-              <w:t>_type</w:t>
-            </w:r>
-            <w:proofErr w:type="spellEnd"/>
-            <w:r>
-              <w:rPr>
-                <w:rFonts w:ascii="Palatino Linotype" w:hAnsi="Palatino Linotype"/>
-                <w:bCs/>
-                <w:sz w:val="20"/>
-                <w:szCs w:val="20"/>
-              </w:rPr>
-              <w:t xml:space="preserve">  ==  ‘Magistrate’ %}Magistrate Decision</w:t>
+              <w:t>% if judicial_officer.officer_type  ==  ‘Magistrate’ %}Magistrate Decision</w:t>
             </w:r>
             <w:r>
               <w:rPr>
@@ -4817,61 +3347,7 @@
                 <w:sz w:val="20"/>
                 <w:szCs w:val="20"/>
               </w:rPr>
-              <w:t xml:space="preserve">{% </w:t>
-            </w:r>
-            <w:proofErr w:type="spellStart"/>
-            <w:r>
-              <w:rPr>
-                <w:rFonts w:ascii="Palatino Linotype" w:hAnsi="Palatino Linotype"/>
-                <w:sz w:val="20"/>
-                <w:szCs w:val="20"/>
-              </w:rPr>
-              <w:t>elif</w:t>
-            </w:r>
-            <w:proofErr w:type="spellEnd"/>
-            <w:r>
-              <w:rPr>
-                <w:rFonts w:ascii="Palatino Linotype" w:hAnsi="Palatino Linotype"/>
-                <w:sz w:val="20"/>
-                <w:szCs w:val="20"/>
-              </w:rPr>
-              <w:t xml:space="preserve"> </w:t>
-            </w:r>
-            <w:proofErr w:type="spellStart"/>
-            <w:r>
-              <w:rPr>
-                <w:rFonts w:ascii="Palatino Linotype" w:hAnsi="Palatino Linotype"/>
-                <w:sz w:val="20"/>
-                <w:szCs w:val="20"/>
-              </w:rPr>
-              <w:t>judicial_officer.officer_type</w:t>
-            </w:r>
-            <w:proofErr w:type="spellEnd"/>
-            <w:r>
-              <w:rPr>
-                <w:rFonts w:ascii="Palatino Linotype" w:hAnsi="Palatino Linotype"/>
-                <w:sz w:val="20"/>
-                <w:szCs w:val="20"/>
-              </w:rPr>
-              <w:t xml:space="preserve"> == ‘Judge’ %}Final Judgment Entry{% endif %} {{ </w:t>
-            </w:r>
-            <w:proofErr w:type="spellStart"/>
-            <w:r>
-              <w:rPr>
-                <w:rFonts w:ascii="Palatino Linotype" w:hAnsi="Palatino Linotype"/>
-                <w:sz w:val="20"/>
-                <w:szCs w:val="20"/>
-              </w:rPr>
-              <w:t>case_number</w:t>
-            </w:r>
-            <w:proofErr w:type="spellEnd"/>
-            <w:r>
-              <w:rPr>
-                <w:rFonts w:ascii="Palatino Linotype" w:hAnsi="Palatino Linotype"/>
-                <w:sz w:val="20"/>
-                <w:szCs w:val="20"/>
-              </w:rPr>
-              <w:t xml:space="preserve"> }}</w:t>
+              <w:t>{% elif judicial_officer.officer_type == ‘Judge’ %}Final Judgment Entry{% endif %} {{ case_number }}</w:t>
             </w:r>
           </w:p>
           <w:p>
@@ -5323,6 +3799,119 @@
       </w:rPr>
     </w:lvl>
   </w:abstractNum>
+  <w:abstractNum w:abstractNumId="3" w15:restartNumberingAfterBreak="0">
+    <w:nsid w:val="6AB4408D"/>
+    <w:multiLevelType w:val="hybridMultilevel"/>
+    <w:tmpl w:val="7EF88146"/>
+    <w:lvl w:ilvl="0" w:tplc="04090001">
+      <w:start w:val="1"/>
+      <w:numFmt w:val="bullet"/>
+      <w:lvlText w:val=""/>
+      <w:lvlJc w:val="left"/>
+      <w:pPr>
+        <w:ind w:left="720" w:hanging="360"/>
+      </w:pPr>
+      <w:rPr>
+        <w:rFonts w:ascii="Symbol" w:hAnsi="Symbol" w:hint="default"/>
+      </w:rPr>
+    </w:lvl>
+    <w:lvl w:ilvl="1" w:tplc="04090003" w:tentative="1">
+      <w:start w:val="1"/>
+      <w:numFmt w:val="bullet"/>
+      <w:lvlText w:val="o"/>
+      <w:lvlJc w:val="left"/>
+      <w:pPr>
+        <w:ind w:left="1440" w:hanging="360"/>
+      </w:pPr>
+      <w:rPr>
+        <w:rFonts w:ascii="Courier New" w:hAnsi="Courier New" w:cs="Courier New" w:hint="default"/>
+      </w:rPr>
+    </w:lvl>
+    <w:lvl w:ilvl="2" w:tplc="04090005" w:tentative="1">
+      <w:start w:val="1"/>
+      <w:numFmt w:val="bullet"/>
+      <w:lvlText w:val=""/>
+      <w:lvlJc w:val="left"/>
+      <w:pPr>
+        <w:ind w:left="2160" w:hanging="360"/>
+      </w:pPr>
+      <w:rPr>
+        <w:rFonts w:ascii="Wingdings" w:hAnsi="Wingdings" w:hint="default"/>
+      </w:rPr>
+    </w:lvl>
+    <w:lvl w:ilvl="3" w:tplc="04090001" w:tentative="1">
+      <w:start w:val="1"/>
+      <w:numFmt w:val="bullet"/>
+      <w:lvlText w:val=""/>
+      <w:lvlJc w:val="left"/>
+      <w:pPr>
+        <w:ind w:left="2880" w:hanging="360"/>
+      </w:pPr>
+      <w:rPr>
+        <w:rFonts w:ascii="Symbol" w:hAnsi="Symbol" w:hint="default"/>
+      </w:rPr>
+    </w:lvl>
+    <w:lvl w:ilvl="4" w:tplc="04090003" w:tentative="1">
+      <w:start w:val="1"/>
+      <w:numFmt w:val="bullet"/>
+      <w:lvlText w:val="o"/>
+      <w:lvlJc w:val="left"/>
+      <w:pPr>
+        <w:ind w:left="3600" w:hanging="360"/>
+      </w:pPr>
+      <w:rPr>
+        <w:rFonts w:ascii="Courier New" w:hAnsi="Courier New" w:cs="Courier New" w:hint="default"/>
+      </w:rPr>
+    </w:lvl>
+    <w:lvl w:ilvl="5" w:tplc="04090005" w:tentative="1">
+      <w:start w:val="1"/>
+      <w:numFmt w:val="bullet"/>
+      <w:lvlText w:val=""/>
+      <w:lvlJc w:val="left"/>
+      <w:pPr>
+        <w:ind w:left="4320" w:hanging="360"/>
+      </w:pPr>
+      <w:rPr>
+        <w:rFonts w:ascii="Wingdings" w:hAnsi="Wingdings" w:hint="default"/>
+      </w:rPr>
+    </w:lvl>
+    <w:lvl w:ilvl="6" w:tplc="04090001" w:tentative="1">
+      <w:start w:val="1"/>
+      <w:numFmt w:val="bullet"/>
+      <w:lvlText w:val=""/>
+      <w:lvlJc w:val="left"/>
+      <w:pPr>
+        <w:ind w:left="5040" w:hanging="360"/>
+      </w:pPr>
+      <w:rPr>
+        <w:rFonts w:ascii="Symbol" w:hAnsi="Symbol" w:hint="default"/>
+      </w:rPr>
+    </w:lvl>
+    <w:lvl w:ilvl="7" w:tplc="04090003" w:tentative="1">
+      <w:start w:val="1"/>
+      <w:numFmt w:val="bullet"/>
+      <w:lvlText w:val="o"/>
+      <w:lvlJc w:val="left"/>
+      <w:pPr>
+        <w:ind w:left="5760" w:hanging="360"/>
+      </w:pPr>
+      <w:rPr>
+        <w:rFonts w:ascii="Courier New" w:hAnsi="Courier New" w:cs="Courier New" w:hint="default"/>
+      </w:rPr>
+    </w:lvl>
+    <w:lvl w:ilvl="8" w:tplc="04090005" w:tentative="1">
+      <w:start w:val="1"/>
+      <w:numFmt w:val="bullet"/>
+      <w:lvlText w:val=""/>
+      <w:lvlJc w:val="left"/>
+      <w:pPr>
+        <w:ind w:left="6480" w:hanging="360"/>
+      </w:pPr>
+      <w:rPr>
+        <w:rFonts w:ascii="Wingdings" w:hAnsi="Wingdings" w:hint="default"/>
+      </w:rPr>
+    </w:lvl>
+  </w:abstractNum>
   <w:num w:numId="1" w16cid:durableId="1692487555">
     <w:abstractNumId w:val="0"/>
   </w:num>
@@ -5331,6 +3920,9 @@
   </w:num>
   <w:num w:numId="3" w16cid:durableId="233131244">
     <w:abstractNumId w:val="1"/>
+  </w:num>
+  <w:num w:numId="4" w16cid:durableId="2145152849">
+    <w:abstractNumId w:val="3"/>
   </w:num>
 </w:numbering>
 </file>

</xml_diff>

<commit_message>
PleaOnlyCaseInformation refactored and working.
</commit_message>
<xml_diff>
--- a/resources/Templates/Plea_Only_Template.docx
+++ b/resources/Templates/Plea_Only_Template.docx
@@ -1,6 +1,6 @@
 
 <file path=word/document.xml><?xml version="1.0" encoding="utf-8"?>
-<w:document xmlns:wpc="http://schemas.microsoft.com/office/word/2010/wordprocessingCanvas" xmlns:cx="http://schemas.microsoft.com/office/drawing/2014/chartex" xmlns:cx1="http://schemas.microsoft.com/office/drawing/2015/9/8/chartex" xmlns:cx2="http://schemas.microsoft.com/office/drawing/2015/10/21/chartex" xmlns:cx3="http://schemas.microsoft.com/office/drawing/2016/5/9/chartex" xmlns:cx4="http://schemas.microsoft.com/office/drawing/2016/5/10/chartex" xmlns:cx5="http://schemas.microsoft.com/office/drawing/2016/5/11/chartex" xmlns:cx6="http://schemas.microsoft.com/office/drawing/2016/5/12/chartex" xmlns:cx7="http://schemas.microsoft.com/office/drawing/2016/5/13/chartex" xmlns:cx8="http://schemas.microsoft.com/office/drawing/2016/5/14/chartex" xmlns:mc="http://schemas.openxmlformats.org/markup-compatibility/2006" xmlns:aink="http://schemas.microsoft.com/office/drawing/2016/ink" xmlns:am3d="http://schemas.microsoft.com/office/drawing/2017/model3d" xmlns:o="urn:schemas-microsoft-com:office:office" xmlns:r="http://schemas.openxmlformats.org/officeDocument/2006/relationships" xmlns:m="http://schemas.openxmlformats.org/officeDocument/2006/math" xmlns:v="urn:schemas-microsoft-com:vml" xmlns:wp14="http://schemas.microsoft.com/office/word/2010/wordprocessingDrawing" xmlns:wp="http://schemas.openxmlformats.org/drawingml/2006/wordprocessingDrawing" xmlns:w10="urn:schemas-microsoft-com:office:word" xmlns:w="http://schemas.openxmlformats.org/wordprocessingml/2006/main" xmlns:w14="http://schemas.microsoft.com/office/word/2010/wordml" xmlns:w15="http://schemas.microsoft.com/office/word/2012/wordml" xmlns:w16cex="http://schemas.microsoft.com/office/word/2018/wordml/cex" xmlns:w16cid="http://schemas.microsoft.com/office/word/2016/wordml/cid" xmlns:w16="http://schemas.microsoft.com/office/word/2018/wordml" xmlns:w16sdtdh="http://schemas.microsoft.com/office/word/2020/wordml/sdtdatahash" xmlns:w16se="http://schemas.microsoft.com/office/word/2015/wordml/symex" xmlns:wpg="http://schemas.microsoft.com/office/word/2010/wordprocessingGroup" xmlns:wpi="http://schemas.microsoft.com/office/word/2010/wordprocessingInk" xmlns:wne="http://schemas.microsoft.com/office/word/2006/wordml" xmlns:wps="http://schemas.microsoft.com/office/word/2010/wordprocessingShape" mc:Ignorable="w14 w15 w16se w16cid w16 w16cex w16sdtdh wp14">
+<w:document xmlns:wpc="http://schemas.microsoft.com/office/word/2010/wordprocessingCanvas" xmlns:cx="http://schemas.microsoft.com/office/drawing/2014/chartex" xmlns:cx1="http://schemas.microsoft.com/office/drawing/2015/9/8/chartex" xmlns:cx2="http://schemas.microsoft.com/office/drawing/2015/10/21/chartex" xmlns:cx3="http://schemas.microsoft.com/office/drawing/2016/5/9/chartex" xmlns:cx4="http://schemas.microsoft.com/office/drawing/2016/5/10/chartex" xmlns:cx5="http://schemas.microsoft.com/office/drawing/2016/5/11/chartex" xmlns:cx6="http://schemas.microsoft.com/office/drawing/2016/5/12/chartex" xmlns:cx7="http://schemas.microsoft.com/office/drawing/2016/5/13/chartex" xmlns:cx8="http://schemas.microsoft.com/office/drawing/2016/5/14/chartex" xmlns:mc="http://schemas.openxmlformats.org/markup-compatibility/2006" xmlns:aink="http://schemas.microsoft.com/office/drawing/2016/ink" xmlns:am3d="http://schemas.microsoft.com/office/drawing/2017/model3d" xmlns:o="urn:schemas-microsoft-com:office:office" xmlns:oel="http://schemas.microsoft.com/office/2019/extlst" xmlns:r="http://schemas.openxmlformats.org/officeDocument/2006/relationships" xmlns:m="http://schemas.openxmlformats.org/officeDocument/2006/math" xmlns:v="urn:schemas-microsoft-com:vml" xmlns:wp14="http://schemas.microsoft.com/office/word/2010/wordprocessingDrawing" xmlns:wp="http://schemas.openxmlformats.org/drawingml/2006/wordprocessingDrawing" xmlns:w10="urn:schemas-microsoft-com:office:word" xmlns:w="http://schemas.openxmlformats.org/wordprocessingml/2006/main" xmlns:w14="http://schemas.microsoft.com/office/word/2010/wordml" xmlns:w15="http://schemas.microsoft.com/office/word/2012/wordml" xmlns:w16cex="http://schemas.microsoft.com/office/word/2018/wordml/cex" xmlns:w16cid="http://schemas.microsoft.com/office/word/2016/wordml/cid" xmlns:w16="http://schemas.microsoft.com/office/word/2018/wordml" xmlns:w16sdtdh="http://schemas.microsoft.com/office/word/2020/wordml/sdtdatahash" xmlns:w16se="http://schemas.microsoft.com/office/word/2015/wordml/symex" xmlns:wpg="http://schemas.microsoft.com/office/word/2010/wordprocessingGroup" xmlns:wpi="http://schemas.microsoft.com/office/word/2010/wordprocessingInk" xmlns:wne="http://schemas.microsoft.com/office/word/2006/wordml" xmlns:wps="http://schemas.microsoft.com/office/word/2010/wordprocessingShape" mc:Ignorable="w14 w15 w16se w16cid w16 w16cex w16sdtdh wp14">
   <w:body>
     <w:p>
       <w:pPr>
@@ -257,7 +257,16 @@
           <w:sz w:val="20"/>
           <w:szCs w:val="20"/>
         </w:rPr>
-        <w:t>{{ case</w:t>
+        <w:t xml:space="preserve">{{ </w:t>
+      </w:r>
+      <w:proofErr w:type="spellStart"/>
+      <w:r>
+        <w:rPr>
+          <w:rFonts w:ascii="Palatino Linotype" w:hAnsi="Palatino Linotype"/>
+          <w:sz w:val="20"/>
+          <w:szCs w:val="20"/>
+        </w:rPr>
+        <w:t>case</w:t>
       </w:r>
       <w:proofErr w:type="gramEnd"/>
       <w:r>
@@ -268,6 +277,7 @@
         </w:rPr>
         <w:t>_number</w:t>
       </w:r>
+      <w:proofErr w:type="spellEnd"/>
       <w:r>
         <w:rPr>
           <w:rFonts w:ascii="Palatino Linotype" w:hAnsi="Palatino Linotype"/>
@@ -330,7 +340,16 @@
           <w:sz w:val="20"/>
           <w:szCs w:val="20"/>
         </w:rPr>
-        <w:t>{{ defendant</w:t>
+        <w:t xml:space="preserve">{{ </w:t>
+      </w:r>
+      <w:proofErr w:type="spellStart"/>
+      <w:r>
+        <w:rPr>
+          <w:rFonts w:ascii="Palatino Linotype" w:hAnsi="Palatino Linotype"/>
+          <w:sz w:val="20"/>
+          <w:szCs w:val="20"/>
+        </w:rPr>
+        <w:t>defendant</w:t>
       </w:r>
       <w:proofErr w:type="gramEnd"/>
       <w:r>
@@ -347,7 +366,16 @@
           <w:sz w:val="20"/>
           <w:szCs w:val="20"/>
         </w:rPr>
-        <w:t>first_name }}</w:t>
+        <w:t>first_name</w:t>
+      </w:r>
+      <w:proofErr w:type="spellEnd"/>
+      <w:r>
+        <w:rPr>
+          <w:rFonts w:ascii="Palatino Linotype" w:hAnsi="Palatino Linotype"/>
+          <w:sz w:val="20"/>
+          <w:szCs w:val="20"/>
+        </w:rPr>
+        <w:t xml:space="preserve"> }}</w:t>
       </w:r>
       <w:r>
         <w:rPr>
@@ -363,7 +391,16 @@
           <w:sz w:val="20"/>
           <w:szCs w:val="20"/>
         </w:rPr>
-        <w:t>{{ defendant.</w:t>
+        <w:t xml:space="preserve">{{ </w:t>
+      </w:r>
+      <w:proofErr w:type="spellStart"/>
+      <w:r>
+        <w:rPr>
+          <w:rFonts w:ascii="Palatino Linotype" w:hAnsi="Palatino Linotype"/>
+          <w:sz w:val="20"/>
+          <w:szCs w:val="20"/>
+        </w:rPr>
+        <w:t>defendant.</w:t>
       </w:r>
       <w:r>
         <w:rPr>
@@ -379,7 +416,16 @@
           <w:sz w:val="20"/>
           <w:szCs w:val="20"/>
         </w:rPr>
-        <w:t>name }}</w:t>
+        <w:t>name</w:t>
+      </w:r>
+      <w:proofErr w:type="spellEnd"/>
+      <w:r>
+        <w:rPr>
+          <w:rFonts w:ascii="Palatino Linotype" w:hAnsi="Palatino Linotype"/>
+          <w:sz w:val="20"/>
+          <w:szCs w:val="20"/>
+        </w:rPr>
+        <w:t xml:space="preserve"> }}</w:t>
       </w:r>
       <w:r>
         <w:rPr>
@@ -518,7 +564,17 @@
           <w:sz w:val="20"/>
           <w:szCs w:val="20"/>
         </w:rPr>
-        <w:t>% if judicial_</w:t>
+        <w:t xml:space="preserve">% if </w:t>
+      </w:r>
+      <w:proofErr w:type="spellStart"/>
+      <w:r>
+        <w:rPr>
+          <w:rFonts w:ascii="Palatino Linotype" w:hAnsi="Palatino Linotype"/>
+          <w:bCs/>
+          <w:sz w:val="20"/>
+          <w:szCs w:val="20"/>
+        </w:rPr>
+        <w:t>judicial_</w:t>
       </w:r>
       <w:proofErr w:type="gramStart"/>
       <w:r>
@@ -549,6 +605,7 @@
         </w:rPr>
         <w:t>_type</w:t>
       </w:r>
+      <w:proofErr w:type="spellEnd"/>
       <w:r>
         <w:rPr>
           <w:rFonts w:ascii="Palatino Linotype" w:hAnsi="Palatino Linotype"/>
@@ -634,7 +691,34 @@
           <w:sz w:val="20"/>
           <w:szCs w:val="20"/>
         </w:rPr>
-        <w:t>{% elif judicial_</w:t>
+        <w:t xml:space="preserve">{% </w:t>
+      </w:r>
+      <w:proofErr w:type="spellStart"/>
+      <w:r>
+        <w:rPr>
+          <w:rFonts w:ascii="Palatino Linotype" w:hAnsi="Palatino Linotype"/>
+          <w:sz w:val="20"/>
+          <w:szCs w:val="20"/>
+        </w:rPr>
+        <w:t>elif</w:t>
+      </w:r>
+      <w:proofErr w:type="spellEnd"/>
+      <w:r>
+        <w:rPr>
+          <w:rFonts w:ascii="Palatino Linotype" w:hAnsi="Palatino Linotype"/>
+          <w:sz w:val="20"/>
+          <w:szCs w:val="20"/>
+        </w:rPr>
+        <w:t xml:space="preserve"> </w:t>
+      </w:r>
+      <w:proofErr w:type="spellStart"/>
+      <w:r>
+        <w:rPr>
+          <w:rFonts w:ascii="Palatino Linotype" w:hAnsi="Palatino Linotype"/>
+          <w:sz w:val="20"/>
+          <w:szCs w:val="20"/>
+        </w:rPr>
+        <w:t>judicial_</w:t>
       </w:r>
       <w:proofErr w:type="gramStart"/>
       <w:r>
@@ -660,7 +744,16 @@
           <w:sz w:val="20"/>
           <w:szCs w:val="20"/>
         </w:rPr>
-        <w:t>_type == ‘Judge’ %}</w:t>
+        <w:t>_type</w:t>
+      </w:r>
+      <w:proofErr w:type="spellEnd"/>
+      <w:r>
+        <w:rPr>
+          <w:rFonts w:ascii="Palatino Linotype" w:hAnsi="Palatino Linotype"/>
+          <w:sz w:val="20"/>
+          <w:szCs w:val="20"/>
+        </w:rPr>
+        <w:t xml:space="preserve"> == ‘Judge’ %}</w:t>
       </w:r>
     </w:p>
     <w:p>
@@ -771,7 +864,16 @@
           <w:sz w:val="20"/>
           <w:szCs w:val="20"/>
         </w:rPr>
-        <w:t>{{ appearance</w:t>
+        <w:t xml:space="preserve">{{ </w:t>
+      </w:r>
+      <w:proofErr w:type="spellStart"/>
+      <w:r>
+        <w:rPr>
+          <w:rFonts w:ascii="Palatino Linotype" w:hAnsi="Palatino Linotype"/>
+          <w:sz w:val="20"/>
+          <w:szCs w:val="20"/>
+        </w:rPr>
+        <w:t>appearance</w:t>
       </w:r>
       <w:proofErr w:type="gramEnd"/>
       <w:r>
@@ -780,15 +882,42 @@
           <w:sz w:val="20"/>
           <w:szCs w:val="20"/>
         </w:rPr>
-        <w:t>_reason }}</w:t>
-      </w:r>
-      <w:r>
-        <w:rPr>
-          <w:rFonts w:ascii="Palatino Linotype" w:hAnsi="Palatino Linotype"/>
-          <w:sz w:val="20"/>
-          <w:szCs w:val="20"/>
-        </w:rPr>
-        <w:t xml:space="preserve"> on {{ plea_trial_date }}.</w:t>
+        <w:t>_reason</w:t>
+      </w:r>
+      <w:proofErr w:type="spellEnd"/>
+      <w:r>
+        <w:rPr>
+          <w:rFonts w:ascii="Palatino Linotype" w:hAnsi="Palatino Linotype"/>
+          <w:sz w:val="20"/>
+          <w:szCs w:val="20"/>
+        </w:rPr>
+        <w:t xml:space="preserve"> }}</w:t>
+      </w:r>
+      <w:r>
+        <w:rPr>
+          <w:rFonts w:ascii="Palatino Linotype" w:hAnsi="Palatino Linotype"/>
+          <w:sz w:val="20"/>
+          <w:szCs w:val="20"/>
+        </w:rPr>
+        <w:t xml:space="preserve"> on {{ </w:t>
+      </w:r>
+      <w:proofErr w:type="spellStart"/>
+      <w:r>
+        <w:rPr>
+          <w:rFonts w:ascii="Palatino Linotype" w:hAnsi="Palatino Linotype"/>
+          <w:sz w:val="20"/>
+          <w:szCs w:val="20"/>
+        </w:rPr>
+        <w:t>plea_trial_date</w:t>
+      </w:r>
+      <w:proofErr w:type="spellEnd"/>
+      <w:r>
+        <w:rPr>
+          <w:rFonts w:ascii="Palatino Linotype" w:hAnsi="Palatino Linotype"/>
+          <w:sz w:val="20"/>
+          <w:szCs w:val="20"/>
+        </w:rPr>
+        <w:t xml:space="preserve"> }}.</w:t>
       </w:r>
       <w:r>
         <w:rPr>
@@ -805,7 +934,27 @@
           <w:sz w:val="20"/>
           <w:szCs w:val="20"/>
         </w:rPr>
-        <w:t xml:space="preserve">{% if defense_counsel_waived is false </w:t>
+        <w:t xml:space="preserve">{% if </w:t>
+      </w:r>
+      <w:proofErr w:type="spellStart"/>
+      <w:r>
+        <w:rPr>
+          <w:rFonts w:ascii="Palatino Linotype" w:hAnsi="Palatino Linotype"/>
+          <w:bCs/>
+          <w:sz w:val="20"/>
+          <w:szCs w:val="20"/>
+        </w:rPr>
+        <w:t>defense_counsel_waived</w:t>
+      </w:r>
+      <w:proofErr w:type="spellEnd"/>
+      <w:r>
+        <w:rPr>
+          <w:rFonts w:ascii="Palatino Linotype" w:hAnsi="Palatino Linotype"/>
+          <w:bCs/>
+          <w:sz w:val="20"/>
+          <w:szCs w:val="20"/>
+        </w:rPr>
+        <w:t xml:space="preserve"> is false </w:t>
       </w:r>
       <w:proofErr w:type="gramStart"/>
       <w:r>
@@ -825,7 +974,87 @@
           <w:sz w:val="20"/>
           <w:szCs w:val="20"/>
         </w:rPr>
-        <w:t xml:space="preserve"> was represented by {{ defense_counsel }}, {{ defense_counsel_type }}. {% elif defense_counsel_waived is true </w:t>
+        <w:t xml:space="preserve"> was represented by {{ </w:t>
+      </w:r>
+      <w:proofErr w:type="spellStart"/>
+      <w:r>
+        <w:rPr>
+          <w:rFonts w:ascii="Palatino Linotype" w:hAnsi="Palatino Linotype"/>
+          <w:bCs/>
+          <w:sz w:val="20"/>
+          <w:szCs w:val="20"/>
+        </w:rPr>
+        <w:t>defense_counsel</w:t>
+      </w:r>
+      <w:proofErr w:type="spellEnd"/>
+      <w:r>
+        <w:rPr>
+          <w:rFonts w:ascii="Palatino Linotype" w:hAnsi="Palatino Linotype"/>
+          <w:bCs/>
+          <w:sz w:val="20"/>
+          <w:szCs w:val="20"/>
+        </w:rPr>
+        <w:t xml:space="preserve"> }}, {{ </w:t>
+      </w:r>
+      <w:proofErr w:type="spellStart"/>
+      <w:r>
+        <w:rPr>
+          <w:rFonts w:ascii="Palatino Linotype" w:hAnsi="Palatino Linotype"/>
+          <w:bCs/>
+          <w:sz w:val="20"/>
+          <w:szCs w:val="20"/>
+        </w:rPr>
+        <w:t>defense_counsel_type</w:t>
+      </w:r>
+      <w:proofErr w:type="spellEnd"/>
+      <w:r>
+        <w:rPr>
+          <w:rFonts w:ascii="Palatino Linotype" w:hAnsi="Palatino Linotype"/>
+          <w:bCs/>
+          <w:sz w:val="20"/>
+          <w:szCs w:val="20"/>
+        </w:rPr>
+        <w:t xml:space="preserve"> }}. {% </w:t>
+      </w:r>
+      <w:proofErr w:type="spellStart"/>
+      <w:r>
+        <w:rPr>
+          <w:rFonts w:ascii="Palatino Linotype" w:hAnsi="Palatino Linotype"/>
+          <w:bCs/>
+          <w:sz w:val="20"/>
+          <w:szCs w:val="20"/>
+        </w:rPr>
+        <w:t>elif</w:t>
+      </w:r>
+      <w:proofErr w:type="spellEnd"/>
+      <w:r>
+        <w:rPr>
+          <w:rFonts w:ascii="Palatino Linotype" w:hAnsi="Palatino Linotype"/>
+          <w:bCs/>
+          <w:sz w:val="20"/>
+          <w:szCs w:val="20"/>
+        </w:rPr>
+        <w:t xml:space="preserve"> </w:t>
+      </w:r>
+      <w:proofErr w:type="spellStart"/>
+      <w:r>
+        <w:rPr>
+          <w:rFonts w:ascii="Palatino Linotype" w:hAnsi="Palatino Linotype"/>
+          <w:bCs/>
+          <w:sz w:val="20"/>
+          <w:szCs w:val="20"/>
+        </w:rPr>
+        <w:t>defense_counsel_waived</w:t>
+      </w:r>
+      <w:proofErr w:type="spellEnd"/>
+      <w:r>
+        <w:rPr>
+          <w:rFonts w:ascii="Palatino Linotype" w:hAnsi="Palatino Linotype"/>
+          <w:bCs/>
+          <w:sz w:val="20"/>
+          <w:szCs w:val="20"/>
+        </w:rPr>
+        <w:t xml:space="preserve"> is true </w:t>
       </w:r>
       <w:proofErr w:type="gramStart"/>
       <w:r>
@@ -874,7 +1103,27 @@
           <w:sz w:val="20"/>
           <w:szCs w:val="20"/>
         </w:rPr>
-        <w:t>% if amend_offense_details is not none %}Counsel for the State of Ohio made a motion to amend the cha</w:t>
+        <w:t xml:space="preserve">% if </w:t>
+      </w:r>
+      <w:proofErr w:type="spellStart"/>
+      <w:r>
+        <w:rPr>
+          <w:rFonts w:ascii="Palatino Linotype" w:hAnsi="Palatino Linotype"/>
+          <w:bCs/>
+          <w:sz w:val="20"/>
+          <w:szCs w:val="20"/>
+        </w:rPr>
+        <w:t>amend_offense_details</w:t>
+      </w:r>
+      <w:proofErr w:type="spellEnd"/>
+      <w:r>
+        <w:rPr>
+          <w:rFonts w:ascii="Palatino Linotype" w:hAnsi="Palatino Linotype"/>
+          <w:bCs/>
+          <w:sz w:val="20"/>
+          <w:szCs w:val="20"/>
+        </w:rPr>
+        <w:t xml:space="preserve"> is not none %}Counsel for the State of Ohio made a motion to amend the cha</w:t>
       </w:r>
       <w:r>
         <w:rPr>
@@ -892,7 +1141,27 @@
           <w:sz w:val="20"/>
           <w:szCs w:val="20"/>
         </w:rPr>
-        <w:t xml:space="preserve">{% if amend_offense_details.motion_disposition  ==  ‘Granted’ %} The Court found the amendment </w:t>
+        <w:t xml:space="preserve">{% if </w:t>
+      </w:r>
+      <w:proofErr w:type="spellStart"/>
+      <w:r>
+        <w:rPr>
+          <w:rFonts w:ascii="Palatino Linotype" w:hAnsi="Palatino Linotype"/>
+          <w:bCs/>
+          <w:sz w:val="20"/>
+          <w:szCs w:val="20"/>
+        </w:rPr>
+        <w:t>amend_offense_details.motion_disposition</w:t>
+      </w:r>
+      <w:proofErr w:type="spellEnd"/>
+      <w:r>
+        <w:rPr>
+          <w:rFonts w:ascii="Palatino Linotype" w:hAnsi="Palatino Linotype"/>
+          <w:bCs/>
+          <w:sz w:val="20"/>
+          <w:szCs w:val="20"/>
+        </w:rPr>
+        <w:t xml:space="preserve">  ==  ‘Granted’ %} The Court found the amendment </w:t>
       </w:r>
       <w:r>
         <w:rPr>
@@ -920,7 +1189,17 @@
           <w:sz w:val="20"/>
           <w:szCs w:val="20"/>
         </w:rPr>
-        <w:t>{{ amend</w:t>
+        <w:t xml:space="preserve">{{ </w:t>
+      </w:r>
+      <w:proofErr w:type="spellStart"/>
+      <w:r>
+        <w:rPr>
+          <w:rFonts w:ascii="Palatino Linotype" w:hAnsi="Palatino Linotype"/>
+          <w:bCs/>
+          <w:sz w:val="20"/>
+          <w:szCs w:val="20"/>
+        </w:rPr>
+        <w:t>amend</w:t>
       </w:r>
       <w:proofErr w:type="gramEnd"/>
       <w:r>
@@ -930,26 +1209,127 @@
           <w:sz w:val="20"/>
           <w:szCs w:val="20"/>
         </w:rPr>
-        <w:t>_offense_details.motion_disposition }}.</w:t>
-      </w:r>
-      <w:r>
-        <w:rPr>
-          <w:rFonts w:ascii="Palatino Linotype" w:hAnsi="Palatino Linotype"/>
-          <w:bCs/>
-          <w:sz w:val="20"/>
-          <w:szCs w:val="20"/>
-        </w:rPr>
-        <w:t xml:space="preserve"> The charge(s) of {% for charge in amended_charges_list %}{% if loop.index == 2 %} and {% endif %}{{ charge[0] }} is amended to {{ charge[1] }}{% endfor %}.</w:t>
-      </w:r>
-      <w:r>
-        <w:rPr>
-          <w:rFonts w:ascii="Palatino Linotype" w:hAnsi="Palatino Linotype"/>
-          <w:bCs/>
-          <w:sz w:val="20"/>
-          <w:szCs w:val="20"/>
-        </w:rPr>
-        <w:t>{% elif amend_offense_details.motion_disposition</w:t>
-      </w:r>
+        <w:t>_offense_details.motion_disposition</w:t>
+      </w:r>
+      <w:proofErr w:type="spellEnd"/>
+      <w:r>
+        <w:rPr>
+          <w:rFonts w:ascii="Palatino Linotype" w:hAnsi="Palatino Linotype"/>
+          <w:bCs/>
+          <w:sz w:val="20"/>
+          <w:szCs w:val="20"/>
+        </w:rPr>
+        <w:t xml:space="preserve"> }}.</w:t>
+      </w:r>
+      <w:r>
+        <w:rPr>
+          <w:rFonts w:ascii="Palatino Linotype" w:hAnsi="Palatino Linotype"/>
+          <w:bCs/>
+          <w:sz w:val="20"/>
+          <w:szCs w:val="20"/>
+        </w:rPr>
+        <w:t xml:space="preserve"> The charge(s) of {% for charge in </w:t>
+      </w:r>
+      <w:proofErr w:type="spellStart"/>
+      <w:r>
+        <w:rPr>
+          <w:rFonts w:ascii="Palatino Linotype" w:hAnsi="Palatino Linotype"/>
+          <w:bCs/>
+          <w:sz w:val="20"/>
+          <w:szCs w:val="20"/>
+        </w:rPr>
+        <w:t>amended_charges_list</w:t>
+      </w:r>
+      <w:proofErr w:type="spellEnd"/>
+      <w:r>
+        <w:rPr>
+          <w:rFonts w:ascii="Palatino Linotype" w:hAnsi="Palatino Linotype"/>
+          <w:bCs/>
+          <w:sz w:val="20"/>
+          <w:szCs w:val="20"/>
+        </w:rPr>
+        <w:t xml:space="preserve"> %}{% if </w:t>
+      </w:r>
+      <w:proofErr w:type="spellStart"/>
+      <w:r>
+        <w:rPr>
+          <w:rFonts w:ascii="Palatino Linotype" w:hAnsi="Palatino Linotype"/>
+          <w:bCs/>
+          <w:sz w:val="20"/>
+          <w:szCs w:val="20"/>
+        </w:rPr>
+        <w:t>loop.index</w:t>
+      </w:r>
+      <w:proofErr w:type="spellEnd"/>
+      <w:r>
+        <w:rPr>
+          <w:rFonts w:ascii="Palatino Linotype" w:hAnsi="Palatino Linotype"/>
+          <w:bCs/>
+          <w:sz w:val="20"/>
+          <w:szCs w:val="20"/>
+        </w:rPr>
+        <w:t xml:space="preserve"> == 2 %} and {% endif %}{{ charge[0] }} is amended to {{ charge[1] }}{% </w:t>
+      </w:r>
+      <w:proofErr w:type="spellStart"/>
+      <w:r>
+        <w:rPr>
+          <w:rFonts w:ascii="Palatino Linotype" w:hAnsi="Palatino Linotype"/>
+          <w:bCs/>
+          <w:sz w:val="20"/>
+          <w:szCs w:val="20"/>
+        </w:rPr>
+        <w:t>endfor</w:t>
+      </w:r>
+      <w:proofErr w:type="spellEnd"/>
+      <w:r>
+        <w:rPr>
+          <w:rFonts w:ascii="Palatino Linotype" w:hAnsi="Palatino Linotype"/>
+          <w:bCs/>
+          <w:sz w:val="20"/>
+          <w:szCs w:val="20"/>
+        </w:rPr>
+        <w:t xml:space="preserve"> %}.</w:t>
+      </w:r>
+      <w:r>
+        <w:rPr>
+          <w:rFonts w:ascii="Palatino Linotype" w:hAnsi="Palatino Linotype"/>
+          <w:bCs/>
+          <w:sz w:val="20"/>
+          <w:szCs w:val="20"/>
+        </w:rPr>
+        <w:t xml:space="preserve">{% </w:t>
+      </w:r>
+      <w:proofErr w:type="spellStart"/>
+      <w:r>
+        <w:rPr>
+          <w:rFonts w:ascii="Palatino Linotype" w:hAnsi="Palatino Linotype"/>
+          <w:bCs/>
+          <w:sz w:val="20"/>
+          <w:szCs w:val="20"/>
+        </w:rPr>
+        <w:t>elif</w:t>
+      </w:r>
+      <w:proofErr w:type="spellEnd"/>
+      <w:r>
+        <w:rPr>
+          <w:rFonts w:ascii="Palatino Linotype" w:hAnsi="Palatino Linotype"/>
+          <w:bCs/>
+          <w:sz w:val="20"/>
+          <w:szCs w:val="20"/>
+        </w:rPr>
+        <w:t xml:space="preserve"> </w:t>
+      </w:r>
+      <w:proofErr w:type="spellStart"/>
+      <w:r>
+        <w:rPr>
+          <w:rFonts w:ascii="Palatino Linotype" w:hAnsi="Palatino Linotype"/>
+          <w:bCs/>
+          <w:sz w:val="20"/>
+          <w:szCs w:val="20"/>
+        </w:rPr>
+        <w:t>amend_offense_details.motion_disposition</w:t>
+      </w:r>
+      <w:proofErr w:type="spellEnd"/>
       <w:r>
         <w:rPr>
           <w:rFonts w:ascii="Palatino Linotype" w:hAnsi="Palatino Linotype"/>
@@ -984,16 +1364,36 @@
           <w:sz w:val="20"/>
           <w:szCs w:val="20"/>
         </w:rPr>
-        <w:t xml:space="preserve"> and therefore the motion is {{ amend_offense</w:t>
-      </w:r>
-      <w:r>
-        <w:rPr>
-          <w:rFonts w:ascii="Palatino Linotype" w:hAnsi="Palatino Linotype"/>
-          <w:bCs/>
-          <w:sz w:val="20"/>
-          <w:szCs w:val="20"/>
-        </w:rPr>
-        <w:t>_details.motion_disposition }}.</w:t>
+        <w:t xml:space="preserve"> and therefore the motion is {{ </w:t>
+      </w:r>
+      <w:proofErr w:type="spellStart"/>
+      <w:r>
+        <w:rPr>
+          <w:rFonts w:ascii="Palatino Linotype" w:hAnsi="Palatino Linotype"/>
+          <w:bCs/>
+          <w:sz w:val="20"/>
+          <w:szCs w:val="20"/>
+        </w:rPr>
+        <w:t>amend_offense</w:t>
+      </w:r>
+      <w:r>
+        <w:rPr>
+          <w:rFonts w:ascii="Palatino Linotype" w:hAnsi="Palatino Linotype"/>
+          <w:bCs/>
+          <w:sz w:val="20"/>
+          <w:szCs w:val="20"/>
+        </w:rPr>
+        <w:t>_details.motion_disposition</w:t>
+      </w:r>
+      <w:proofErr w:type="spellEnd"/>
+      <w:r>
+        <w:rPr>
+          <w:rFonts w:ascii="Palatino Linotype" w:hAnsi="Palatino Linotype"/>
+          <w:bCs/>
+          <w:sz w:val="20"/>
+          <w:szCs w:val="20"/>
+        </w:rPr>
+        <w:t xml:space="preserve"> }}.</w:t>
       </w:r>
       <w:r>
         <w:rPr>
@@ -1113,7 +1513,25 @@
           <w:sz w:val="20"/>
           <w:szCs w:val="20"/>
         </w:rPr>
-        <w:t xml:space="preserve">{% if offense_of_violence is true </w:t>
+        <w:t xml:space="preserve">{% if </w:t>
+      </w:r>
+      <w:proofErr w:type="spellStart"/>
+      <w:r>
+        <w:rPr>
+          <w:rFonts w:ascii="Palatino Linotype" w:hAnsi="Palatino Linotype"/>
+          <w:sz w:val="20"/>
+          <w:szCs w:val="20"/>
+        </w:rPr>
+        <w:t>offense_of_violence</w:t>
+      </w:r>
+      <w:proofErr w:type="spellEnd"/>
+      <w:r>
+        <w:rPr>
+          <w:rFonts w:ascii="Palatino Linotype" w:hAnsi="Palatino Linotype"/>
+          <w:sz w:val="20"/>
+          <w:szCs w:val="20"/>
+        </w:rPr>
+        <w:t xml:space="preserve"> is true </w:t>
       </w:r>
       <w:proofErr w:type="gramStart"/>
       <w:r>
@@ -1425,7 +1843,51 @@
                 <w:sz w:val="20"/>
                 <w:szCs w:val="20"/>
               </w:rPr>
-              <w:t>{%tc for charge in charges_list %}</w:t>
+              <w:t>{%</w:t>
+            </w:r>
+            <w:proofErr w:type="spellStart"/>
+            <w:r>
+              <w:rPr>
+                <w:rFonts w:ascii="Palatino Linotype" w:hAnsi="Palatino Linotype"/>
+                <w:b/>
+                <w:bCs/>
+                <w:sz w:val="20"/>
+                <w:szCs w:val="20"/>
+              </w:rPr>
+              <w:t>tc</w:t>
+            </w:r>
+            <w:proofErr w:type="spellEnd"/>
+            <w:r>
+              <w:rPr>
+                <w:rFonts w:ascii="Palatino Linotype" w:hAnsi="Palatino Linotype"/>
+                <w:b/>
+                <w:bCs/>
+                <w:sz w:val="20"/>
+                <w:szCs w:val="20"/>
+              </w:rPr>
+              <w:t xml:space="preserve"> for charge in </w:t>
+            </w:r>
+            <w:proofErr w:type="spellStart"/>
+            <w:r>
+              <w:rPr>
+                <w:rFonts w:ascii="Palatino Linotype" w:hAnsi="Palatino Linotype"/>
+                <w:b/>
+                <w:bCs/>
+                <w:sz w:val="20"/>
+                <w:szCs w:val="20"/>
+              </w:rPr>
+              <w:t>charges_list</w:t>
+            </w:r>
+            <w:proofErr w:type="spellEnd"/>
+            <w:r>
+              <w:rPr>
+                <w:rFonts w:ascii="Palatino Linotype" w:hAnsi="Palatino Linotype"/>
+                <w:b/>
+                <w:bCs/>
+                <w:sz w:val="20"/>
+                <w:szCs w:val="20"/>
+              </w:rPr>
+              <w:t xml:space="preserve"> %}</w:t>
             </w:r>
           </w:p>
         </w:tc>
@@ -1464,7 +1926,18 @@
                 <w:sz w:val="20"/>
                 <w:szCs w:val="20"/>
               </w:rPr>
-              <w:t>{{ charge</w:t>
+              <w:t xml:space="preserve">{{ </w:t>
+            </w:r>
+            <w:proofErr w:type="spellStart"/>
+            <w:r>
+              <w:rPr>
+                <w:rFonts w:ascii="Palatino Linotype" w:hAnsi="Palatino Linotype"/>
+                <w:b/>
+                <w:bCs/>
+                <w:sz w:val="20"/>
+                <w:szCs w:val="20"/>
+              </w:rPr>
+              <w:t>charge</w:t>
             </w:r>
             <w:proofErr w:type="gramEnd"/>
             <w:r>
@@ -1475,7 +1948,18 @@
                 <w:sz w:val="20"/>
                 <w:szCs w:val="20"/>
               </w:rPr>
-              <w:t>.offense }}</w:t>
+              <w:t>.offense</w:t>
+            </w:r>
+            <w:proofErr w:type="spellEnd"/>
+            <w:r>
+              <w:rPr>
+                <w:rFonts w:ascii="Palatino Linotype" w:hAnsi="Palatino Linotype"/>
+                <w:b/>
+                <w:bCs/>
+                <w:sz w:val="20"/>
+                <w:szCs w:val="20"/>
+              </w:rPr>
+              <w:t xml:space="preserve"> }}</w:t>
             </w:r>
           </w:p>
         </w:tc>
@@ -1513,7 +1997,51 @@
                 <w:sz w:val="20"/>
                 <w:szCs w:val="20"/>
               </w:rPr>
-              <w:t>{%tc endfor %}</w:t>
+              <w:t>{%</w:t>
+            </w:r>
+            <w:proofErr w:type="spellStart"/>
+            <w:r>
+              <w:rPr>
+                <w:rFonts w:ascii="Palatino Linotype" w:hAnsi="Palatino Linotype"/>
+                <w:b/>
+                <w:bCs/>
+                <w:sz w:val="20"/>
+                <w:szCs w:val="20"/>
+              </w:rPr>
+              <w:t>tc</w:t>
+            </w:r>
+            <w:proofErr w:type="spellEnd"/>
+            <w:r>
+              <w:rPr>
+                <w:rFonts w:ascii="Palatino Linotype" w:hAnsi="Palatino Linotype"/>
+                <w:b/>
+                <w:bCs/>
+                <w:sz w:val="20"/>
+                <w:szCs w:val="20"/>
+              </w:rPr>
+              <w:t xml:space="preserve"> </w:t>
+            </w:r>
+            <w:proofErr w:type="spellStart"/>
+            <w:r>
+              <w:rPr>
+                <w:rFonts w:ascii="Palatino Linotype" w:hAnsi="Palatino Linotype"/>
+                <w:b/>
+                <w:bCs/>
+                <w:sz w:val="20"/>
+                <w:szCs w:val="20"/>
+              </w:rPr>
+              <w:t>endfor</w:t>
+            </w:r>
+            <w:proofErr w:type="spellEnd"/>
+            <w:r>
+              <w:rPr>
+                <w:rFonts w:ascii="Palatino Linotype" w:hAnsi="Palatino Linotype"/>
+                <w:b/>
+                <w:bCs/>
+                <w:sz w:val="20"/>
+                <w:szCs w:val="20"/>
+              </w:rPr>
+              <w:t xml:space="preserve"> %}</w:t>
             </w:r>
           </w:p>
         </w:tc>
@@ -1594,7 +2122,51 @@
                 <w:sz w:val="20"/>
                 <w:szCs w:val="20"/>
               </w:rPr>
-              <w:t>{%tc for charge in charges_list %}</w:t>
+              <w:t>{%</w:t>
+            </w:r>
+            <w:proofErr w:type="spellStart"/>
+            <w:r>
+              <w:rPr>
+                <w:rFonts w:ascii="Palatino Linotype" w:hAnsi="Palatino Linotype"/>
+                <w:b/>
+                <w:bCs/>
+                <w:sz w:val="20"/>
+                <w:szCs w:val="20"/>
+              </w:rPr>
+              <w:t>tc</w:t>
+            </w:r>
+            <w:proofErr w:type="spellEnd"/>
+            <w:r>
+              <w:rPr>
+                <w:rFonts w:ascii="Palatino Linotype" w:hAnsi="Palatino Linotype"/>
+                <w:b/>
+                <w:bCs/>
+                <w:sz w:val="20"/>
+                <w:szCs w:val="20"/>
+              </w:rPr>
+              <w:t xml:space="preserve"> for charge in </w:t>
+            </w:r>
+            <w:proofErr w:type="spellStart"/>
+            <w:r>
+              <w:rPr>
+                <w:rFonts w:ascii="Palatino Linotype" w:hAnsi="Palatino Linotype"/>
+                <w:b/>
+                <w:bCs/>
+                <w:sz w:val="20"/>
+                <w:szCs w:val="20"/>
+              </w:rPr>
+              <w:t>charges_list</w:t>
+            </w:r>
+            <w:proofErr w:type="spellEnd"/>
+            <w:r>
+              <w:rPr>
+                <w:rFonts w:ascii="Palatino Linotype" w:hAnsi="Palatino Linotype"/>
+                <w:b/>
+                <w:bCs/>
+                <w:sz w:val="20"/>
+                <w:szCs w:val="20"/>
+              </w:rPr>
+              <w:t xml:space="preserve"> %}</w:t>
             </w:r>
           </w:p>
         </w:tc>
@@ -1633,7 +2205,18 @@
                 <w:sz w:val="20"/>
                 <w:szCs w:val="20"/>
               </w:rPr>
-              <w:t>{{ charge</w:t>
+              <w:t xml:space="preserve">{{ </w:t>
+            </w:r>
+            <w:proofErr w:type="spellStart"/>
+            <w:r>
+              <w:rPr>
+                <w:rFonts w:ascii="Palatino Linotype" w:hAnsi="Palatino Linotype"/>
+                <w:b/>
+                <w:bCs/>
+                <w:sz w:val="20"/>
+                <w:szCs w:val="20"/>
+              </w:rPr>
+              <w:t>charge</w:t>
             </w:r>
             <w:proofErr w:type="gramEnd"/>
             <w:r>
@@ -1644,7 +2227,18 @@
                 <w:sz w:val="20"/>
                 <w:szCs w:val="20"/>
               </w:rPr>
-              <w:t>.statute }}</w:t>
+              <w:t>.statute</w:t>
+            </w:r>
+            <w:proofErr w:type="spellEnd"/>
+            <w:r>
+              <w:rPr>
+                <w:rFonts w:ascii="Palatino Linotype" w:hAnsi="Palatino Linotype"/>
+                <w:b/>
+                <w:bCs/>
+                <w:sz w:val="20"/>
+                <w:szCs w:val="20"/>
+              </w:rPr>
+              <w:t xml:space="preserve"> }}</w:t>
             </w:r>
           </w:p>
         </w:tc>
@@ -1682,7 +2276,51 @@
                 <w:sz w:val="20"/>
                 <w:szCs w:val="20"/>
               </w:rPr>
-              <w:t>{%tc endfor %}</w:t>
+              <w:t>{%</w:t>
+            </w:r>
+            <w:proofErr w:type="spellStart"/>
+            <w:r>
+              <w:rPr>
+                <w:rFonts w:ascii="Palatino Linotype" w:hAnsi="Palatino Linotype"/>
+                <w:b/>
+                <w:bCs/>
+                <w:sz w:val="20"/>
+                <w:szCs w:val="20"/>
+              </w:rPr>
+              <w:t>tc</w:t>
+            </w:r>
+            <w:proofErr w:type="spellEnd"/>
+            <w:r>
+              <w:rPr>
+                <w:rFonts w:ascii="Palatino Linotype" w:hAnsi="Palatino Linotype"/>
+                <w:b/>
+                <w:bCs/>
+                <w:sz w:val="20"/>
+                <w:szCs w:val="20"/>
+              </w:rPr>
+              <w:t xml:space="preserve"> </w:t>
+            </w:r>
+            <w:proofErr w:type="spellStart"/>
+            <w:r>
+              <w:rPr>
+                <w:rFonts w:ascii="Palatino Linotype" w:hAnsi="Palatino Linotype"/>
+                <w:b/>
+                <w:bCs/>
+                <w:sz w:val="20"/>
+                <w:szCs w:val="20"/>
+              </w:rPr>
+              <w:t>endfor</w:t>
+            </w:r>
+            <w:proofErr w:type="spellEnd"/>
+            <w:r>
+              <w:rPr>
+                <w:rFonts w:ascii="Palatino Linotype" w:hAnsi="Palatino Linotype"/>
+                <w:b/>
+                <w:bCs/>
+                <w:sz w:val="20"/>
+                <w:szCs w:val="20"/>
+              </w:rPr>
+              <w:t xml:space="preserve"> %}</w:t>
             </w:r>
           </w:p>
         </w:tc>
@@ -1725,7 +2363,6 @@
                 <w:sz w:val="20"/>
                 <w:szCs w:val="20"/>
               </w:rPr>
-              <w:lastRenderedPageBreak/>
               <w:t>Degree</w:t>
             </w:r>
           </w:p>
@@ -1764,7 +2401,62 @@
                 <w:sz w:val="20"/>
                 <w:szCs w:val="20"/>
               </w:rPr>
-              <w:t>{%tc for charge in charges_list %}</w:t>
+              <w:t>{%</w:t>
+            </w:r>
+            <w:proofErr w:type="spellStart"/>
+            <w:r>
+              <w:rPr>
+                <w:rFonts w:ascii="Palatino Linotype" w:hAnsi="Palatino Linotype"/>
+                <w:b/>
+                <w:bCs/>
+                <w:sz w:val="20"/>
+                <w:szCs w:val="20"/>
+              </w:rPr>
+              <w:t>tc</w:t>
+            </w:r>
+            <w:proofErr w:type="spellEnd"/>
+            <w:r>
+              <w:rPr>
+                <w:rFonts w:ascii="Palatino Linotype" w:hAnsi="Palatino Linotype"/>
+                <w:b/>
+                <w:bCs/>
+                <w:sz w:val="20"/>
+                <w:szCs w:val="20"/>
+              </w:rPr>
+              <w:t xml:space="preserve"> for </w:t>
+            </w:r>
+            <w:r>
+              <w:rPr>
+                <w:rFonts w:ascii="Palatino Linotype" w:hAnsi="Palatino Linotype"/>
+                <w:b/>
+                <w:bCs/>
+                <w:sz w:val="20"/>
+                <w:szCs w:val="20"/>
+              </w:rPr>
+              <w:lastRenderedPageBreak/>
+              <w:t xml:space="preserve">charge in </w:t>
+            </w:r>
+            <w:proofErr w:type="spellStart"/>
+            <w:r>
+              <w:rPr>
+                <w:rFonts w:ascii="Palatino Linotype" w:hAnsi="Palatino Linotype"/>
+                <w:b/>
+                <w:bCs/>
+                <w:sz w:val="20"/>
+                <w:szCs w:val="20"/>
+              </w:rPr>
+              <w:t>charges_list</w:t>
+            </w:r>
+            <w:proofErr w:type="spellEnd"/>
+            <w:r>
+              <w:rPr>
+                <w:rFonts w:ascii="Palatino Linotype" w:hAnsi="Palatino Linotype"/>
+                <w:b/>
+                <w:bCs/>
+                <w:sz w:val="20"/>
+                <w:szCs w:val="20"/>
+              </w:rPr>
+              <w:t xml:space="preserve"> %}</w:t>
             </w:r>
           </w:p>
         </w:tc>
@@ -1803,7 +2495,19 @@
                 <w:sz w:val="20"/>
                 <w:szCs w:val="20"/>
               </w:rPr>
-              <w:t>{{ charge</w:t>
+              <w:lastRenderedPageBreak/>
+              <w:t xml:space="preserve">{{ </w:t>
+            </w:r>
+            <w:proofErr w:type="spellStart"/>
+            <w:r>
+              <w:rPr>
+                <w:rFonts w:ascii="Palatino Linotype" w:hAnsi="Palatino Linotype"/>
+                <w:b/>
+                <w:bCs/>
+                <w:sz w:val="20"/>
+                <w:szCs w:val="20"/>
+              </w:rPr>
+              <w:t>charge</w:t>
             </w:r>
             <w:proofErr w:type="gramEnd"/>
             <w:r>
@@ -1814,7 +2518,18 @@
                 <w:sz w:val="20"/>
                 <w:szCs w:val="20"/>
               </w:rPr>
-              <w:t>.degree }}</w:t>
+              <w:t>.degree</w:t>
+            </w:r>
+            <w:proofErr w:type="spellEnd"/>
+            <w:r>
+              <w:rPr>
+                <w:rFonts w:ascii="Palatino Linotype" w:hAnsi="Palatino Linotype"/>
+                <w:b/>
+                <w:bCs/>
+                <w:sz w:val="20"/>
+                <w:szCs w:val="20"/>
+              </w:rPr>
+              <w:t xml:space="preserve"> }}</w:t>
             </w:r>
           </w:p>
         </w:tc>
@@ -1852,7 +2567,51 @@
                 <w:sz w:val="20"/>
                 <w:szCs w:val="20"/>
               </w:rPr>
-              <w:t>{%tc endfor %}</w:t>
+              <w:t>{%</w:t>
+            </w:r>
+            <w:proofErr w:type="spellStart"/>
+            <w:r>
+              <w:rPr>
+                <w:rFonts w:ascii="Palatino Linotype" w:hAnsi="Palatino Linotype"/>
+                <w:b/>
+                <w:bCs/>
+                <w:sz w:val="20"/>
+                <w:szCs w:val="20"/>
+              </w:rPr>
+              <w:t>tc</w:t>
+            </w:r>
+            <w:proofErr w:type="spellEnd"/>
+            <w:r>
+              <w:rPr>
+                <w:rFonts w:ascii="Palatino Linotype" w:hAnsi="Palatino Linotype"/>
+                <w:b/>
+                <w:bCs/>
+                <w:sz w:val="20"/>
+                <w:szCs w:val="20"/>
+              </w:rPr>
+              <w:t xml:space="preserve"> </w:t>
+            </w:r>
+            <w:proofErr w:type="spellStart"/>
+            <w:r>
+              <w:rPr>
+                <w:rFonts w:ascii="Palatino Linotype" w:hAnsi="Palatino Linotype"/>
+                <w:b/>
+                <w:bCs/>
+                <w:sz w:val="20"/>
+                <w:szCs w:val="20"/>
+              </w:rPr>
+              <w:t>endfor</w:t>
+            </w:r>
+            <w:proofErr w:type="spellEnd"/>
+            <w:r>
+              <w:rPr>
+                <w:rFonts w:ascii="Palatino Linotype" w:hAnsi="Palatino Linotype"/>
+                <w:b/>
+                <w:bCs/>
+                <w:sz w:val="20"/>
+                <w:szCs w:val="20"/>
+              </w:rPr>
+              <w:t xml:space="preserve"> %}</w:t>
             </w:r>
           </w:p>
         </w:tc>
@@ -1933,7 +2692,51 @@
                 <w:sz w:val="20"/>
                 <w:szCs w:val="20"/>
               </w:rPr>
-              <w:t>{%tc for charge in charges_list %}</w:t>
+              <w:t>{%</w:t>
+            </w:r>
+            <w:proofErr w:type="spellStart"/>
+            <w:r>
+              <w:rPr>
+                <w:rFonts w:ascii="Palatino Linotype" w:hAnsi="Palatino Linotype"/>
+                <w:b/>
+                <w:bCs/>
+                <w:sz w:val="20"/>
+                <w:szCs w:val="20"/>
+              </w:rPr>
+              <w:t>tc</w:t>
+            </w:r>
+            <w:proofErr w:type="spellEnd"/>
+            <w:r>
+              <w:rPr>
+                <w:rFonts w:ascii="Palatino Linotype" w:hAnsi="Palatino Linotype"/>
+                <w:b/>
+                <w:bCs/>
+                <w:sz w:val="20"/>
+                <w:szCs w:val="20"/>
+              </w:rPr>
+              <w:t xml:space="preserve"> for charge in </w:t>
+            </w:r>
+            <w:proofErr w:type="spellStart"/>
+            <w:r>
+              <w:rPr>
+                <w:rFonts w:ascii="Palatino Linotype" w:hAnsi="Palatino Linotype"/>
+                <w:b/>
+                <w:bCs/>
+                <w:sz w:val="20"/>
+                <w:szCs w:val="20"/>
+              </w:rPr>
+              <w:t>charges_list</w:t>
+            </w:r>
+            <w:proofErr w:type="spellEnd"/>
+            <w:r>
+              <w:rPr>
+                <w:rFonts w:ascii="Palatino Linotype" w:hAnsi="Palatino Linotype"/>
+                <w:b/>
+                <w:bCs/>
+                <w:sz w:val="20"/>
+                <w:szCs w:val="20"/>
+              </w:rPr>
+              <w:t xml:space="preserve"> %}</w:t>
             </w:r>
           </w:p>
         </w:tc>
@@ -1972,7 +2775,18 @@
                 <w:sz w:val="20"/>
                 <w:szCs w:val="20"/>
               </w:rPr>
-              <w:t>{{ charge</w:t>
+              <w:t xml:space="preserve">{{ </w:t>
+            </w:r>
+            <w:proofErr w:type="spellStart"/>
+            <w:r>
+              <w:rPr>
+                <w:rFonts w:ascii="Palatino Linotype" w:hAnsi="Palatino Linotype"/>
+                <w:b/>
+                <w:bCs/>
+                <w:sz w:val="20"/>
+                <w:szCs w:val="20"/>
+              </w:rPr>
+              <w:t>charge</w:t>
             </w:r>
             <w:proofErr w:type="gramEnd"/>
             <w:r>
@@ -1983,7 +2797,18 @@
                 <w:sz w:val="20"/>
                 <w:szCs w:val="20"/>
               </w:rPr>
-              <w:t>.plea}}</w:t>
+              <w:t>.plea</w:t>
+            </w:r>
+            <w:proofErr w:type="spellEnd"/>
+            <w:r>
+              <w:rPr>
+                <w:rFonts w:ascii="Palatino Linotype" w:hAnsi="Palatino Linotype"/>
+                <w:b/>
+                <w:bCs/>
+                <w:sz w:val="20"/>
+                <w:szCs w:val="20"/>
+              </w:rPr>
+              <w:t>}}</w:t>
             </w:r>
           </w:p>
         </w:tc>
@@ -2021,7 +2846,51 @@
                 <w:sz w:val="20"/>
                 <w:szCs w:val="20"/>
               </w:rPr>
-              <w:t>{%tc endfor %}</w:t>
+              <w:t>{%</w:t>
+            </w:r>
+            <w:proofErr w:type="spellStart"/>
+            <w:r>
+              <w:rPr>
+                <w:rFonts w:ascii="Palatino Linotype" w:hAnsi="Palatino Linotype"/>
+                <w:b/>
+                <w:bCs/>
+                <w:sz w:val="20"/>
+                <w:szCs w:val="20"/>
+              </w:rPr>
+              <w:t>tc</w:t>
+            </w:r>
+            <w:proofErr w:type="spellEnd"/>
+            <w:r>
+              <w:rPr>
+                <w:rFonts w:ascii="Palatino Linotype" w:hAnsi="Palatino Linotype"/>
+                <w:b/>
+                <w:bCs/>
+                <w:sz w:val="20"/>
+                <w:szCs w:val="20"/>
+              </w:rPr>
+              <w:t xml:space="preserve"> </w:t>
+            </w:r>
+            <w:proofErr w:type="spellStart"/>
+            <w:r>
+              <w:rPr>
+                <w:rFonts w:ascii="Palatino Linotype" w:hAnsi="Palatino Linotype"/>
+                <w:b/>
+                <w:bCs/>
+                <w:sz w:val="20"/>
+                <w:szCs w:val="20"/>
+              </w:rPr>
+              <w:t>endfor</w:t>
+            </w:r>
+            <w:proofErr w:type="spellEnd"/>
+            <w:r>
+              <w:rPr>
+                <w:rFonts w:ascii="Palatino Linotype" w:hAnsi="Palatino Linotype"/>
+                <w:b/>
+                <w:bCs/>
+                <w:sz w:val="20"/>
+                <w:szCs w:val="20"/>
+              </w:rPr>
+              <w:t xml:space="preserve"> %}</w:t>
             </w:r>
           </w:p>
         </w:tc>
@@ -2102,7 +2971,51 @@
                 <w:sz w:val="20"/>
                 <w:szCs w:val="20"/>
               </w:rPr>
-              <w:t>{%tc for charge in charges_list %}</w:t>
+              <w:t>{%</w:t>
+            </w:r>
+            <w:proofErr w:type="spellStart"/>
+            <w:r>
+              <w:rPr>
+                <w:rFonts w:ascii="Palatino Linotype" w:hAnsi="Palatino Linotype"/>
+                <w:b/>
+                <w:bCs/>
+                <w:sz w:val="20"/>
+                <w:szCs w:val="20"/>
+              </w:rPr>
+              <w:t>tc</w:t>
+            </w:r>
+            <w:proofErr w:type="spellEnd"/>
+            <w:r>
+              <w:rPr>
+                <w:rFonts w:ascii="Palatino Linotype" w:hAnsi="Palatino Linotype"/>
+                <w:b/>
+                <w:bCs/>
+                <w:sz w:val="20"/>
+                <w:szCs w:val="20"/>
+              </w:rPr>
+              <w:t xml:space="preserve"> for charge in </w:t>
+            </w:r>
+            <w:proofErr w:type="spellStart"/>
+            <w:r>
+              <w:rPr>
+                <w:rFonts w:ascii="Palatino Linotype" w:hAnsi="Palatino Linotype"/>
+                <w:b/>
+                <w:bCs/>
+                <w:sz w:val="20"/>
+                <w:szCs w:val="20"/>
+              </w:rPr>
+              <w:t>charges_list</w:t>
+            </w:r>
+            <w:proofErr w:type="spellEnd"/>
+            <w:r>
+              <w:rPr>
+                <w:rFonts w:ascii="Palatino Linotype" w:hAnsi="Palatino Linotype"/>
+                <w:b/>
+                <w:bCs/>
+                <w:sz w:val="20"/>
+                <w:szCs w:val="20"/>
+              </w:rPr>
+              <w:t xml:space="preserve"> %}</w:t>
             </w:r>
           </w:p>
         </w:tc>
@@ -2141,7 +3054,18 @@
                 <w:sz w:val="20"/>
                 <w:szCs w:val="20"/>
               </w:rPr>
-              <w:t>{{ charge</w:t>
+              <w:t xml:space="preserve">{{ </w:t>
+            </w:r>
+            <w:proofErr w:type="spellStart"/>
+            <w:r>
+              <w:rPr>
+                <w:rFonts w:ascii="Palatino Linotype" w:hAnsi="Palatino Linotype"/>
+                <w:b/>
+                <w:bCs/>
+                <w:sz w:val="20"/>
+                <w:szCs w:val="20"/>
+              </w:rPr>
+              <w:t>charge</w:t>
             </w:r>
             <w:proofErr w:type="gramEnd"/>
             <w:r>
@@ -2152,7 +3076,18 @@
                 <w:sz w:val="20"/>
                 <w:szCs w:val="20"/>
               </w:rPr>
-              <w:t>.finding }}</w:t>
+              <w:t>.finding</w:t>
+            </w:r>
+            <w:proofErr w:type="spellEnd"/>
+            <w:r>
+              <w:rPr>
+                <w:rFonts w:ascii="Palatino Linotype" w:hAnsi="Palatino Linotype"/>
+                <w:b/>
+                <w:bCs/>
+                <w:sz w:val="20"/>
+                <w:szCs w:val="20"/>
+              </w:rPr>
+              <w:t xml:space="preserve"> }}</w:t>
             </w:r>
           </w:p>
         </w:tc>
@@ -2190,7 +3125,51 @@
                 <w:sz w:val="20"/>
                 <w:szCs w:val="20"/>
               </w:rPr>
-              <w:t>{%tc endfor %}</w:t>
+              <w:t>{%</w:t>
+            </w:r>
+            <w:proofErr w:type="spellStart"/>
+            <w:r>
+              <w:rPr>
+                <w:rFonts w:ascii="Palatino Linotype" w:hAnsi="Palatino Linotype"/>
+                <w:b/>
+                <w:bCs/>
+                <w:sz w:val="20"/>
+                <w:szCs w:val="20"/>
+              </w:rPr>
+              <w:t>tc</w:t>
+            </w:r>
+            <w:proofErr w:type="spellEnd"/>
+            <w:r>
+              <w:rPr>
+                <w:rFonts w:ascii="Palatino Linotype" w:hAnsi="Palatino Linotype"/>
+                <w:b/>
+                <w:bCs/>
+                <w:sz w:val="20"/>
+                <w:szCs w:val="20"/>
+              </w:rPr>
+              <w:t xml:space="preserve"> </w:t>
+            </w:r>
+            <w:proofErr w:type="spellStart"/>
+            <w:r>
+              <w:rPr>
+                <w:rFonts w:ascii="Palatino Linotype" w:hAnsi="Palatino Linotype"/>
+                <w:b/>
+                <w:bCs/>
+                <w:sz w:val="20"/>
+                <w:szCs w:val="20"/>
+              </w:rPr>
+              <w:t>endfor</w:t>
+            </w:r>
+            <w:proofErr w:type="spellEnd"/>
+            <w:r>
+              <w:rPr>
+                <w:rFonts w:ascii="Palatino Linotype" w:hAnsi="Palatino Linotype"/>
+                <w:b/>
+                <w:bCs/>
+                <w:sz w:val="20"/>
+                <w:szCs w:val="20"/>
+              </w:rPr>
+              <w:t xml:space="preserve"> %}</w:t>
             </w:r>
           </w:p>
         </w:tc>
@@ -2253,6 +3232,7 @@
         </w:rPr>
         <w:t xml:space="preserve">{% if </w:t>
       </w:r>
+      <w:proofErr w:type="spellStart"/>
       <w:r>
         <w:rPr>
           <w:rFonts w:ascii="Palatino Linotype" w:hAnsi="Palatino Linotype"/>
@@ -2285,7 +3265,16 @@
           <w:sz w:val="20"/>
           <w:szCs w:val="20"/>
         </w:rPr>
-        <w:t xml:space="preserve">_psi </w:t>
+        <w:t>_psi</w:t>
+      </w:r>
+      <w:proofErr w:type="spellEnd"/>
+      <w:r>
+        <w:rPr>
+          <w:rFonts w:ascii="Palatino Linotype" w:hAnsi="Palatino Linotype"/>
+          <w:sz w:val="20"/>
+          <w:szCs w:val="20"/>
+        </w:rPr>
+        <w:t xml:space="preserve"> </w:t>
       </w:r>
       <w:r>
         <w:rPr>
@@ -2335,7 +3324,25 @@
           <w:sz w:val="20"/>
           <w:szCs w:val="20"/>
         </w:rPr>
-        <w:t>% if future_sentencing.set_restitution is true %}</w:t>
+        <w:t xml:space="preserve">% if </w:t>
+      </w:r>
+      <w:proofErr w:type="spellStart"/>
+      <w:r>
+        <w:rPr>
+          <w:rFonts w:ascii="Palatino Linotype" w:hAnsi="Palatino Linotype"/>
+          <w:sz w:val="20"/>
+          <w:szCs w:val="20"/>
+        </w:rPr>
+        <w:t>future_sentencing.set_restitution</w:t>
+      </w:r>
+      <w:proofErr w:type="spellEnd"/>
+      <w:r>
+        <w:rPr>
+          <w:rFonts w:ascii="Palatino Linotype" w:hAnsi="Palatino Linotype"/>
+          <w:sz w:val="20"/>
+          <w:szCs w:val="20"/>
+        </w:rPr>
+        <w:t xml:space="preserve"> is true %}</w:t>
       </w:r>
     </w:p>
     <w:p>
@@ -2401,7 +3408,25 @@
           <w:sz w:val="20"/>
           <w:szCs w:val="20"/>
         </w:rPr>
-        <w:t xml:space="preserve"> if future_sentencing.victim_appearance is true %}</w:t>
+        <w:t xml:space="preserve"> if </w:t>
+      </w:r>
+      <w:proofErr w:type="spellStart"/>
+      <w:r>
+        <w:rPr>
+          <w:rFonts w:ascii="Palatino Linotype" w:hAnsi="Palatino Linotype"/>
+          <w:sz w:val="20"/>
+          <w:szCs w:val="20"/>
+        </w:rPr>
+        <w:t>future_sentencing.victim_appearance</w:t>
+      </w:r>
+      <w:proofErr w:type="spellEnd"/>
+      <w:r>
+        <w:rPr>
+          <w:rFonts w:ascii="Palatino Linotype" w:hAnsi="Palatino Linotype"/>
+          <w:sz w:val="20"/>
+          <w:szCs w:val="20"/>
+        </w:rPr>
+        <w:t xml:space="preserve"> is true %}</w:t>
       </w:r>
     </w:p>
     <w:p>
@@ -2481,6 +3506,7 @@
         </w:rPr>
         <w:t xml:space="preserve">{% if </w:t>
       </w:r>
+      <w:proofErr w:type="spellStart"/>
       <w:r>
         <w:rPr>
           <w:rFonts w:ascii="Palatino Linotype" w:hAnsi="Palatino Linotype"/>
@@ -2513,6 +3539,7 @@
         </w:rPr>
         <w:t>_only_bond</w:t>
       </w:r>
+      <w:proofErr w:type="spellEnd"/>
       <w:r>
         <w:rPr>
           <w:rFonts w:ascii="Palatino Linotype" w:hAnsi="Palatino Linotype"/>
@@ -2735,6 +3762,7 @@
         </w:rPr>
         <w:t xml:space="preserve">{% </w:t>
       </w:r>
+      <w:proofErr w:type="spellStart"/>
       <w:r>
         <w:rPr>
           <w:rFonts w:ascii="Palatino Linotype" w:hAnsi="Palatino Linotype"/>
@@ -2753,8 +3781,9 @@
           <w:sz w:val="20"/>
           <w:szCs w:val="20"/>
         </w:rPr>
-        <w:t xml:space="preserve">if </w:t>
-      </w:r>
+        <w:t>if</w:t>
+      </w:r>
+      <w:proofErr w:type="spellEnd"/>
       <w:r>
         <w:rPr>
           <w:rFonts w:ascii="Palatino Linotype" w:hAnsi="Palatino Linotype"/>
@@ -2763,6 +3792,17 @@
           <w:sz w:val="20"/>
           <w:szCs w:val="20"/>
         </w:rPr>
+        <w:t xml:space="preserve"> </w:t>
+      </w:r>
+      <w:proofErr w:type="spellStart"/>
+      <w:r>
+        <w:rPr>
+          <w:rFonts w:ascii="Palatino Linotype" w:hAnsi="Palatino Linotype"/>
+          <w:bCs/>
+          <w:color w:val="FF0000"/>
+          <w:sz w:val="20"/>
+          <w:szCs w:val="20"/>
+        </w:rPr>
         <w:t>future_</w:t>
       </w:r>
       <w:proofErr w:type="gramStart"/>
@@ -2787,6 +3827,7 @@
         </w:rPr>
         <w:t>_only_bond</w:t>
       </w:r>
+      <w:proofErr w:type="spellEnd"/>
       <w:r>
         <w:rPr>
           <w:rFonts w:ascii="Palatino Linotype" w:hAnsi="Palatino Linotype"/>
@@ -3027,7 +4068,16 @@
           <w:sz w:val="20"/>
           <w:szCs w:val="20"/>
         </w:rPr>
-        <w:t>{{ judicial</w:t>
+        <w:t xml:space="preserve">{{ </w:t>
+      </w:r>
+      <w:proofErr w:type="spellStart"/>
+      <w:r>
+        <w:rPr>
+          <w:rFonts w:ascii="Palatino Linotype" w:hAnsi="Palatino Linotype"/>
+          <w:sz w:val="20"/>
+          <w:szCs w:val="20"/>
+        </w:rPr>
+        <w:t>judicial</w:t>
       </w:r>
       <w:proofErr w:type="gramEnd"/>
       <w:r>
@@ -3044,7 +4094,16 @@
           <w:sz w:val="20"/>
           <w:szCs w:val="20"/>
         </w:rPr>
-        <w:t>type }}</w:t>
+        <w:t>type</w:t>
+      </w:r>
+      <w:proofErr w:type="spellEnd"/>
+      <w:r>
+        <w:rPr>
+          <w:rFonts w:ascii="Palatino Linotype" w:hAnsi="Palatino Linotype"/>
+          <w:sz w:val="20"/>
+          <w:szCs w:val="20"/>
+        </w:rPr>
+        <w:t xml:space="preserve"> }}</w:t>
       </w:r>
       <w:r>
         <w:rPr>
@@ -3060,7 +4119,16 @@
           <w:sz w:val="20"/>
           <w:szCs w:val="20"/>
         </w:rPr>
-        <w:t>{{ judicial_officer</w:t>
+        <w:t xml:space="preserve">{{ </w:t>
+      </w:r>
+      <w:proofErr w:type="spellStart"/>
+      <w:r>
+        <w:rPr>
+          <w:rFonts w:ascii="Palatino Linotype" w:hAnsi="Palatino Linotype"/>
+          <w:sz w:val="20"/>
+          <w:szCs w:val="20"/>
+        </w:rPr>
+        <w:t>judicial_officer</w:t>
       </w:r>
       <w:r>
         <w:rPr>
@@ -3070,6 +4138,7 @@
         </w:rPr>
         <w:t>.first_name</w:t>
       </w:r>
+      <w:proofErr w:type="spellEnd"/>
       <w:r>
         <w:rPr>
           <w:rFonts w:ascii="Palatino Linotype" w:hAnsi="Palatino Linotype"/>
@@ -3092,7 +4161,16 @@
           <w:sz w:val="20"/>
           <w:szCs w:val="20"/>
         </w:rPr>
-        <w:t>{{ judicial_officer</w:t>
+        <w:t xml:space="preserve">{{ </w:t>
+      </w:r>
+      <w:proofErr w:type="spellStart"/>
+      <w:r>
+        <w:rPr>
+          <w:rFonts w:ascii="Palatino Linotype" w:hAnsi="Palatino Linotype"/>
+          <w:sz w:val="20"/>
+          <w:szCs w:val="20"/>
+        </w:rPr>
+        <w:t>judicial_officer</w:t>
       </w:r>
       <w:r>
         <w:rPr>
@@ -3102,6 +4180,7 @@
         </w:rPr>
         <w:t>.last_name</w:t>
       </w:r>
+      <w:proofErr w:type="spellEnd"/>
       <w:r>
         <w:rPr>
           <w:rFonts w:ascii="Palatino Linotype" w:hAnsi="Palatino Linotype"/>
@@ -3147,7 +4226,17 @@
           <w:sz w:val="20"/>
           <w:szCs w:val="20"/>
         </w:rPr>
-        <w:t>% if judicial_</w:t>
+        <w:t xml:space="preserve">% if </w:t>
+      </w:r>
+      <w:proofErr w:type="spellStart"/>
+      <w:r>
+        <w:rPr>
+          <w:rFonts w:ascii="Palatino Linotype" w:hAnsi="Palatino Linotype"/>
+          <w:bCs/>
+          <w:sz w:val="20"/>
+          <w:szCs w:val="20"/>
+        </w:rPr>
+        <w:t>judicial_</w:t>
       </w:r>
       <w:proofErr w:type="gramStart"/>
       <w:r>
@@ -3185,7 +4274,17 @@
           <w:sz w:val="20"/>
           <w:szCs w:val="20"/>
         </w:rPr>
-        <w:t>_type  ==  ‘Magistrate’ %}</w:t>
+        <w:t>_type</w:t>
+      </w:r>
+      <w:proofErr w:type="spellEnd"/>
+      <w:r>
+        <w:rPr>
+          <w:rFonts w:ascii="Palatino Linotype" w:hAnsi="Palatino Linotype"/>
+          <w:bCs/>
+          <w:sz w:val="20"/>
+          <w:szCs w:val="20"/>
+        </w:rPr>
+        <w:t xml:space="preserve">  ==  ‘Magistrate’ %}</w:t>
       </w:r>
     </w:p>
     <w:p>
@@ -3352,94 +4451,53 @@
           <w:sz w:val="16"/>
           <w:szCs w:val="16"/>
         </w:rPr>
-        <w:t>{{ defendant</w:t>
-      </w:r>
-      <w:proofErr w:type="gramEnd"/>
+        <w:t xml:space="preserve">{{ </w:t>
+      </w:r>
+      <w:proofErr w:type="spellStart"/>
       <w:r>
         <w:rPr>
           <w:rFonts w:ascii="Palatino Linotype" w:hAnsi="Palatino Linotype"/>
           <w:sz w:val="16"/>
           <w:szCs w:val="16"/>
         </w:rPr>
-        <w:t xml:space="preserve">.first_name }} {{ defendant.last_name}}: PS     </w:t>
-      </w:r>
+        <w:t>defendant</w:t>
+      </w:r>
+      <w:proofErr w:type="gramEnd"/>
       <w:r>
         <w:rPr>
           <w:rFonts w:ascii="Palatino Linotype" w:hAnsi="Palatino Linotype"/>
           <w:sz w:val="16"/>
           <w:szCs w:val="16"/>
         </w:rPr>
-        <w:lastRenderedPageBreak/>
-        <w:t>OM     EM;</w:t>
-      </w:r>
-    </w:p>
-    <w:p>
-      <w:pPr>
-        <w:tabs>
-          <w:tab w:val="left" w:pos="-1080"/>
-          <w:tab w:val="left" w:pos="-720"/>
-          <w:tab w:val="left" w:pos="0"/>
-          <w:tab w:val="left" w:pos="720"/>
-          <w:tab w:val="left" w:pos="1440"/>
-          <w:tab w:val="left" w:pos="2160"/>
-          <w:tab w:val="left" w:pos="2880"/>
-          <w:tab w:val="left" w:pos="3600"/>
-          <w:tab w:val="left" w:pos="4320"/>
-          <w:tab w:val="left" w:pos="4680"/>
-        </w:tabs>
+        <w:t>.first_name</w:t>
+      </w:r>
+      <w:proofErr w:type="spellEnd"/>
+      <w:r>
         <w:rPr>
           <w:rFonts w:ascii="Palatino Linotype" w:hAnsi="Palatino Linotype"/>
           <w:sz w:val="16"/>
           <w:szCs w:val="16"/>
         </w:rPr>
-      </w:pPr>
+        <w:t xml:space="preserve"> }} {{ </w:t>
+      </w:r>
+      <w:proofErr w:type="spellStart"/>
       <w:r>
         <w:rPr>
           <w:rFonts w:ascii="Palatino Linotype" w:hAnsi="Palatino Linotype"/>
           <w:sz w:val="16"/>
           <w:szCs w:val="16"/>
         </w:rPr>
-        <w:t>{% if community_</w:t>
-      </w:r>
-      <w:proofErr w:type="gramStart"/>
+        <w:t>defendant.last_name</w:t>
+      </w:r>
+      <w:proofErr w:type="spellEnd"/>
       <w:r>
         <w:rPr>
           <w:rFonts w:ascii="Palatino Linotype" w:hAnsi="Palatino Linotype"/>
           <w:sz w:val="16"/>
           <w:szCs w:val="16"/>
         </w:rPr>
-        <w:t>control.ordered</w:t>
-      </w:r>
-      <w:proofErr w:type="gramEnd"/>
-      <w:r>
-        <w:rPr>
-          <w:rFonts w:ascii="Palatino Linotype" w:hAnsi="Palatino Linotype"/>
-          <w:sz w:val="16"/>
-          <w:szCs w:val="16"/>
-        </w:rPr>
-        <w:t xml:space="preserve"> is true or bond_conditions.monitoring is true %}Community Control: PS    EM;{% endif %}{% if jail_terms.ordered is true or apply_jtc == ‘Sentence’ %}County Jail: PS   EM;{% endif %}</w:t>
-      </w:r>
-    </w:p>
-    <w:p>
-      <w:pPr>
-        <w:tabs>
-          <w:tab w:val="left" w:pos="-1080"/>
-          <w:tab w:val="left" w:pos="-720"/>
-          <w:tab w:val="left" w:pos="0"/>
-          <w:tab w:val="left" w:pos="720"/>
-          <w:tab w:val="left" w:pos="1440"/>
-          <w:tab w:val="left" w:pos="2160"/>
-          <w:tab w:val="left" w:pos="2880"/>
-          <w:tab w:val="left" w:pos="3600"/>
-          <w:tab w:val="left" w:pos="4320"/>
-          <w:tab w:val="left" w:pos="4680"/>
-        </w:tabs>
-        <w:rPr>
-          <w:rFonts w:ascii="Palatino Linotype" w:hAnsi="Palatino Linotype"/>
-          <w:sz w:val="16"/>
-          <w:szCs w:val="16"/>
-        </w:rPr>
-      </w:pPr>
+        <w:t>}}: PS     OM     EM;</w:t>
+      </w:r>
     </w:p>
     <w:sectPr>
       <w:headerReference w:type="even" r:id="rId7"/>
@@ -3459,7 +4517,7 @@
 </file>
 
 <file path=word/endnotes.xml><?xml version="1.0" encoding="utf-8"?>
-<w:endnotes xmlns:wpc="http://schemas.microsoft.com/office/word/2010/wordprocessingCanvas" xmlns:cx="http://schemas.microsoft.com/office/drawing/2014/chartex" xmlns:cx1="http://schemas.microsoft.com/office/drawing/2015/9/8/chartex" xmlns:cx2="http://schemas.microsoft.com/office/drawing/2015/10/21/chartex" xmlns:cx3="http://schemas.microsoft.com/office/drawing/2016/5/9/chartex" xmlns:cx4="http://schemas.microsoft.com/office/drawing/2016/5/10/chartex" xmlns:cx5="http://schemas.microsoft.com/office/drawing/2016/5/11/chartex" xmlns:cx6="http://schemas.microsoft.com/office/drawing/2016/5/12/chartex" xmlns:cx7="http://schemas.microsoft.com/office/drawing/2016/5/13/chartex" xmlns:cx8="http://schemas.microsoft.com/office/drawing/2016/5/14/chartex" xmlns:mc="http://schemas.openxmlformats.org/markup-compatibility/2006" xmlns:aink="http://schemas.microsoft.com/office/drawing/2016/ink" xmlns:am3d="http://schemas.microsoft.com/office/drawing/2017/model3d" xmlns:o="urn:schemas-microsoft-com:office:office" xmlns:r="http://schemas.openxmlformats.org/officeDocument/2006/relationships" xmlns:m="http://schemas.openxmlformats.org/officeDocument/2006/math" xmlns:v="urn:schemas-microsoft-com:vml" xmlns:wp14="http://schemas.microsoft.com/office/word/2010/wordprocessingDrawing" xmlns:wp="http://schemas.openxmlformats.org/drawingml/2006/wordprocessingDrawing" xmlns:w10="urn:schemas-microsoft-com:office:word" xmlns:w="http://schemas.openxmlformats.org/wordprocessingml/2006/main" xmlns:w14="http://schemas.microsoft.com/office/word/2010/wordml" xmlns:w15="http://schemas.microsoft.com/office/word/2012/wordml" xmlns:w16cex="http://schemas.microsoft.com/office/word/2018/wordml/cex" xmlns:w16cid="http://schemas.microsoft.com/office/word/2016/wordml/cid" xmlns:w16="http://schemas.microsoft.com/office/word/2018/wordml" xmlns:w16sdtdh="http://schemas.microsoft.com/office/word/2020/wordml/sdtdatahash" xmlns:w16se="http://schemas.microsoft.com/office/word/2015/wordml/symex" xmlns:wpg="http://schemas.microsoft.com/office/word/2010/wordprocessingGroup" xmlns:wpi="http://schemas.microsoft.com/office/word/2010/wordprocessingInk" xmlns:wne="http://schemas.microsoft.com/office/word/2006/wordml" xmlns:wps="http://schemas.microsoft.com/office/word/2010/wordprocessingShape" mc:Ignorable="w14 w15 w16se w16cid w16 w16cex w16sdtdh wp14">
+<w:endnotes xmlns:wpc="http://schemas.microsoft.com/office/word/2010/wordprocessingCanvas" xmlns:cx="http://schemas.microsoft.com/office/drawing/2014/chartex" xmlns:cx1="http://schemas.microsoft.com/office/drawing/2015/9/8/chartex" xmlns:cx2="http://schemas.microsoft.com/office/drawing/2015/10/21/chartex" xmlns:cx3="http://schemas.microsoft.com/office/drawing/2016/5/9/chartex" xmlns:cx4="http://schemas.microsoft.com/office/drawing/2016/5/10/chartex" xmlns:cx5="http://schemas.microsoft.com/office/drawing/2016/5/11/chartex" xmlns:cx6="http://schemas.microsoft.com/office/drawing/2016/5/12/chartex" xmlns:cx7="http://schemas.microsoft.com/office/drawing/2016/5/13/chartex" xmlns:cx8="http://schemas.microsoft.com/office/drawing/2016/5/14/chartex" xmlns:mc="http://schemas.openxmlformats.org/markup-compatibility/2006" xmlns:aink="http://schemas.microsoft.com/office/drawing/2016/ink" xmlns:am3d="http://schemas.microsoft.com/office/drawing/2017/model3d" xmlns:o="urn:schemas-microsoft-com:office:office" xmlns:oel="http://schemas.microsoft.com/office/2019/extlst" xmlns:r="http://schemas.openxmlformats.org/officeDocument/2006/relationships" xmlns:m="http://schemas.openxmlformats.org/officeDocument/2006/math" xmlns:v="urn:schemas-microsoft-com:vml" xmlns:wp14="http://schemas.microsoft.com/office/word/2010/wordprocessingDrawing" xmlns:wp="http://schemas.openxmlformats.org/drawingml/2006/wordprocessingDrawing" xmlns:w10="urn:schemas-microsoft-com:office:word" xmlns:w="http://schemas.openxmlformats.org/wordprocessingml/2006/main" xmlns:w14="http://schemas.microsoft.com/office/word/2010/wordml" xmlns:w15="http://schemas.microsoft.com/office/word/2012/wordml" xmlns:w16cex="http://schemas.microsoft.com/office/word/2018/wordml/cex" xmlns:w16cid="http://schemas.microsoft.com/office/word/2016/wordml/cid" xmlns:w16="http://schemas.microsoft.com/office/word/2018/wordml" xmlns:w16sdtdh="http://schemas.microsoft.com/office/word/2020/wordml/sdtdatahash" xmlns:w16se="http://schemas.microsoft.com/office/word/2015/wordml/symex" xmlns:wpg="http://schemas.microsoft.com/office/word/2010/wordprocessingGroup" xmlns:wpi="http://schemas.microsoft.com/office/word/2010/wordprocessingInk" xmlns:wne="http://schemas.microsoft.com/office/word/2006/wordml" xmlns:wps="http://schemas.microsoft.com/office/word/2010/wordprocessingShape" mc:Ignorable="w14 w15 w16se w16cid w16 w16cex w16sdtdh wp14">
   <w:endnote w:type="separator" w:id="-1">
     <w:p>
       <w:r>
@@ -3478,7 +4536,7 @@
 </file>
 
 <file path=word/footer1.xml><?xml version="1.0" encoding="utf-8"?>
-<w:ftr xmlns:wpc="http://schemas.microsoft.com/office/word/2010/wordprocessingCanvas" xmlns:cx="http://schemas.microsoft.com/office/drawing/2014/chartex" xmlns:cx1="http://schemas.microsoft.com/office/drawing/2015/9/8/chartex" xmlns:cx2="http://schemas.microsoft.com/office/drawing/2015/10/21/chartex" xmlns:cx3="http://schemas.microsoft.com/office/drawing/2016/5/9/chartex" xmlns:cx4="http://schemas.microsoft.com/office/drawing/2016/5/10/chartex" xmlns:cx5="http://schemas.microsoft.com/office/drawing/2016/5/11/chartex" xmlns:cx6="http://schemas.microsoft.com/office/drawing/2016/5/12/chartex" xmlns:cx7="http://schemas.microsoft.com/office/drawing/2016/5/13/chartex" xmlns:cx8="http://schemas.microsoft.com/office/drawing/2016/5/14/chartex" xmlns:mc="http://schemas.openxmlformats.org/markup-compatibility/2006" xmlns:aink="http://schemas.microsoft.com/office/drawing/2016/ink" xmlns:am3d="http://schemas.microsoft.com/office/drawing/2017/model3d" xmlns:o="urn:schemas-microsoft-com:office:office" xmlns:r="http://schemas.openxmlformats.org/officeDocument/2006/relationships" xmlns:m="http://schemas.openxmlformats.org/officeDocument/2006/math" xmlns:v="urn:schemas-microsoft-com:vml" xmlns:wp14="http://schemas.microsoft.com/office/word/2010/wordprocessingDrawing" xmlns:wp="http://schemas.openxmlformats.org/drawingml/2006/wordprocessingDrawing" xmlns:w10="urn:schemas-microsoft-com:office:word" xmlns:w="http://schemas.openxmlformats.org/wordprocessingml/2006/main" xmlns:w14="http://schemas.microsoft.com/office/word/2010/wordml" xmlns:w15="http://schemas.microsoft.com/office/word/2012/wordml" xmlns:w16cex="http://schemas.microsoft.com/office/word/2018/wordml/cex" xmlns:w16cid="http://schemas.microsoft.com/office/word/2016/wordml/cid" xmlns:w16="http://schemas.microsoft.com/office/word/2018/wordml" xmlns:w16sdtdh="http://schemas.microsoft.com/office/word/2020/wordml/sdtdatahash" xmlns:w16se="http://schemas.microsoft.com/office/word/2015/wordml/symex" xmlns:wpg="http://schemas.microsoft.com/office/word/2010/wordprocessingGroup" xmlns:wpi="http://schemas.microsoft.com/office/word/2010/wordprocessingInk" xmlns:wne="http://schemas.microsoft.com/office/word/2006/wordml" xmlns:wps="http://schemas.microsoft.com/office/word/2010/wordprocessingShape" mc:Ignorable="w14 w15 w16se w16cid w16 w16cex w16sdtdh wp14">
+<w:ftr xmlns:wpc="http://schemas.microsoft.com/office/word/2010/wordprocessingCanvas" xmlns:cx="http://schemas.microsoft.com/office/drawing/2014/chartex" xmlns:cx1="http://schemas.microsoft.com/office/drawing/2015/9/8/chartex" xmlns:cx2="http://schemas.microsoft.com/office/drawing/2015/10/21/chartex" xmlns:cx3="http://schemas.microsoft.com/office/drawing/2016/5/9/chartex" xmlns:cx4="http://schemas.microsoft.com/office/drawing/2016/5/10/chartex" xmlns:cx5="http://schemas.microsoft.com/office/drawing/2016/5/11/chartex" xmlns:cx6="http://schemas.microsoft.com/office/drawing/2016/5/12/chartex" xmlns:cx7="http://schemas.microsoft.com/office/drawing/2016/5/13/chartex" xmlns:cx8="http://schemas.microsoft.com/office/drawing/2016/5/14/chartex" xmlns:mc="http://schemas.openxmlformats.org/markup-compatibility/2006" xmlns:aink="http://schemas.microsoft.com/office/drawing/2016/ink" xmlns:am3d="http://schemas.microsoft.com/office/drawing/2017/model3d" xmlns:o="urn:schemas-microsoft-com:office:office" xmlns:oel="http://schemas.microsoft.com/office/2019/extlst" xmlns:r="http://schemas.openxmlformats.org/officeDocument/2006/relationships" xmlns:m="http://schemas.openxmlformats.org/officeDocument/2006/math" xmlns:v="urn:schemas-microsoft-com:vml" xmlns:wp14="http://schemas.microsoft.com/office/word/2010/wordprocessingDrawing" xmlns:wp="http://schemas.openxmlformats.org/drawingml/2006/wordprocessingDrawing" xmlns:w10="urn:schemas-microsoft-com:office:word" xmlns:w="http://schemas.openxmlformats.org/wordprocessingml/2006/main" xmlns:w14="http://schemas.microsoft.com/office/word/2010/wordml" xmlns:w15="http://schemas.microsoft.com/office/word/2012/wordml" xmlns:w16cex="http://schemas.microsoft.com/office/word/2018/wordml/cex" xmlns:w16cid="http://schemas.microsoft.com/office/word/2016/wordml/cid" xmlns:w16="http://schemas.microsoft.com/office/word/2018/wordml" xmlns:w16sdtdh="http://schemas.microsoft.com/office/word/2020/wordml/sdtdatahash" xmlns:w16se="http://schemas.microsoft.com/office/word/2015/wordml/symex" xmlns:wpg="http://schemas.microsoft.com/office/word/2010/wordprocessingGroup" xmlns:wpi="http://schemas.microsoft.com/office/word/2010/wordprocessingInk" xmlns:wne="http://schemas.microsoft.com/office/word/2006/wordml" xmlns:wps="http://schemas.microsoft.com/office/word/2010/wordprocessingShape" mc:Ignorable="w14 w15 w16se w16cid w16 w16cex w16sdtdh wp14">
   <w:p>
     <w:pPr>
       <w:pStyle w:val="Footer"/>
@@ -3488,7 +4546,7 @@
 </file>
 
 <file path=word/footer2.xml><?xml version="1.0" encoding="utf-8"?>
-<w:ftr xmlns:wpc="http://schemas.microsoft.com/office/word/2010/wordprocessingCanvas" xmlns:cx="http://schemas.microsoft.com/office/drawing/2014/chartex" xmlns:cx1="http://schemas.microsoft.com/office/drawing/2015/9/8/chartex" xmlns:cx2="http://schemas.microsoft.com/office/drawing/2015/10/21/chartex" xmlns:cx3="http://schemas.microsoft.com/office/drawing/2016/5/9/chartex" xmlns:cx4="http://schemas.microsoft.com/office/drawing/2016/5/10/chartex" xmlns:cx5="http://schemas.microsoft.com/office/drawing/2016/5/11/chartex" xmlns:cx6="http://schemas.microsoft.com/office/drawing/2016/5/12/chartex" xmlns:cx7="http://schemas.microsoft.com/office/drawing/2016/5/13/chartex" xmlns:cx8="http://schemas.microsoft.com/office/drawing/2016/5/14/chartex" xmlns:mc="http://schemas.openxmlformats.org/markup-compatibility/2006" xmlns:aink="http://schemas.microsoft.com/office/drawing/2016/ink" xmlns:am3d="http://schemas.microsoft.com/office/drawing/2017/model3d" xmlns:o="urn:schemas-microsoft-com:office:office" xmlns:r="http://schemas.openxmlformats.org/officeDocument/2006/relationships" xmlns:m="http://schemas.openxmlformats.org/officeDocument/2006/math" xmlns:v="urn:schemas-microsoft-com:vml" xmlns:wp14="http://schemas.microsoft.com/office/word/2010/wordprocessingDrawing" xmlns:wp="http://schemas.openxmlformats.org/drawingml/2006/wordprocessingDrawing" xmlns:w10="urn:schemas-microsoft-com:office:word" xmlns:w="http://schemas.openxmlformats.org/wordprocessingml/2006/main" xmlns:w14="http://schemas.microsoft.com/office/word/2010/wordml" xmlns:w15="http://schemas.microsoft.com/office/word/2012/wordml" xmlns:w16cex="http://schemas.microsoft.com/office/word/2018/wordml/cex" xmlns:w16cid="http://schemas.microsoft.com/office/word/2016/wordml/cid" xmlns:w16="http://schemas.microsoft.com/office/word/2018/wordml" xmlns:w16sdtdh="http://schemas.microsoft.com/office/word/2020/wordml/sdtdatahash" xmlns:w16se="http://schemas.microsoft.com/office/word/2015/wordml/symex" xmlns:wpg="http://schemas.microsoft.com/office/word/2010/wordprocessingGroup" xmlns:wpi="http://schemas.microsoft.com/office/word/2010/wordprocessingInk" xmlns:wne="http://schemas.microsoft.com/office/word/2006/wordml" xmlns:wps="http://schemas.microsoft.com/office/word/2010/wordprocessingShape" mc:Ignorable="w14 w15 w16se w16cid w16 w16cex w16sdtdh wp14">
+<w:ftr xmlns:wpc="http://schemas.microsoft.com/office/word/2010/wordprocessingCanvas" xmlns:cx="http://schemas.microsoft.com/office/drawing/2014/chartex" xmlns:cx1="http://schemas.microsoft.com/office/drawing/2015/9/8/chartex" xmlns:cx2="http://schemas.microsoft.com/office/drawing/2015/10/21/chartex" xmlns:cx3="http://schemas.microsoft.com/office/drawing/2016/5/9/chartex" xmlns:cx4="http://schemas.microsoft.com/office/drawing/2016/5/10/chartex" xmlns:cx5="http://schemas.microsoft.com/office/drawing/2016/5/11/chartex" xmlns:cx6="http://schemas.microsoft.com/office/drawing/2016/5/12/chartex" xmlns:cx7="http://schemas.microsoft.com/office/drawing/2016/5/13/chartex" xmlns:cx8="http://schemas.microsoft.com/office/drawing/2016/5/14/chartex" xmlns:mc="http://schemas.openxmlformats.org/markup-compatibility/2006" xmlns:aink="http://schemas.microsoft.com/office/drawing/2016/ink" xmlns:am3d="http://schemas.microsoft.com/office/drawing/2017/model3d" xmlns:o="urn:schemas-microsoft-com:office:office" xmlns:oel="http://schemas.microsoft.com/office/2019/extlst" xmlns:r="http://schemas.openxmlformats.org/officeDocument/2006/relationships" xmlns:m="http://schemas.openxmlformats.org/officeDocument/2006/math" xmlns:v="urn:schemas-microsoft-com:vml" xmlns:wp14="http://schemas.microsoft.com/office/word/2010/wordprocessingDrawing" xmlns:wp="http://schemas.openxmlformats.org/drawingml/2006/wordprocessingDrawing" xmlns:w10="urn:schemas-microsoft-com:office:word" xmlns:w="http://schemas.openxmlformats.org/wordprocessingml/2006/main" xmlns:w14="http://schemas.microsoft.com/office/word/2010/wordml" xmlns:w15="http://schemas.microsoft.com/office/word/2012/wordml" xmlns:w16cex="http://schemas.microsoft.com/office/word/2018/wordml/cex" xmlns:w16cid="http://schemas.microsoft.com/office/word/2016/wordml/cid" xmlns:w16="http://schemas.microsoft.com/office/word/2018/wordml" xmlns:w16sdtdh="http://schemas.microsoft.com/office/word/2020/wordml/sdtdatahash" xmlns:w16se="http://schemas.microsoft.com/office/word/2015/wordml/symex" xmlns:wpg="http://schemas.microsoft.com/office/word/2010/wordprocessingGroup" xmlns:wpi="http://schemas.microsoft.com/office/word/2010/wordprocessingInk" xmlns:wne="http://schemas.microsoft.com/office/word/2006/wordml" xmlns:wps="http://schemas.microsoft.com/office/word/2010/wordprocessingShape" mc:Ignorable="w14 w15 w16se w16cid w16 w16cex w16sdtdh wp14">
   <w:sdt>
     <w:sdtPr>
       <w:id w:val="-1309706245"/>
@@ -3684,7 +4742,17 @@
                 <w:sz w:val="20"/>
                 <w:szCs w:val="20"/>
               </w:rPr>
-              <w:t>% if judicial_</w:t>
+              <w:t xml:space="preserve">% if </w:t>
+            </w:r>
+            <w:proofErr w:type="spellStart"/>
+            <w:r>
+              <w:rPr>
+                <w:rFonts w:ascii="Palatino Linotype" w:hAnsi="Palatino Linotype"/>
+                <w:bCs/>
+                <w:sz w:val="20"/>
+                <w:szCs w:val="20"/>
+              </w:rPr>
+              <w:t>judicial_</w:t>
             </w:r>
             <w:proofErr w:type="gramStart"/>
             <w:r>
@@ -3704,15 +4772,79 @@
                 <w:sz w:val="20"/>
                 <w:szCs w:val="20"/>
               </w:rPr>
-              <w:t>_type  ==  ‘Magistrate’ %}Magistrate Decision</w:t>
-            </w:r>
-            <w:r>
-              <w:rPr>
-                <w:rFonts w:ascii="Palatino Linotype" w:hAnsi="Palatino Linotype"/>
-                <w:sz w:val="20"/>
-                <w:szCs w:val="20"/>
-              </w:rPr>
-              <w:t>{% elif judicial_officer.officer_type == ‘Judge’ %}Final Judgment Entry{% endif %} {{ case_number }}</w:t>
+              <w:t>_type</w:t>
+            </w:r>
+            <w:proofErr w:type="spellEnd"/>
+            <w:r>
+              <w:rPr>
+                <w:rFonts w:ascii="Palatino Linotype" w:hAnsi="Palatino Linotype"/>
+                <w:bCs/>
+                <w:sz w:val="20"/>
+                <w:szCs w:val="20"/>
+              </w:rPr>
+              <w:t xml:space="preserve">  ==  ‘Magistrate’ %}Magistrate Decision</w:t>
+            </w:r>
+            <w:r>
+              <w:rPr>
+                <w:rFonts w:ascii="Palatino Linotype" w:hAnsi="Palatino Linotype"/>
+                <w:sz w:val="20"/>
+                <w:szCs w:val="20"/>
+              </w:rPr>
+              <w:t xml:space="preserve">{% </w:t>
+            </w:r>
+            <w:proofErr w:type="spellStart"/>
+            <w:r>
+              <w:rPr>
+                <w:rFonts w:ascii="Palatino Linotype" w:hAnsi="Palatino Linotype"/>
+                <w:sz w:val="20"/>
+                <w:szCs w:val="20"/>
+              </w:rPr>
+              <w:t>elif</w:t>
+            </w:r>
+            <w:proofErr w:type="spellEnd"/>
+            <w:r>
+              <w:rPr>
+                <w:rFonts w:ascii="Palatino Linotype" w:hAnsi="Palatino Linotype"/>
+                <w:sz w:val="20"/>
+                <w:szCs w:val="20"/>
+              </w:rPr>
+              <w:t xml:space="preserve"> </w:t>
+            </w:r>
+            <w:proofErr w:type="spellStart"/>
+            <w:r>
+              <w:rPr>
+                <w:rFonts w:ascii="Palatino Linotype" w:hAnsi="Palatino Linotype"/>
+                <w:sz w:val="20"/>
+                <w:szCs w:val="20"/>
+              </w:rPr>
+              <w:t>judicial_officer.officer_type</w:t>
+            </w:r>
+            <w:proofErr w:type="spellEnd"/>
+            <w:r>
+              <w:rPr>
+                <w:rFonts w:ascii="Palatino Linotype" w:hAnsi="Palatino Linotype"/>
+                <w:sz w:val="20"/>
+                <w:szCs w:val="20"/>
+              </w:rPr>
+              <w:t xml:space="preserve"> == ‘Judge’ %}Final Judgment Entry{% endif %} {{ </w:t>
+            </w:r>
+            <w:proofErr w:type="spellStart"/>
+            <w:r>
+              <w:rPr>
+                <w:rFonts w:ascii="Palatino Linotype" w:hAnsi="Palatino Linotype"/>
+                <w:sz w:val="20"/>
+                <w:szCs w:val="20"/>
+              </w:rPr>
+              <w:t>case_number</w:t>
+            </w:r>
+            <w:proofErr w:type="spellEnd"/>
+            <w:r>
+              <w:rPr>
+                <w:rFonts w:ascii="Palatino Linotype" w:hAnsi="Palatino Linotype"/>
+                <w:sz w:val="20"/>
+                <w:szCs w:val="20"/>
+              </w:rPr>
+              <w:t xml:space="preserve"> }}</w:t>
             </w:r>
           </w:p>
           <w:p>
@@ -3751,7 +4883,7 @@
 </file>
 
 <file path=word/footer3.xml><?xml version="1.0" encoding="utf-8"?>
-<w:ftr xmlns:wpc="http://schemas.microsoft.com/office/word/2010/wordprocessingCanvas" xmlns:cx="http://schemas.microsoft.com/office/drawing/2014/chartex" xmlns:cx1="http://schemas.microsoft.com/office/drawing/2015/9/8/chartex" xmlns:cx2="http://schemas.microsoft.com/office/drawing/2015/10/21/chartex" xmlns:cx3="http://schemas.microsoft.com/office/drawing/2016/5/9/chartex" xmlns:cx4="http://schemas.microsoft.com/office/drawing/2016/5/10/chartex" xmlns:cx5="http://schemas.microsoft.com/office/drawing/2016/5/11/chartex" xmlns:cx6="http://schemas.microsoft.com/office/drawing/2016/5/12/chartex" xmlns:cx7="http://schemas.microsoft.com/office/drawing/2016/5/13/chartex" xmlns:cx8="http://schemas.microsoft.com/office/drawing/2016/5/14/chartex" xmlns:mc="http://schemas.openxmlformats.org/markup-compatibility/2006" xmlns:aink="http://schemas.microsoft.com/office/drawing/2016/ink" xmlns:am3d="http://schemas.microsoft.com/office/drawing/2017/model3d" xmlns:o="urn:schemas-microsoft-com:office:office" xmlns:r="http://schemas.openxmlformats.org/officeDocument/2006/relationships" xmlns:m="http://schemas.openxmlformats.org/officeDocument/2006/math" xmlns:v="urn:schemas-microsoft-com:vml" xmlns:wp14="http://schemas.microsoft.com/office/word/2010/wordprocessingDrawing" xmlns:wp="http://schemas.openxmlformats.org/drawingml/2006/wordprocessingDrawing" xmlns:w10="urn:schemas-microsoft-com:office:word" xmlns:w="http://schemas.openxmlformats.org/wordprocessingml/2006/main" xmlns:w14="http://schemas.microsoft.com/office/word/2010/wordml" xmlns:w15="http://schemas.microsoft.com/office/word/2012/wordml" xmlns:w16cex="http://schemas.microsoft.com/office/word/2018/wordml/cex" xmlns:w16cid="http://schemas.microsoft.com/office/word/2016/wordml/cid" xmlns:w16="http://schemas.microsoft.com/office/word/2018/wordml" xmlns:w16sdtdh="http://schemas.microsoft.com/office/word/2020/wordml/sdtdatahash" xmlns:w16se="http://schemas.microsoft.com/office/word/2015/wordml/symex" xmlns:wpg="http://schemas.microsoft.com/office/word/2010/wordprocessingGroup" xmlns:wpi="http://schemas.microsoft.com/office/word/2010/wordprocessingInk" xmlns:wne="http://schemas.microsoft.com/office/word/2006/wordml" xmlns:wps="http://schemas.microsoft.com/office/word/2010/wordprocessingShape" mc:Ignorable="w14 w15 w16se w16cid w16 w16cex w16sdtdh wp14">
+<w:ftr xmlns:wpc="http://schemas.microsoft.com/office/word/2010/wordprocessingCanvas" xmlns:cx="http://schemas.microsoft.com/office/drawing/2014/chartex" xmlns:cx1="http://schemas.microsoft.com/office/drawing/2015/9/8/chartex" xmlns:cx2="http://schemas.microsoft.com/office/drawing/2015/10/21/chartex" xmlns:cx3="http://schemas.microsoft.com/office/drawing/2016/5/9/chartex" xmlns:cx4="http://schemas.microsoft.com/office/drawing/2016/5/10/chartex" xmlns:cx5="http://schemas.microsoft.com/office/drawing/2016/5/11/chartex" xmlns:cx6="http://schemas.microsoft.com/office/drawing/2016/5/12/chartex" xmlns:cx7="http://schemas.microsoft.com/office/drawing/2016/5/13/chartex" xmlns:cx8="http://schemas.microsoft.com/office/drawing/2016/5/14/chartex" xmlns:mc="http://schemas.openxmlformats.org/markup-compatibility/2006" xmlns:aink="http://schemas.microsoft.com/office/drawing/2016/ink" xmlns:am3d="http://schemas.microsoft.com/office/drawing/2017/model3d" xmlns:o="urn:schemas-microsoft-com:office:office" xmlns:oel="http://schemas.microsoft.com/office/2019/extlst" xmlns:r="http://schemas.openxmlformats.org/officeDocument/2006/relationships" xmlns:m="http://schemas.openxmlformats.org/officeDocument/2006/math" xmlns:v="urn:schemas-microsoft-com:vml" xmlns:wp14="http://schemas.microsoft.com/office/word/2010/wordprocessingDrawing" xmlns:wp="http://schemas.openxmlformats.org/drawingml/2006/wordprocessingDrawing" xmlns:w10="urn:schemas-microsoft-com:office:word" xmlns:w="http://schemas.openxmlformats.org/wordprocessingml/2006/main" xmlns:w14="http://schemas.microsoft.com/office/word/2010/wordml" xmlns:w15="http://schemas.microsoft.com/office/word/2012/wordml" xmlns:w16cex="http://schemas.microsoft.com/office/word/2018/wordml/cex" xmlns:w16cid="http://schemas.microsoft.com/office/word/2016/wordml/cid" xmlns:w16="http://schemas.microsoft.com/office/word/2018/wordml" xmlns:w16sdtdh="http://schemas.microsoft.com/office/word/2020/wordml/sdtdatahash" xmlns:w16se="http://schemas.microsoft.com/office/word/2015/wordml/symex" xmlns:wpg="http://schemas.microsoft.com/office/word/2010/wordprocessingGroup" xmlns:wpi="http://schemas.microsoft.com/office/word/2010/wordprocessingInk" xmlns:wne="http://schemas.microsoft.com/office/word/2006/wordml" xmlns:wps="http://schemas.microsoft.com/office/word/2010/wordprocessingShape" mc:Ignorable="w14 w15 w16se w16cid w16 w16cex w16sdtdh wp14">
   <w:p>
     <w:pPr>
       <w:pStyle w:val="Footer"/>
@@ -3761,7 +4893,7 @@
 </file>
 
 <file path=word/footnotes.xml><?xml version="1.0" encoding="utf-8"?>
-<w:footnotes xmlns:wpc="http://schemas.microsoft.com/office/word/2010/wordprocessingCanvas" xmlns:cx="http://schemas.microsoft.com/office/drawing/2014/chartex" xmlns:cx1="http://schemas.microsoft.com/office/drawing/2015/9/8/chartex" xmlns:cx2="http://schemas.microsoft.com/office/drawing/2015/10/21/chartex" xmlns:cx3="http://schemas.microsoft.com/office/drawing/2016/5/9/chartex" xmlns:cx4="http://schemas.microsoft.com/office/drawing/2016/5/10/chartex" xmlns:cx5="http://schemas.microsoft.com/office/drawing/2016/5/11/chartex" xmlns:cx6="http://schemas.microsoft.com/office/drawing/2016/5/12/chartex" xmlns:cx7="http://schemas.microsoft.com/office/drawing/2016/5/13/chartex" xmlns:cx8="http://schemas.microsoft.com/office/drawing/2016/5/14/chartex" xmlns:mc="http://schemas.openxmlformats.org/markup-compatibility/2006" xmlns:aink="http://schemas.microsoft.com/office/drawing/2016/ink" xmlns:am3d="http://schemas.microsoft.com/office/drawing/2017/model3d" xmlns:o="urn:schemas-microsoft-com:office:office" xmlns:r="http://schemas.openxmlformats.org/officeDocument/2006/relationships" xmlns:m="http://schemas.openxmlformats.org/officeDocument/2006/math" xmlns:v="urn:schemas-microsoft-com:vml" xmlns:wp14="http://schemas.microsoft.com/office/word/2010/wordprocessingDrawing" xmlns:wp="http://schemas.openxmlformats.org/drawingml/2006/wordprocessingDrawing" xmlns:w10="urn:schemas-microsoft-com:office:word" xmlns:w="http://schemas.openxmlformats.org/wordprocessingml/2006/main" xmlns:w14="http://schemas.microsoft.com/office/word/2010/wordml" xmlns:w15="http://schemas.microsoft.com/office/word/2012/wordml" xmlns:w16cex="http://schemas.microsoft.com/office/word/2018/wordml/cex" xmlns:w16cid="http://schemas.microsoft.com/office/word/2016/wordml/cid" xmlns:w16="http://schemas.microsoft.com/office/word/2018/wordml" xmlns:w16sdtdh="http://schemas.microsoft.com/office/word/2020/wordml/sdtdatahash" xmlns:w16se="http://schemas.microsoft.com/office/word/2015/wordml/symex" xmlns:wpg="http://schemas.microsoft.com/office/word/2010/wordprocessingGroup" xmlns:wpi="http://schemas.microsoft.com/office/word/2010/wordprocessingInk" xmlns:wne="http://schemas.microsoft.com/office/word/2006/wordml" xmlns:wps="http://schemas.microsoft.com/office/word/2010/wordprocessingShape" mc:Ignorable="w14 w15 w16se w16cid w16 w16cex w16sdtdh wp14">
+<w:footnotes xmlns:wpc="http://schemas.microsoft.com/office/word/2010/wordprocessingCanvas" xmlns:cx="http://schemas.microsoft.com/office/drawing/2014/chartex" xmlns:cx1="http://schemas.microsoft.com/office/drawing/2015/9/8/chartex" xmlns:cx2="http://schemas.microsoft.com/office/drawing/2015/10/21/chartex" xmlns:cx3="http://schemas.microsoft.com/office/drawing/2016/5/9/chartex" xmlns:cx4="http://schemas.microsoft.com/office/drawing/2016/5/10/chartex" xmlns:cx5="http://schemas.microsoft.com/office/drawing/2016/5/11/chartex" xmlns:cx6="http://schemas.microsoft.com/office/drawing/2016/5/12/chartex" xmlns:cx7="http://schemas.microsoft.com/office/drawing/2016/5/13/chartex" xmlns:cx8="http://schemas.microsoft.com/office/drawing/2016/5/14/chartex" xmlns:mc="http://schemas.openxmlformats.org/markup-compatibility/2006" xmlns:aink="http://schemas.microsoft.com/office/drawing/2016/ink" xmlns:am3d="http://schemas.microsoft.com/office/drawing/2017/model3d" xmlns:o="urn:schemas-microsoft-com:office:office" xmlns:oel="http://schemas.microsoft.com/office/2019/extlst" xmlns:r="http://schemas.openxmlformats.org/officeDocument/2006/relationships" xmlns:m="http://schemas.openxmlformats.org/officeDocument/2006/math" xmlns:v="urn:schemas-microsoft-com:vml" xmlns:wp14="http://schemas.microsoft.com/office/word/2010/wordprocessingDrawing" xmlns:wp="http://schemas.openxmlformats.org/drawingml/2006/wordprocessingDrawing" xmlns:w10="urn:schemas-microsoft-com:office:word" xmlns:w="http://schemas.openxmlformats.org/wordprocessingml/2006/main" xmlns:w14="http://schemas.microsoft.com/office/word/2010/wordml" xmlns:w15="http://schemas.microsoft.com/office/word/2012/wordml" xmlns:w16cex="http://schemas.microsoft.com/office/word/2018/wordml/cex" xmlns:w16cid="http://schemas.microsoft.com/office/word/2016/wordml/cid" xmlns:w16="http://schemas.microsoft.com/office/word/2018/wordml" xmlns:w16sdtdh="http://schemas.microsoft.com/office/word/2020/wordml/sdtdatahash" xmlns:w16se="http://schemas.microsoft.com/office/word/2015/wordml/symex" xmlns:wpg="http://schemas.microsoft.com/office/word/2010/wordprocessingGroup" xmlns:wpi="http://schemas.microsoft.com/office/word/2010/wordprocessingInk" xmlns:wne="http://schemas.microsoft.com/office/word/2006/wordml" xmlns:wps="http://schemas.microsoft.com/office/word/2010/wordprocessingShape" mc:Ignorable="w14 w15 w16se w16cid w16 w16cex w16sdtdh wp14">
   <w:footnote w:type="separator" w:id="-1">
     <w:p>
       <w:r>
@@ -3780,7 +4912,7 @@
 </file>
 
 <file path=word/header1.xml><?xml version="1.0" encoding="utf-8"?>
-<w:hdr xmlns:wpc="http://schemas.microsoft.com/office/word/2010/wordprocessingCanvas" xmlns:cx="http://schemas.microsoft.com/office/drawing/2014/chartex" xmlns:cx1="http://schemas.microsoft.com/office/drawing/2015/9/8/chartex" xmlns:cx2="http://schemas.microsoft.com/office/drawing/2015/10/21/chartex" xmlns:cx3="http://schemas.microsoft.com/office/drawing/2016/5/9/chartex" xmlns:cx4="http://schemas.microsoft.com/office/drawing/2016/5/10/chartex" xmlns:cx5="http://schemas.microsoft.com/office/drawing/2016/5/11/chartex" xmlns:cx6="http://schemas.microsoft.com/office/drawing/2016/5/12/chartex" xmlns:cx7="http://schemas.microsoft.com/office/drawing/2016/5/13/chartex" xmlns:cx8="http://schemas.microsoft.com/office/drawing/2016/5/14/chartex" xmlns:mc="http://schemas.openxmlformats.org/markup-compatibility/2006" xmlns:aink="http://schemas.microsoft.com/office/drawing/2016/ink" xmlns:am3d="http://schemas.microsoft.com/office/drawing/2017/model3d" xmlns:o="urn:schemas-microsoft-com:office:office" xmlns:r="http://schemas.openxmlformats.org/officeDocument/2006/relationships" xmlns:m="http://schemas.openxmlformats.org/officeDocument/2006/math" xmlns:v="urn:schemas-microsoft-com:vml" xmlns:wp14="http://schemas.microsoft.com/office/word/2010/wordprocessingDrawing" xmlns:wp="http://schemas.openxmlformats.org/drawingml/2006/wordprocessingDrawing" xmlns:w10="urn:schemas-microsoft-com:office:word" xmlns:w="http://schemas.openxmlformats.org/wordprocessingml/2006/main" xmlns:w14="http://schemas.microsoft.com/office/word/2010/wordml" xmlns:w15="http://schemas.microsoft.com/office/word/2012/wordml" xmlns:w16cex="http://schemas.microsoft.com/office/word/2018/wordml/cex" xmlns:w16cid="http://schemas.microsoft.com/office/word/2016/wordml/cid" xmlns:w16="http://schemas.microsoft.com/office/word/2018/wordml" xmlns:w16sdtdh="http://schemas.microsoft.com/office/word/2020/wordml/sdtdatahash" xmlns:w16se="http://schemas.microsoft.com/office/word/2015/wordml/symex" xmlns:wpg="http://schemas.microsoft.com/office/word/2010/wordprocessingGroup" xmlns:wpi="http://schemas.microsoft.com/office/word/2010/wordprocessingInk" xmlns:wne="http://schemas.microsoft.com/office/word/2006/wordml" xmlns:wps="http://schemas.microsoft.com/office/word/2010/wordprocessingShape" mc:Ignorable="w14 w15 w16se w16cid w16 w16cex w16sdtdh wp14">
+<w:hdr xmlns:wpc="http://schemas.microsoft.com/office/word/2010/wordprocessingCanvas" xmlns:cx="http://schemas.microsoft.com/office/drawing/2014/chartex" xmlns:cx1="http://schemas.microsoft.com/office/drawing/2015/9/8/chartex" xmlns:cx2="http://schemas.microsoft.com/office/drawing/2015/10/21/chartex" xmlns:cx3="http://schemas.microsoft.com/office/drawing/2016/5/9/chartex" xmlns:cx4="http://schemas.microsoft.com/office/drawing/2016/5/10/chartex" xmlns:cx5="http://schemas.microsoft.com/office/drawing/2016/5/11/chartex" xmlns:cx6="http://schemas.microsoft.com/office/drawing/2016/5/12/chartex" xmlns:cx7="http://schemas.microsoft.com/office/drawing/2016/5/13/chartex" xmlns:cx8="http://schemas.microsoft.com/office/drawing/2016/5/14/chartex" xmlns:mc="http://schemas.openxmlformats.org/markup-compatibility/2006" xmlns:aink="http://schemas.microsoft.com/office/drawing/2016/ink" xmlns:am3d="http://schemas.microsoft.com/office/drawing/2017/model3d" xmlns:o="urn:schemas-microsoft-com:office:office" xmlns:oel="http://schemas.microsoft.com/office/2019/extlst" xmlns:r="http://schemas.openxmlformats.org/officeDocument/2006/relationships" xmlns:m="http://schemas.openxmlformats.org/officeDocument/2006/math" xmlns:v="urn:schemas-microsoft-com:vml" xmlns:wp14="http://schemas.microsoft.com/office/word/2010/wordprocessingDrawing" xmlns:wp="http://schemas.openxmlformats.org/drawingml/2006/wordprocessingDrawing" xmlns:w10="urn:schemas-microsoft-com:office:word" xmlns:w="http://schemas.openxmlformats.org/wordprocessingml/2006/main" xmlns:w14="http://schemas.microsoft.com/office/word/2010/wordml" xmlns:w15="http://schemas.microsoft.com/office/word/2012/wordml" xmlns:w16cex="http://schemas.microsoft.com/office/word/2018/wordml/cex" xmlns:w16cid="http://schemas.microsoft.com/office/word/2016/wordml/cid" xmlns:w16="http://schemas.microsoft.com/office/word/2018/wordml" xmlns:w16sdtdh="http://schemas.microsoft.com/office/word/2020/wordml/sdtdatahash" xmlns:w16se="http://schemas.microsoft.com/office/word/2015/wordml/symex" xmlns:wpg="http://schemas.microsoft.com/office/word/2010/wordprocessingGroup" xmlns:wpi="http://schemas.microsoft.com/office/word/2010/wordprocessingInk" xmlns:wne="http://schemas.microsoft.com/office/word/2006/wordml" xmlns:wps="http://schemas.microsoft.com/office/word/2010/wordprocessingShape" mc:Ignorable="w14 w15 w16se w16cid w16 w16cex w16sdtdh wp14">
   <w:p>
     <w:pPr>
       <w:pStyle w:val="Header"/>
@@ -3790,7 +4922,7 @@
 </file>
 
 <file path=word/header2.xml><?xml version="1.0" encoding="utf-8"?>
-<w:hdr xmlns:wpc="http://schemas.microsoft.com/office/word/2010/wordprocessingCanvas" xmlns:cx="http://schemas.microsoft.com/office/drawing/2014/chartex" xmlns:cx1="http://schemas.microsoft.com/office/drawing/2015/9/8/chartex" xmlns:cx2="http://schemas.microsoft.com/office/drawing/2015/10/21/chartex" xmlns:cx3="http://schemas.microsoft.com/office/drawing/2016/5/9/chartex" xmlns:cx4="http://schemas.microsoft.com/office/drawing/2016/5/10/chartex" xmlns:cx5="http://schemas.microsoft.com/office/drawing/2016/5/11/chartex" xmlns:cx6="http://schemas.microsoft.com/office/drawing/2016/5/12/chartex" xmlns:cx7="http://schemas.microsoft.com/office/drawing/2016/5/13/chartex" xmlns:cx8="http://schemas.microsoft.com/office/drawing/2016/5/14/chartex" xmlns:mc="http://schemas.openxmlformats.org/markup-compatibility/2006" xmlns:aink="http://schemas.microsoft.com/office/drawing/2016/ink" xmlns:am3d="http://schemas.microsoft.com/office/drawing/2017/model3d" xmlns:o="urn:schemas-microsoft-com:office:office" xmlns:r="http://schemas.openxmlformats.org/officeDocument/2006/relationships" xmlns:m="http://schemas.openxmlformats.org/officeDocument/2006/math" xmlns:v="urn:schemas-microsoft-com:vml" xmlns:wp14="http://schemas.microsoft.com/office/word/2010/wordprocessingDrawing" xmlns:wp="http://schemas.openxmlformats.org/drawingml/2006/wordprocessingDrawing" xmlns:w10="urn:schemas-microsoft-com:office:word" xmlns:w="http://schemas.openxmlformats.org/wordprocessingml/2006/main" xmlns:w14="http://schemas.microsoft.com/office/word/2010/wordml" xmlns:w15="http://schemas.microsoft.com/office/word/2012/wordml" xmlns:w16cex="http://schemas.microsoft.com/office/word/2018/wordml/cex" xmlns:w16cid="http://schemas.microsoft.com/office/word/2016/wordml/cid" xmlns:w16="http://schemas.microsoft.com/office/word/2018/wordml" xmlns:w16sdtdh="http://schemas.microsoft.com/office/word/2020/wordml/sdtdatahash" xmlns:w16se="http://schemas.microsoft.com/office/word/2015/wordml/symex" xmlns:wpg="http://schemas.microsoft.com/office/word/2010/wordprocessingGroup" xmlns:wpi="http://schemas.microsoft.com/office/word/2010/wordprocessingInk" xmlns:wne="http://schemas.microsoft.com/office/word/2006/wordml" xmlns:wps="http://schemas.microsoft.com/office/word/2010/wordprocessingShape" mc:Ignorable="w14 w15 w16se w16cid w16 w16cex w16sdtdh wp14">
+<w:hdr xmlns:wpc="http://schemas.microsoft.com/office/word/2010/wordprocessingCanvas" xmlns:cx="http://schemas.microsoft.com/office/drawing/2014/chartex" xmlns:cx1="http://schemas.microsoft.com/office/drawing/2015/9/8/chartex" xmlns:cx2="http://schemas.microsoft.com/office/drawing/2015/10/21/chartex" xmlns:cx3="http://schemas.microsoft.com/office/drawing/2016/5/9/chartex" xmlns:cx4="http://schemas.microsoft.com/office/drawing/2016/5/10/chartex" xmlns:cx5="http://schemas.microsoft.com/office/drawing/2016/5/11/chartex" xmlns:cx6="http://schemas.microsoft.com/office/drawing/2016/5/12/chartex" xmlns:cx7="http://schemas.microsoft.com/office/drawing/2016/5/13/chartex" xmlns:cx8="http://schemas.microsoft.com/office/drawing/2016/5/14/chartex" xmlns:mc="http://schemas.openxmlformats.org/markup-compatibility/2006" xmlns:aink="http://schemas.microsoft.com/office/drawing/2016/ink" xmlns:am3d="http://schemas.microsoft.com/office/drawing/2017/model3d" xmlns:o="urn:schemas-microsoft-com:office:office" xmlns:oel="http://schemas.microsoft.com/office/2019/extlst" xmlns:r="http://schemas.openxmlformats.org/officeDocument/2006/relationships" xmlns:m="http://schemas.openxmlformats.org/officeDocument/2006/math" xmlns:v="urn:schemas-microsoft-com:vml" xmlns:wp14="http://schemas.microsoft.com/office/word/2010/wordprocessingDrawing" xmlns:wp="http://schemas.openxmlformats.org/drawingml/2006/wordprocessingDrawing" xmlns:w10="urn:schemas-microsoft-com:office:word" xmlns:w="http://schemas.openxmlformats.org/wordprocessingml/2006/main" xmlns:w14="http://schemas.microsoft.com/office/word/2010/wordml" xmlns:w15="http://schemas.microsoft.com/office/word/2012/wordml" xmlns:w16cex="http://schemas.microsoft.com/office/word/2018/wordml/cex" xmlns:w16cid="http://schemas.microsoft.com/office/word/2016/wordml/cid" xmlns:w16="http://schemas.microsoft.com/office/word/2018/wordml" xmlns:w16sdtdh="http://schemas.microsoft.com/office/word/2020/wordml/sdtdatahash" xmlns:w16se="http://schemas.microsoft.com/office/word/2015/wordml/symex" xmlns:wpg="http://schemas.microsoft.com/office/word/2010/wordprocessingGroup" xmlns:wpi="http://schemas.microsoft.com/office/word/2010/wordprocessingInk" xmlns:wne="http://schemas.microsoft.com/office/word/2006/wordml" xmlns:wps="http://schemas.microsoft.com/office/word/2010/wordprocessingShape" mc:Ignorable="w14 w15 w16se w16cid w16 w16cex w16sdtdh wp14">
   <w:p>
     <w:pPr>
       <w:pStyle w:val="Header"/>
@@ -3814,7 +4946,7 @@
 </file>
 
 <file path=word/header3.xml><?xml version="1.0" encoding="utf-8"?>
-<w:hdr xmlns:wpc="http://schemas.microsoft.com/office/word/2010/wordprocessingCanvas" xmlns:cx="http://schemas.microsoft.com/office/drawing/2014/chartex" xmlns:cx1="http://schemas.microsoft.com/office/drawing/2015/9/8/chartex" xmlns:cx2="http://schemas.microsoft.com/office/drawing/2015/10/21/chartex" xmlns:cx3="http://schemas.microsoft.com/office/drawing/2016/5/9/chartex" xmlns:cx4="http://schemas.microsoft.com/office/drawing/2016/5/10/chartex" xmlns:cx5="http://schemas.microsoft.com/office/drawing/2016/5/11/chartex" xmlns:cx6="http://schemas.microsoft.com/office/drawing/2016/5/12/chartex" xmlns:cx7="http://schemas.microsoft.com/office/drawing/2016/5/13/chartex" xmlns:cx8="http://schemas.microsoft.com/office/drawing/2016/5/14/chartex" xmlns:mc="http://schemas.openxmlformats.org/markup-compatibility/2006" xmlns:aink="http://schemas.microsoft.com/office/drawing/2016/ink" xmlns:am3d="http://schemas.microsoft.com/office/drawing/2017/model3d" xmlns:o="urn:schemas-microsoft-com:office:office" xmlns:r="http://schemas.openxmlformats.org/officeDocument/2006/relationships" xmlns:m="http://schemas.openxmlformats.org/officeDocument/2006/math" xmlns:v="urn:schemas-microsoft-com:vml" xmlns:wp14="http://schemas.microsoft.com/office/word/2010/wordprocessingDrawing" xmlns:wp="http://schemas.openxmlformats.org/drawingml/2006/wordprocessingDrawing" xmlns:w10="urn:schemas-microsoft-com:office:word" xmlns:w="http://schemas.openxmlformats.org/wordprocessingml/2006/main" xmlns:w14="http://schemas.microsoft.com/office/word/2010/wordml" xmlns:w15="http://schemas.microsoft.com/office/word/2012/wordml" xmlns:w16cex="http://schemas.microsoft.com/office/word/2018/wordml/cex" xmlns:w16cid="http://schemas.microsoft.com/office/word/2016/wordml/cid" xmlns:w16="http://schemas.microsoft.com/office/word/2018/wordml" xmlns:w16sdtdh="http://schemas.microsoft.com/office/word/2020/wordml/sdtdatahash" xmlns:w16se="http://schemas.microsoft.com/office/word/2015/wordml/symex" xmlns:wpg="http://schemas.microsoft.com/office/word/2010/wordprocessingGroup" xmlns:wpi="http://schemas.microsoft.com/office/word/2010/wordprocessingInk" xmlns:wne="http://schemas.microsoft.com/office/word/2006/wordml" xmlns:wps="http://schemas.microsoft.com/office/word/2010/wordprocessingShape" mc:Ignorable="w14 w15 w16se w16cid w16 w16cex w16sdtdh wp14">
+<w:hdr xmlns:wpc="http://schemas.microsoft.com/office/word/2010/wordprocessingCanvas" xmlns:cx="http://schemas.microsoft.com/office/drawing/2014/chartex" xmlns:cx1="http://schemas.microsoft.com/office/drawing/2015/9/8/chartex" xmlns:cx2="http://schemas.microsoft.com/office/drawing/2015/10/21/chartex" xmlns:cx3="http://schemas.microsoft.com/office/drawing/2016/5/9/chartex" xmlns:cx4="http://schemas.microsoft.com/office/drawing/2016/5/10/chartex" xmlns:cx5="http://schemas.microsoft.com/office/drawing/2016/5/11/chartex" xmlns:cx6="http://schemas.microsoft.com/office/drawing/2016/5/12/chartex" xmlns:cx7="http://schemas.microsoft.com/office/drawing/2016/5/13/chartex" xmlns:cx8="http://schemas.microsoft.com/office/drawing/2016/5/14/chartex" xmlns:mc="http://schemas.openxmlformats.org/markup-compatibility/2006" xmlns:aink="http://schemas.microsoft.com/office/drawing/2016/ink" xmlns:am3d="http://schemas.microsoft.com/office/drawing/2017/model3d" xmlns:o="urn:schemas-microsoft-com:office:office" xmlns:oel="http://schemas.microsoft.com/office/2019/extlst" xmlns:r="http://schemas.openxmlformats.org/officeDocument/2006/relationships" xmlns:m="http://schemas.openxmlformats.org/officeDocument/2006/math" xmlns:v="urn:schemas-microsoft-com:vml" xmlns:wp14="http://schemas.microsoft.com/office/word/2010/wordprocessingDrawing" xmlns:wp="http://schemas.openxmlformats.org/drawingml/2006/wordprocessingDrawing" xmlns:w10="urn:schemas-microsoft-com:office:word" xmlns:w="http://schemas.openxmlformats.org/wordprocessingml/2006/main" xmlns:w14="http://schemas.microsoft.com/office/word/2010/wordml" xmlns:w15="http://schemas.microsoft.com/office/word/2012/wordml" xmlns:w16cex="http://schemas.microsoft.com/office/word/2018/wordml/cex" xmlns:w16cid="http://schemas.microsoft.com/office/word/2016/wordml/cid" xmlns:w16="http://schemas.microsoft.com/office/word/2018/wordml" xmlns:w16sdtdh="http://schemas.microsoft.com/office/word/2020/wordml/sdtdatahash" xmlns:w16se="http://schemas.microsoft.com/office/word/2015/wordml/symex" xmlns:wpg="http://schemas.microsoft.com/office/word/2010/wordprocessingGroup" xmlns:wpi="http://schemas.microsoft.com/office/word/2010/wordprocessingInk" xmlns:wne="http://schemas.microsoft.com/office/word/2006/wordml" xmlns:wps="http://schemas.microsoft.com/office/word/2010/wordprocessingShape" mc:Ignorable="w14 w15 w16se w16cid w16 w16cex w16sdtdh wp14">
   <w:p>
     <w:pPr>
       <w:pStyle w:val="Header"/>
@@ -3824,7 +4956,7 @@
 </file>
 
 <file path=word/numbering.xml><?xml version="1.0" encoding="utf-8"?>
-<w:numbering xmlns:wpc="http://schemas.microsoft.com/office/word/2010/wordprocessingCanvas" xmlns:cx="http://schemas.microsoft.com/office/drawing/2014/chartex" xmlns:cx1="http://schemas.microsoft.com/office/drawing/2015/9/8/chartex" xmlns:cx2="http://schemas.microsoft.com/office/drawing/2015/10/21/chartex" xmlns:cx3="http://schemas.microsoft.com/office/drawing/2016/5/9/chartex" xmlns:cx4="http://schemas.microsoft.com/office/drawing/2016/5/10/chartex" xmlns:cx5="http://schemas.microsoft.com/office/drawing/2016/5/11/chartex" xmlns:cx6="http://schemas.microsoft.com/office/drawing/2016/5/12/chartex" xmlns:cx7="http://schemas.microsoft.com/office/drawing/2016/5/13/chartex" xmlns:cx8="http://schemas.microsoft.com/office/drawing/2016/5/14/chartex" xmlns:mc="http://schemas.openxmlformats.org/markup-compatibility/2006" xmlns:aink="http://schemas.microsoft.com/office/drawing/2016/ink" xmlns:am3d="http://schemas.microsoft.com/office/drawing/2017/model3d" xmlns:o="urn:schemas-microsoft-com:office:office" xmlns:r="http://schemas.openxmlformats.org/officeDocument/2006/relationships" xmlns:m="http://schemas.openxmlformats.org/officeDocument/2006/math" xmlns:v="urn:schemas-microsoft-com:vml" xmlns:wp14="http://schemas.microsoft.com/office/word/2010/wordprocessingDrawing" xmlns:wp="http://schemas.openxmlformats.org/drawingml/2006/wordprocessingDrawing" xmlns:w10="urn:schemas-microsoft-com:office:word" xmlns:w="http://schemas.openxmlformats.org/wordprocessingml/2006/main" xmlns:w14="http://schemas.microsoft.com/office/word/2010/wordml" xmlns:w15="http://schemas.microsoft.com/office/word/2012/wordml" xmlns:w16cex="http://schemas.microsoft.com/office/word/2018/wordml/cex" xmlns:w16cid="http://schemas.microsoft.com/office/word/2016/wordml/cid" xmlns:w16="http://schemas.microsoft.com/office/word/2018/wordml" xmlns:w16sdtdh="http://schemas.microsoft.com/office/word/2020/wordml/sdtdatahash" xmlns:w16se="http://schemas.microsoft.com/office/word/2015/wordml/symex" xmlns:wpg="http://schemas.microsoft.com/office/word/2010/wordprocessingGroup" xmlns:wpi="http://schemas.microsoft.com/office/word/2010/wordprocessingInk" xmlns:wne="http://schemas.microsoft.com/office/word/2006/wordml" xmlns:wps="http://schemas.microsoft.com/office/word/2010/wordprocessingShape" mc:Ignorable="w14 w15 w16se w16cid w16 w16cex w16sdtdh wp14">
+<w:numbering xmlns:wpc="http://schemas.microsoft.com/office/word/2010/wordprocessingCanvas" xmlns:cx="http://schemas.microsoft.com/office/drawing/2014/chartex" xmlns:cx1="http://schemas.microsoft.com/office/drawing/2015/9/8/chartex" xmlns:cx2="http://schemas.microsoft.com/office/drawing/2015/10/21/chartex" xmlns:cx3="http://schemas.microsoft.com/office/drawing/2016/5/9/chartex" xmlns:cx4="http://schemas.microsoft.com/office/drawing/2016/5/10/chartex" xmlns:cx5="http://schemas.microsoft.com/office/drawing/2016/5/11/chartex" xmlns:cx6="http://schemas.microsoft.com/office/drawing/2016/5/12/chartex" xmlns:cx7="http://schemas.microsoft.com/office/drawing/2016/5/13/chartex" xmlns:cx8="http://schemas.microsoft.com/office/drawing/2016/5/14/chartex" xmlns:mc="http://schemas.openxmlformats.org/markup-compatibility/2006" xmlns:aink="http://schemas.microsoft.com/office/drawing/2016/ink" xmlns:am3d="http://schemas.microsoft.com/office/drawing/2017/model3d" xmlns:o="urn:schemas-microsoft-com:office:office" xmlns:oel="http://schemas.microsoft.com/office/2019/extlst" xmlns:r="http://schemas.openxmlformats.org/officeDocument/2006/relationships" xmlns:m="http://schemas.openxmlformats.org/officeDocument/2006/math" xmlns:v="urn:schemas-microsoft-com:vml" xmlns:wp14="http://schemas.microsoft.com/office/word/2010/wordprocessingDrawing" xmlns:wp="http://schemas.openxmlformats.org/drawingml/2006/wordprocessingDrawing" xmlns:w10="urn:schemas-microsoft-com:office:word" xmlns:w="http://schemas.openxmlformats.org/wordprocessingml/2006/main" xmlns:w14="http://schemas.microsoft.com/office/word/2010/wordml" xmlns:w15="http://schemas.microsoft.com/office/word/2012/wordml" xmlns:w16cex="http://schemas.microsoft.com/office/word/2018/wordml/cex" xmlns:w16cid="http://schemas.microsoft.com/office/word/2016/wordml/cid" xmlns:w16="http://schemas.microsoft.com/office/word/2018/wordml" xmlns:w16sdtdh="http://schemas.microsoft.com/office/word/2020/wordml/sdtdatahash" xmlns:w16se="http://schemas.microsoft.com/office/word/2015/wordml/symex" xmlns:wpg="http://schemas.microsoft.com/office/word/2010/wordprocessingGroup" xmlns:wpi="http://schemas.microsoft.com/office/word/2010/wordprocessingInk" xmlns:wne="http://schemas.microsoft.com/office/word/2006/wordml" xmlns:wps="http://schemas.microsoft.com/office/word/2010/wordprocessingShape" mc:Ignorable="w14 w15 w16se w16cid w16 w16cex w16sdtdh wp14">
   <w:abstractNum w:abstractNumId="0" w15:restartNumberingAfterBreak="0">
     <w:nsid w:val="08B2501C"/>
     <w:multiLevelType w:val="hybridMultilevel"/>
@@ -4277,16 +5409,16 @@
       </w:rPr>
     </w:lvl>
   </w:abstractNum>
-  <w:num w:numId="1">
+  <w:num w:numId="1" w16cid:durableId="1211070296">
     <w:abstractNumId w:val="0"/>
   </w:num>
-  <w:num w:numId="2">
+  <w:num w:numId="2" w16cid:durableId="1256744981">
     <w:abstractNumId w:val="2"/>
   </w:num>
-  <w:num w:numId="3">
+  <w:num w:numId="3" w16cid:durableId="196043114">
     <w:abstractNumId w:val="1"/>
   </w:num>
-  <w:num w:numId="4">
+  <w:num w:numId="4" w16cid:durableId="149441778">
     <w:abstractNumId w:val="3"/>
   </w:num>
 </w:numbering>

</xml_diff>

<commit_message>
Plea Only updated for a bond amount.
</commit_message>
<xml_diff>
--- a/resources/Templates/Plea_Only_Template.docx
+++ b/resources/Templates/Plea_Only_Template.docx
@@ -2217,7 +2217,7 @@
           <w:sz w:val="20"/>
           <w:szCs w:val="20"/>
         </w:rPr>
-        <w:t xml:space="preserve">Bond.  </w:t>
+        <w:t>Bond.</w:t>
       </w:r>
       <w:r>
         <w:rPr>
@@ -2227,7 +2227,378 @@
           <w:sz w:val="20"/>
           <w:szCs w:val="20"/>
         </w:rPr>
+        <w:t>{% if (</w:t>
+      </w:r>
+      <w:r>
+        <w:rPr>
+          <w:rFonts w:ascii="Palatino Linotype" w:hAnsi="Palatino Linotype"/>
+          <w:bCs/>
+          <w:color w:val="FF0000"/>
+          <w:sz w:val="20"/>
+          <w:szCs w:val="20"/>
+        </w:rPr>
+        <w:t>future_sentencing.plea_only_bond</w:t>
+      </w:r>
+      <w:r>
+        <w:rPr>
+          <w:rFonts w:ascii="Palatino Linotype" w:hAnsi="Palatino Linotype"/>
+          <w:bCs/>
+          <w:color w:val="FF0000"/>
+          <w:sz w:val="20"/>
+          <w:szCs w:val="20"/>
+        </w:rPr>
+        <w:t xml:space="preserve"> == ‘10% Deposit, Cash or Surety Bond’) or (</w:t>
+      </w:r>
+      <w:r>
+        <w:rPr>
+          <w:rFonts w:ascii="Palatino Linotype" w:hAnsi="Palatino Linotype"/>
+          <w:bCs/>
+          <w:color w:val="FF0000"/>
+          <w:sz w:val="20"/>
+          <w:szCs w:val="20"/>
+        </w:rPr>
+        <w:t>future_sentencing.plea_only_bond</w:t>
+      </w:r>
+      <w:r>
+        <w:rPr>
+          <w:rFonts w:ascii="Palatino Linotype" w:hAnsi="Palatino Linotype"/>
+          <w:bCs/>
+          <w:color w:val="FF0000"/>
+          <w:sz w:val="20"/>
+          <w:szCs w:val="20"/>
+        </w:rPr>
+        <w:t xml:space="preserve"> == ‘Cash or Surety Bond’) %}</w:t>
+      </w:r>
+    </w:p>
+    <w:p>
+      <w:pPr>
+        <w:pStyle w:val="ListParagraph"/>
+        <w:numPr>
+          <w:ilvl w:val="0"/>
+          <w:numId w:val="5"/>
+        </w:numPr>
+        <w:tabs>
+          <w:tab w:val="center" w:pos="4680"/>
+        </w:tabs>
+        <w:jc w:val="both"/>
+        <w:rPr>
+          <w:rFonts w:ascii="Palatino Linotype" w:hAnsi="Palatino Linotype"/>
+          <w:b/>
+          <w:bCs/>
+          <w:sz w:val="20"/>
+          <w:szCs w:val="20"/>
+        </w:rPr>
+      </w:pPr>
+      <w:r>
+        <w:rPr>
+          <w:rFonts w:ascii="Palatino Linotype" w:hAnsi="Palatino Linotype"/>
+          <w:bCs/>
+          <w:sz w:val="20"/>
+          <w:szCs w:val="20"/>
+          <w:u w:val="single"/>
+        </w:rPr>
+        <w:t xml:space="preserve">Defendant shall post a {{ </w:t>
+      </w:r>
+      <w:r>
+        <w:rPr>
+          <w:rFonts w:ascii="Palatino Linotype" w:hAnsi="Palatino Linotype"/>
+          <w:bCs/>
+          <w:sz w:val="20"/>
+          <w:szCs w:val="20"/>
+          <w:u w:val="single"/>
+        </w:rPr>
+        <w:t>future_sentencing.plea_only_bond_amount</w:t>
+      </w:r>
+      <w:r>
+        <w:rPr>
+          <w:rFonts w:ascii="Palatino Linotype" w:hAnsi="Palatino Linotype"/>
+          <w:bCs/>
+          <w:sz w:val="20"/>
+          <w:szCs w:val="20"/>
+          <w:u w:val="single"/>
+        </w:rPr>
+        <w:t xml:space="preserve"> }} bond secured by </w:t>
+      </w:r>
+      <w:r>
+        <w:rPr>
+          <w:rFonts w:ascii="Palatino Linotype" w:hAnsi="Palatino Linotype"/>
+          <w:bCs/>
+          <w:color w:val="FF0000"/>
+          <w:sz w:val="20"/>
+          <w:szCs w:val="20"/>
+          <w:u w:val="single"/>
+        </w:rPr>
         <w:t xml:space="preserve">{% if </w:t>
+      </w:r>
+      <w:r>
+        <w:rPr>
+          <w:rFonts w:ascii="Palatino Linotype" w:hAnsi="Palatino Linotype"/>
+          <w:bCs/>
+          <w:color w:val="FF0000"/>
+          <w:sz w:val="20"/>
+          <w:szCs w:val="20"/>
+        </w:rPr>
+        <w:t>future_sentencing.plea_only_bond</w:t>
+      </w:r>
+      <w:r>
+        <w:rPr>
+          <w:rFonts w:ascii="Palatino Linotype" w:hAnsi="Palatino Linotype"/>
+          <w:bCs/>
+          <w:color w:val="FF0000"/>
+          <w:sz w:val="20"/>
+          <w:szCs w:val="20"/>
+        </w:rPr>
+        <w:t xml:space="preserve"> </w:t>
+      </w:r>
+      <w:r>
+        <w:rPr>
+          <w:rFonts w:ascii="Palatino Linotype" w:hAnsi="Palatino Linotype"/>
+          <w:bCs/>
+          <w:color w:val="FF0000"/>
+          <w:sz w:val="20"/>
+          <w:szCs w:val="20"/>
+          <w:u w:val="single"/>
+        </w:rPr>
+        <w:t>== ‘10% Deposit, Cash or Surety Bond’ %}</w:t>
+      </w:r>
+      <w:r>
+        <w:rPr>
+          <w:rFonts w:ascii="Palatino Linotype" w:hAnsi="Palatino Linotype"/>
+          <w:bCs/>
+          <w:sz w:val="20"/>
+          <w:szCs w:val="20"/>
+          <w:u w:val="single"/>
+        </w:rPr>
+        <w:t>10% deposit,</w:t>
+      </w:r>
+      <w:r>
+        <w:rPr>
+          <w:rFonts w:ascii="Palatino Linotype" w:hAnsi="Palatino Linotype"/>
+          <w:bCs/>
+          <w:sz w:val="20"/>
+          <w:szCs w:val="20"/>
+          <w:u w:val="single"/>
+        </w:rPr>
+        <w:t xml:space="preserve"> </w:t>
+      </w:r>
+      <w:r>
+        <w:rPr>
+          <w:rFonts w:ascii="Palatino Linotype" w:hAnsi="Palatino Linotype"/>
+          <w:bCs/>
+          <w:color w:val="FF0000"/>
+          <w:sz w:val="20"/>
+          <w:szCs w:val="20"/>
+          <w:u w:val="single"/>
+        </w:rPr>
+        <w:t>{% endif %}</w:t>
+      </w:r>
+      <w:r>
+        <w:rPr>
+          <w:rFonts w:ascii="Palatino Linotype" w:hAnsi="Palatino Linotype"/>
+          <w:bCs/>
+          <w:sz w:val="20"/>
+          <w:szCs w:val="20"/>
+          <w:u w:val="single"/>
+        </w:rPr>
+        <w:t>cash, or surety</w:t>
+      </w:r>
+      <w:r>
+        <w:rPr>
+          <w:rFonts w:ascii="Palatino Linotype" w:hAnsi="Palatino Linotype"/>
+          <w:bCs/>
+          <w:sz w:val="20"/>
+          <w:szCs w:val="20"/>
+        </w:rPr>
+        <w:t>.</w:t>
+      </w:r>
+    </w:p>
+    <w:p>
+      <w:pPr>
+        <w:pStyle w:val="ListParagraph"/>
+        <w:numPr>
+          <w:ilvl w:val="0"/>
+          <w:numId w:val="5"/>
+        </w:numPr>
+        <w:tabs>
+          <w:tab w:val="center" w:pos="4680"/>
+        </w:tabs>
+        <w:jc w:val="both"/>
+        <w:rPr>
+          <w:rFonts w:ascii="Palatino Linotype" w:hAnsi="Palatino Linotype"/>
+          <w:b/>
+          <w:bCs/>
+          <w:sz w:val="20"/>
+          <w:szCs w:val="20"/>
+        </w:rPr>
+      </w:pPr>
+      <w:r>
+        <w:rPr>
+          <w:rFonts w:ascii="Palatino Linotype" w:hAnsi="Palatino Linotype"/>
+          <w:bCs/>
+          <w:sz w:val="20"/>
+          <w:szCs w:val="20"/>
+        </w:rPr>
+        <w:t>Defendant shall behave lawfully, comply with any protection orders and/or other orders of this Court, and shall maintain contact and cooperation with counsel of record.</w:t>
+      </w:r>
+    </w:p>
+    <w:p>
+      <w:pPr>
+        <w:pStyle w:val="ListParagraph"/>
+        <w:numPr>
+          <w:ilvl w:val="0"/>
+          <w:numId w:val="5"/>
+        </w:numPr>
+        <w:tabs>
+          <w:tab w:val="center" w:pos="4680"/>
+        </w:tabs>
+        <w:jc w:val="both"/>
+        <w:rPr>
+          <w:rFonts w:ascii="Palatino Linotype" w:hAnsi="Palatino Linotype"/>
+          <w:b/>
+          <w:bCs/>
+          <w:color w:val="000000" w:themeColor="text1"/>
+          <w:sz w:val="20"/>
+          <w:szCs w:val="20"/>
+        </w:rPr>
+      </w:pPr>
+      <w:r>
+        <w:rPr>
+          <w:rFonts w:ascii="Palatino Linotype" w:hAnsi="Palatino Linotype"/>
+          <w:bCs/>
+          <w:sz w:val="20"/>
+          <w:szCs w:val="20"/>
+        </w:rPr>
+        <w:t>Defendant shall provide written notice to the Office of Community Control</w:t>
+      </w:r>
+      <w:r>
+        <w:rPr>
+          <w:rFonts w:ascii="Palatino Linotype" w:hAnsi="Palatino Linotype"/>
+          <w:bCs/>
+          <w:sz w:val="20"/>
+          <w:szCs w:val="20"/>
+        </w:rPr>
+        <w:t>, located at 70 N. Union St., Delaware, OH 43015,</w:t>
+      </w:r>
+      <w:r>
+        <w:rPr>
+          <w:rFonts w:ascii="Palatino Linotype" w:hAnsi="Palatino Linotype"/>
+          <w:bCs/>
+          <w:sz w:val="20"/>
+          <w:szCs w:val="20"/>
+        </w:rPr>
+        <w:t xml:space="preserve"> at least 10 days prior to leaving Ohio.</w:t>
+      </w:r>
+      <w:r>
+        <w:rPr>
+          <w:rFonts w:ascii="Palatino Linotype" w:hAnsi="Palatino Linotype"/>
+          <w:bCs/>
+          <w:color w:val="FF0000"/>
+          <w:sz w:val="20"/>
+          <w:szCs w:val="20"/>
+        </w:rPr>
+        <w:t xml:space="preserve"> </w:t>
+      </w:r>
+    </w:p>
+    <w:p>
+      <w:pPr>
+        <w:pStyle w:val="ListParagraph"/>
+        <w:numPr>
+          <w:ilvl w:val="0"/>
+          <w:numId w:val="5"/>
+        </w:numPr>
+        <w:tabs>
+          <w:tab w:val="center" w:pos="4680"/>
+        </w:tabs>
+        <w:jc w:val="both"/>
+        <w:rPr>
+          <w:rFonts w:ascii="Palatino Linotype" w:hAnsi="Palatino Linotype"/>
+          <w:b/>
+          <w:bCs/>
+          <w:sz w:val="20"/>
+          <w:szCs w:val="20"/>
+        </w:rPr>
+      </w:pPr>
+      <w:r>
+        <w:rPr>
+          <w:rFonts w:ascii="Palatino Linotype" w:hAnsi="Palatino Linotype"/>
+          <w:bCs/>
+          <w:sz w:val="20"/>
+          <w:szCs w:val="20"/>
+        </w:rPr>
+        <w:t>Defendant shall provide written notice to the Clerk of Court at least 10 days prior to any change of address</w:t>
+      </w:r>
+      <w:r>
+        <w:rPr>
+          <w:rFonts w:ascii="Palatino Linotype" w:hAnsi="Palatino Linotype"/>
+          <w:bCs/>
+          <w:sz w:val="20"/>
+          <w:szCs w:val="20"/>
+        </w:rPr>
+        <w:t>.</w:t>
+      </w:r>
+      <w:r>
+        <w:rPr>
+          <w:rFonts w:ascii="Palatino Linotype" w:hAnsi="Palatino Linotype"/>
+          <w:bCs/>
+          <w:color w:val="FF0000"/>
+          <w:sz w:val="20"/>
+          <w:szCs w:val="20"/>
+        </w:rPr>
+        <w:t xml:space="preserve"> </w:t>
+      </w:r>
+      <w:r>
+        <w:rPr>
+          <w:rFonts w:ascii="Palatino Linotype" w:hAnsi="Palatino Linotype"/>
+          <w:bCs/>
+          <w:sz w:val="20"/>
+          <w:szCs w:val="20"/>
+        </w:rPr>
+        <w:t>{{ ‘\n’ }}</w:t>
+      </w:r>
+    </w:p>
+    <w:p>
+      <w:pPr>
+        <w:tabs>
+          <w:tab w:val="center" w:pos="4680"/>
+        </w:tabs>
+        <w:jc w:val="both"/>
+        <w:rPr>
+          <w:rFonts w:ascii="Palatino Linotype" w:hAnsi="Palatino Linotype"/>
+          <w:b/>
+          <w:bCs/>
+          <w:sz w:val="20"/>
+          <w:szCs w:val="20"/>
+        </w:rPr>
+      </w:pPr>
+      <w:r>
+        <w:rPr>
+          <w:rFonts w:ascii="Palatino Linotype" w:hAnsi="Palatino Linotype"/>
+          <w:bCs/>
+          <w:color w:val="FF0000"/>
+          <w:sz w:val="20"/>
+          <w:szCs w:val="20"/>
+        </w:rPr>
+        <w:t xml:space="preserve">{% </w:t>
+      </w:r>
+      <w:r>
+        <w:rPr>
+          <w:rFonts w:ascii="Palatino Linotype" w:hAnsi="Palatino Linotype"/>
+          <w:bCs/>
+          <w:color w:val="FF0000"/>
+          <w:sz w:val="20"/>
+          <w:szCs w:val="20"/>
+        </w:rPr>
+        <w:t>el</w:t>
+      </w:r>
+      <w:r>
+        <w:rPr>
+          <w:rFonts w:ascii="Palatino Linotype" w:hAnsi="Palatino Linotype"/>
+          <w:bCs/>
+          <w:color w:val="FF0000"/>
+          <w:sz w:val="20"/>
+          <w:szCs w:val="20"/>
+        </w:rPr>
+        <w:t xml:space="preserve">if </w:t>
       </w:r>
       <w:r>
         <w:rPr>
@@ -2627,6 +2998,7 @@
           <w:sz w:val="20"/>
           <w:szCs w:val="20"/>
         </w:rPr>
+        <w:lastRenderedPageBreak/>
         <w:tab/>
       </w:r>
       <w:r>
@@ -3034,15 +3406,7 @@
           <w:sz w:val="16"/>
           <w:szCs w:val="16"/>
         </w:rPr>
-        <w:t xml:space="preserve"> </w:t>
-      </w:r>
-      <w:r>
-        <w:rPr>
-          <w:rFonts w:ascii="Palatino Linotype" w:hAnsi="Palatino Linotype"/>
-          <w:sz w:val="16"/>
-          <w:szCs w:val="16"/>
-        </w:rPr>
-        <w:t>Victim’s Attorney (if applicable): PS   OS   EM</w:t>
+        <w:t xml:space="preserve"> Victim’s Attorney (if applicable): PS   OS   EM</w:t>
       </w:r>
     </w:p>
     <w:p>
@@ -3543,9 +3907,9 @@
     </w:lvl>
   </w:abstractNum>
   <w:abstractNum w:abstractNumId="1" w15:restartNumberingAfterBreak="0">
-    <w:nsid w:val="16ED3168"/>
+    <w:nsid w:val="11E0619D"/>
     <w:multiLevelType w:val="hybridMultilevel"/>
-    <w:tmpl w:val="D0B68732"/>
+    <w:tmpl w:val="4380F926"/>
     <w:lvl w:ilvl="0" w:tplc="04090001">
       <w:start w:val="1"/>
       <w:numFmt w:val="bullet"/>
@@ -3656,9 +4020,9 @@
     </w:lvl>
   </w:abstractNum>
   <w:abstractNum w:abstractNumId="2" w15:restartNumberingAfterBreak="0">
-    <w:nsid w:val="3CA256FB"/>
+    <w:nsid w:val="16ED3168"/>
     <w:multiLevelType w:val="hybridMultilevel"/>
-    <w:tmpl w:val="6B82EB7A"/>
+    <w:tmpl w:val="D0B68732"/>
     <w:lvl w:ilvl="0" w:tplc="04090001">
       <w:start w:val="1"/>
       <w:numFmt w:val="bullet"/>
@@ -3769,9 +4133,9 @@
     </w:lvl>
   </w:abstractNum>
   <w:abstractNum w:abstractNumId="3" w15:restartNumberingAfterBreak="0">
-    <w:nsid w:val="6AB4408D"/>
+    <w:nsid w:val="3CA256FB"/>
     <w:multiLevelType w:val="hybridMultilevel"/>
-    <w:tmpl w:val="7EF88146"/>
+    <w:tmpl w:val="6B82EB7A"/>
     <w:lvl w:ilvl="0" w:tplc="04090001">
       <w:start w:val="1"/>
       <w:numFmt w:val="bullet"/>
@@ -3881,17 +4245,133 @@
       </w:rPr>
     </w:lvl>
   </w:abstractNum>
+  <w:abstractNum w:abstractNumId="4" w15:restartNumberingAfterBreak="0">
+    <w:nsid w:val="6AB4408D"/>
+    <w:multiLevelType w:val="hybridMultilevel"/>
+    <w:tmpl w:val="7EF88146"/>
+    <w:lvl w:ilvl="0" w:tplc="04090001">
+      <w:start w:val="1"/>
+      <w:numFmt w:val="bullet"/>
+      <w:lvlText w:val=""/>
+      <w:lvlJc w:val="left"/>
+      <w:pPr>
+        <w:ind w:left="720" w:hanging="360"/>
+      </w:pPr>
+      <w:rPr>
+        <w:rFonts w:ascii="Symbol" w:hAnsi="Symbol" w:hint="default"/>
+      </w:rPr>
+    </w:lvl>
+    <w:lvl w:ilvl="1" w:tplc="04090003" w:tentative="1">
+      <w:start w:val="1"/>
+      <w:numFmt w:val="bullet"/>
+      <w:lvlText w:val="o"/>
+      <w:lvlJc w:val="left"/>
+      <w:pPr>
+        <w:ind w:left="1440" w:hanging="360"/>
+      </w:pPr>
+      <w:rPr>
+        <w:rFonts w:ascii="Courier New" w:hAnsi="Courier New" w:cs="Courier New" w:hint="default"/>
+      </w:rPr>
+    </w:lvl>
+    <w:lvl w:ilvl="2" w:tplc="04090005" w:tentative="1">
+      <w:start w:val="1"/>
+      <w:numFmt w:val="bullet"/>
+      <w:lvlText w:val=""/>
+      <w:lvlJc w:val="left"/>
+      <w:pPr>
+        <w:ind w:left="2160" w:hanging="360"/>
+      </w:pPr>
+      <w:rPr>
+        <w:rFonts w:ascii="Wingdings" w:hAnsi="Wingdings" w:hint="default"/>
+      </w:rPr>
+    </w:lvl>
+    <w:lvl w:ilvl="3" w:tplc="04090001" w:tentative="1">
+      <w:start w:val="1"/>
+      <w:numFmt w:val="bullet"/>
+      <w:lvlText w:val=""/>
+      <w:lvlJc w:val="left"/>
+      <w:pPr>
+        <w:ind w:left="2880" w:hanging="360"/>
+      </w:pPr>
+      <w:rPr>
+        <w:rFonts w:ascii="Symbol" w:hAnsi="Symbol" w:hint="default"/>
+      </w:rPr>
+    </w:lvl>
+    <w:lvl w:ilvl="4" w:tplc="04090003" w:tentative="1">
+      <w:start w:val="1"/>
+      <w:numFmt w:val="bullet"/>
+      <w:lvlText w:val="o"/>
+      <w:lvlJc w:val="left"/>
+      <w:pPr>
+        <w:ind w:left="3600" w:hanging="360"/>
+      </w:pPr>
+      <w:rPr>
+        <w:rFonts w:ascii="Courier New" w:hAnsi="Courier New" w:cs="Courier New" w:hint="default"/>
+      </w:rPr>
+    </w:lvl>
+    <w:lvl w:ilvl="5" w:tplc="04090005" w:tentative="1">
+      <w:start w:val="1"/>
+      <w:numFmt w:val="bullet"/>
+      <w:lvlText w:val=""/>
+      <w:lvlJc w:val="left"/>
+      <w:pPr>
+        <w:ind w:left="4320" w:hanging="360"/>
+      </w:pPr>
+      <w:rPr>
+        <w:rFonts w:ascii="Wingdings" w:hAnsi="Wingdings" w:hint="default"/>
+      </w:rPr>
+    </w:lvl>
+    <w:lvl w:ilvl="6" w:tplc="04090001" w:tentative="1">
+      <w:start w:val="1"/>
+      <w:numFmt w:val="bullet"/>
+      <w:lvlText w:val=""/>
+      <w:lvlJc w:val="left"/>
+      <w:pPr>
+        <w:ind w:left="5040" w:hanging="360"/>
+      </w:pPr>
+      <w:rPr>
+        <w:rFonts w:ascii="Symbol" w:hAnsi="Symbol" w:hint="default"/>
+      </w:rPr>
+    </w:lvl>
+    <w:lvl w:ilvl="7" w:tplc="04090003" w:tentative="1">
+      <w:start w:val="1"/>
+      <w:numFmt w:val="bullet"/>
+      <w:lvlText w:val="o"/>
+      <w:lvlJc w:val="left"/>
+      <w:pPr>
+        <w:ind w:left="5760" w:hanging="360"/>
+      </w:pPr>
+      <w:rPr>
+        <w:rFonts w:ascii="Courier New" w:hAnsi="Courier New" w:cs="Courier New" w:hint="default"/>
+      </w:rPr>
+    </w:lvl>
+    <w:lvl w:ilvl="8" w:tplc="04090005" w:tentative="1">
+      <w:start w:val="1"/>
+      <w:numFmt w:val="bullet"/>
+      <w:lvlText w:val=""/>
+      <w:lvlJc w:val="left"/>
+      <w:pPr>
+        <w:ind w:left="6480" w:hanging="360"/>
+      </w:pPr>
+      <w:rPr>
+        <w:rFonts w:ascii="Wingdings" w:hAnsi="Wingdings" w:hint="default"/>
+      </w:rPr>
+    </w:lvl>
+  </w:abstractNum>
   <w:num w:numId="1" w16cid:durableId="1211070296">
     <w:abstractNumId w:val="0"/>
   </w:num>
   <w:num w:numId="2" w16cid:durableId="1256744981">
+    <w:abstractNumId w:val="3"/>
+  </w:num>
+  <w:num w:numId="3" w16cid:durableId="196043114">
     <w:abstractNumId w:val="2"/>
   </w:num>
-  <w:num w:numId="3" w16cid:durableId="196043114">
+  <w:num w:numId="4" w16cid:durableId="149441778">
+    <w:abstractNumId w:val="4"/>
+  </w:num>
+  <w:num w:numId="5" w16cid:durableId="771164539">
     <w:abstractNumId w:val="1"/>
-  </w:num>
-  <w:num w:numId="4" w16cid:durableId="149441778">
-    <w:abstractNumId w:val="3"/>
   </w:num>
 </w:numbering>
 </file>

</xml_diff>

<commit_message>
Updated Plea Only template to remove allocution reference.
</commit_message>
<xml_diff>
--- a/resources/Templates/Plea_Only_Template.docx
+++ b/resources/Templates/Plea_Only_Template.docx
@@ -1,6 +1,6 @@
 
 <file path=word/document.xml><?xml version="1.0" encoding="utf-8"?>
-<w:document xmlns:wpc="http://schemas.microsoft.com/office/word/2010/wordprocessingCanvas" xmlns:cx="http://schemas.microsoft.com/office/drawing/2014/chartex" xmlns:cx1="http://schemas.microsoft.com/office/drawing/2015/9/8/chartex" xmlns:cx2="http://schemas.microsoft.com/office/drawing/2015/10/21/chartex" xmlns:cx3="http://schemas.microsoft.com/office/drawing/2016/5/9/chartex" xmlns:cx4="http://schemas.microsoft.com/office/drawing/2016/5/10/chartex" xmlns:cx5="http://schemas.microsoft.com/office/drawing/2016/5/11/chartex" xmlns:cx6="http://schemas.microsoft.com/office/drawing/2016/5/12/chartex" xmlns:cx7="http://schemas.microsoft.com/office/drawing/2016/5/13/chartex" xmlns:cx8="http://schemas.microsoft.com/office/drawing/2016/5/14/chartex" xmlns:mc="http://schemas.openxmlformats.org/markup-compatibility/2006" xmlns:aink="http://schemas.microsoft.com/office/drawing/2016/ink" xmlns:am3d="http://schemas.microsoft.com/office/drawing/2017/model3d" xmlns:o="urn:schemas-microsoft-com:office:office" xmlns:oel="http://schemas.microsoft.com/office/2019/extlst" xmlns:r="http://schemas.openxmlformats.org/officeDocument/2006/relationships" xmlns:m="http://schemas.openxmlformats.org/officeDocument/2006/math" xmlns:v="urn:schemas-microsoft-com:vml" xmlns:wp14="http://schemas.microsoft.com/office/word/2010/wordprocessingDrawing" xmlns:wp="http://schemas.openxmlformats.org/drawingml/2006/wordprocessingDrawing" xmlns:w10="urn:schemas-microsoft-com:office:word" xmlns:w="http://schemas.openxmlformats.org/wordprocessingml/2006/main" xmlns:w14="http://schemas.microsoft.com/office/word/2010/wordml" xmlns:w15="http://schemas.microsoft.com/office/word/2012/wordml" xmlns:w16cex="http://schemas.microsoft.com/office/word/2018/wordml/cex" xmlns:w16cid="http://schemas.microsoft.com/office/word/2016/wordml/cid" xmlns:w16="http://schemas.microsoft.com/office/word/2018/wordml" xmlns:w16sdtdh="http://schemas.microsoft.com/office/word/2020/wordml/sdtdatahash" xmlns:w16se="http://schemas.microsoft.com/office/word/2015/wordml/symex" xmlns:wpg="http://schemas.microsoft.com/office/word/2010/wordprocessingGroup" xmlns:wpi="http://schemas.microsoft.com/office/word/2010/wordprocessingInk" xmlns:wne="http://schemas.microsoft.com/office/word/2006/wordml" xmlns:wps="http://schemas.microsoft.com/office/word/2010/wordprocessingShape" mc:Ignorable="w14 w15 w16se w16cid w16 w16cex w16sdtdh wp14">
+<w:document xmlns:wpc="http://schemas.microsoft.com/office/word/2010/wordprocessingCanvas" xmlns:cx="http://schemas.microsoft.com/office/drawing/2014/chartex" xmlns:cx1="http://schemas.microsoft.com/office/drawing/2015/9/8/chartex" xmlns:cx2="http://schemas.microsoft.com/office/drawing/2015/10/21/chartex" xmlns:cx3="http://schemas.microsoft.com/office/drawing/2016/5/9/chartex" xmlns:cx4="http://schemas.microsoft.com/office/drawing/2016/5/10/chartex" xmlns:cx5="http://schemas.microsoft.com/office/drawing/2016/5/11/chartex" xmlns:cx6="http://schemas.microsoft.com/office/drawing/2016/5/12/chartex" xmlns:cx7="http://schemas.microsoft.com/office/drawing/2016/5/13/chartex" xmlns:cx8="http://schemas.microsoft.com/office/drawing/2016/5/14/chartex" xmlns:mc="http://schemas.openxmlformats.org/markup-compatibility/2006" xmlns:aink="http://schemas.microsoft.com/office/drawing/2016/ink" xmlns:am3d="http://schemas.microsoft.com/office/drawing/2017/model3d" xmlns:o="urn:schemas-microsoft-com:office:office" xmlns:oel="http://schemas.microsoft.com/office/2019/extlst" xmlns:r="http://schemas.openxmlformats.org/officeDocument/2006/relationships" xmlns:m="http://schemas.openxmlformats.org/officeDocument/2006/math" xmlns:v="urn:schemas-microsoft-com:vml" xmlns:wp14="http://schemas.microsoft.com/office/word/2010/wordprocessingDrawing" xmlns:wp="http://schemas.openxmlformats.org/drawingml/2006/wordprocessingDrawing" xmlns:w10="urn:schemas-microsoft-com:office:word" xmlns:w="http://schemas.openxmlformats.org/wordprocessingml/2006/main" xmlns:w14="http://schemas.microsoft.com/office/word/2010/wordml" xmlns:w15="http://schemas.microsoft.com/office/word/2012/wordml" xmlns:w16cex="http://schemas.microsoft.com/office/word/2018/wordml/cex" xmlns:w16cid="http://schemas.microsoft.com/office/word/2016/wordml/cid" xmlns:w16="http://schemas.microsoft.com/office/word/2018/wordml" xmlns:w16du="http://schemas.microsoft.com/office/word/2023/wordml/word16du" xmlns:w16sdtdh="http://schemas.microsoft.com/office/word/2020/wordml/sdtdatahash" xmlns:w16sdtfl="http://schemas.microsoft.com/office/word/2024/wordml/sdtformatlock" xmlns:w16se="http://schemas.microsoft.com/office/word/2015/wordml/symex" xmlns:wpg="http://schemas.microsoft.com/office/word/2010/wordprocessingGroup" xmlns:wpi="http://schemas.microsoft.com/office/word/2010/wordprocessingInk" xmlns:wne="http://schemas.microsoft.com/office/word/2006/wordml" xmlns:wps="http://schemas.microsoft.com/office/word/2010/wordprocessingShape" mc:Ignorable="w14 w15 w16se w16cid w16 w16cex w16sdtdh w16sdtfl w16du wp14">
   <w:body>
     <w:p>
       <w:pPr>
@@ -1561,39 +1561,7 @@
           <w:sz w:val="20"/>
           <w:szCs w:val="20"/>
         </w:rPr>
-        <w:t>. Following allocution, the Court</w:t>
-      </w:r>
-      <w:r>
-        <w:rPr>
-          <w:rFonts w:ascii="Palatino Linotype" w:hAnsi="Palatino Linotype"/>
-          <w:sz w:val="20"/>
-          <w:szCs w:val="20"/>
-        </w:rPr>
-        <w:t xml:space="preserve"> </w:t>
-      </w:r>
-      <w:r>
-        <w:rPr>
-          <w:rFonts w:ascii="Palatino Linotype" w:hAnsi="Palatino Linotype"/>
-          <w:sz w:val="20"/>
-          <w:szCs w:val="20"/>
-        </w:rPr>
-        <w:t xml:space="preserve">entered the following </w:t>
-      </w:r>
-      <w:r>
-        <w:rPr>
-          <w:rFonts w:ascii="Palatino Linotype" w:hAnsi="Palatino Linotype"/>
-          <w:sz w:val="20"/>
-          <w:szCs w:val="20"/>
-        </w:rPr>
-        <w:t>finding(s)</w:t>
-      </w:r>
-      <w:r>
-        <w:rPr>
-          <w:rFonts w:ascii="Palatino Linotype" w:hAnsi="Palatino Linotype"/>
-          <w:sz w:val="20"/>
-          <w:szCs w:val="20"/>
-        </w:rPr>
-        <w:t>:</w:t>
+        <w:t xml:space="preserve">. </w:t>
       </w:r>
     </w:p>
     <w:p>
@@ -2190,7 +2158,6 @@
                 <w:sz w:val="20"/>
                 <w:szCs w:val="20"/>
               </w:rPr>
-              <w:lastRenderedPageBreak/>
               <w:t>Degree</w:t>
             </w:r>
           </w:p>
@@ -2251,7 +2218,18 @@
                 <w:sz w:val="20"/>
                 <w:szCs w:val="20"/>
               </w:rPr>
-              <w:t xml:space="preserve"> for charge in </w:t>
+              <w:t xml:space="preserve"> for </w:t>
+            </w:r>
+            <w:r>
+              <w:rPr>
+                <w:rFonts w:ascii="Palatino Linotype" w:hAnsi="Palatino Linotype"/>
+                <w:b/>
+                <w:bCs/>
+                <w:sz w:val="20"/>
+                <w:szCs w:val="20"/>
+              </w:rPr>
+              <w:lastRenderedPageBreak/>
+              <w:t xml:space="preserve">charge in </w:t>
             </w:r>
             <w:proofErr w:type="spellStart"/>
             <w:r>
@@ -2311,6 +2289,7 @@
                 <w:sz w:val="20"/>
                 <w:szCs w:val="20"/>
               </w:rPr>
+              <w:lastRenderedPageBreak/>
               <w:t xml:space="preserve">{{ </w:t>
             </w:r>
             <w:proofErr w:type="spellStart"/>
@@ -3974,17 +3953,7 @@
           <w:sz w:val="20"/>
           <w:szCs w:val="20"/>
         </w:rPr>
-        <w:t xml:space="preserve"> previously imposed in this case remains in full force and effect pending </w:t>
-      </w:r>
-      <w:r>
-        <w:rPr>
-          <w:rFonts w:ascii="Palatino Linotype" w:hAnsi="Palatino Linotype"/>
-          <w:bCs/>
-          <w:sz w:val="20"/>
-          <w:szCs w:val="20"/>
-        </w:rPr>
-        <w:lastRenderedPageBreak/>
-        <w:t>sentencing in this case.</w:t>
+        <w:t xml:space="preserve"> previously imposed in this case remains in full force and effect pending sentencing in this case.</w:t>
       </w:r>
       <w:r>
         <w:rPr>
@@ -4631,7 +4600,7 @@
 </file>
 
 <file path=word/endnotes.xml><?xml version="1.0" encoding="utf-8"?>
-<w:endnotes xmlns:wpc="http://schemas.microsoft.com/office/word/2010/wordprocessingCanvas" xmlns:cx="http://schemas.microsoft.com/office/drawing/2014/chartex" xmlns:cx1="http://schemas.microsoft.com/office/drawing/2015/9/8/chartex" xmlns:cx2="http://schemas.microsoft.com/office/drawing/2015/10/21/chartex" xmlns:cx3="http://schemas.microsoft.com/office/drawing/2016/5/9/chartex" xmlns:cx4="http://schemas.microsoft.com/office/drawing/2016/5/10/chartex" xmlns:cx5="http://schemas.microsoft.com/office/drawing/2016/5/11/chartex" xmlns:cx6="http://schemas.microsoft.com/office/drawing/2016/5/12/chartex" xmlns:cx7="http://schemas.microsoft.com/office/drawing/2016/5/13/chartex" xmlns:cx8="http://schemas.microsoft.com/office/drawing/2016/5/14/chartex" xmlns:mc="http://schemas.openxmlformats.org/markup-compatibility/2006" xmlns:aink="http://schemas.microsoft.com/office/drawing/2016/ink" xmlns:am3d="http://schemas.microsoft.com/office/drawing/2017/model3d" xmlns:o="urn:schemas-microsoft-com:office:office" xmlns:oel="http://schemas.microsoft.com/office/2019/extlst" xmlns:r="http://schemas.openxmlformats.org/officeDocument/2006/relationships" xmlns:m="http://schemas.openxmlformats.org/officeDocument/2006/math" xmlns:v="urn:schemas-microsoft-com:vml" xmlns:wp14="http://schemas.microsoft.com/office/word/2010/wordprocessingDrawing" xmlns:wp="http://schemas.openxmlformats.org/drawingml/2006/wordprocessingDrawing" xmlns:w10="urn:schemas-microsoft-com:office:word" xmlns:w="http://schemas.openxmlformats.org/wordprocessingml/2006/main" xmlns:w14="http://schemas.microsoft.com/office/word/2010/wordml" xmlns:w15="http://schemas.microsoft.com/office/word/2012/wordml" xmlns:w16cex="http://schemas.microsoft.com/office/word/2018/wordml/cex" xmlns:w16cid="http://schemas.microsoft.com/office/word/2016/wordml/cid" xmlns:w16="http://schemas.microsoft.com/office/word/2018/wordml" xmlns:w16sdtdh="http://schemas.microsoft.com/office/word/2020/wordml/sdtdatahash" xmlns:w16se="http://schemas.microsoft.com/office/word/2015/wordml/symex" xmlns:wpg="http://schemas.microsoft.com/office/word/2010/wordprocessingGroup" xmlns:wpi="http://schemas.microsoft.com/office/word/2010/wordprocessingInk" xmlns:wne="http://schemas.microsoft.com/office/word/2006/wordml" xmlns:wps="http://schemas.microsoft.com/office/word/2010/wordprocessingShape" mc:Ignorable="w14 w15 w16se w16cid w16 w16cex w16sdtdh wp14">
+<w:endnotes xmlns:wpc="http://schemas.microsoft.com/office/word/2010/wordprocessingCanvas" xmlns:cx="http://schemas.microsoft.com/office/drawing/2014/chartex" xmlns:cx1="http://schemas.microsoft.com/office/drawing/2015/9/8/chartex" xmlns:cx2="http://schemas.microsoft.com/office/drawing/2015/10/21/chartex" xmlns:cx3="http://schemas.microsoft.com/office/drawing/2016/5/9/chartex" xmlns:cx4="http://schemas.microsoft.com/office/drawing/2016/5/10/chartex" xmlns:cx5="http://schemas.microsoft.com/office/drawing/2016/5/11/chartex" xmlns:cx6="http://schemas.microsoft.com/office/drawing/2016/5/12/chartex" xmlns:cx7="http://schemas.microsoft.com/office/drawing/2016/5/13/chartex" xmlns:cx8="http://schemas.microsoft.com/office/drawing/2016/5/14/chartex" xmlns:mc="http://schemas.openxmlformats.org/markup-compatibility/2006" xmlns:aink="http://schemas.microsoft.com/office/drawing/2016/ink" xmlns:am3d="http://schemas.microsoft.com/office/drawing/2017/model3d" xmlns:o="urn:schemas-microsoft-com:office:office" xmlns:oel="http://schemas.microsoft.com/office/2019/extlst" xmlns:r="http://schemas.openxmlformats.org/officeDocument/2006/relationships" xmlns:m="http://schemas.openxmlformats.org/officeDocument/2006/math" xmlns:v="urn:schemas-microsoft-com:vml" xmlns:wp14="http://schemas.microsoft.com/office/word/2010/wordprocessingDrawing" xmlns:wp="http://schemas.openxmlformats.org/drawingml/2006/wordprocessingDrawing" xmlns:w10="urn:schemas-microsoft-com:office:word" xmlns:w="http://schemas.openxmlformats.org/wordprocessingml/2006/main" xmlns:w14="http://schemas.microsoft.com/office/word/2010/wordml" xmlns:w15="http://schemas.microsoft.com/office/word/2012/wordml" xmlns:w16cex="http://schemas.microsoft.com/office/word/2018/wordml/cex" xmlns:w16cid="http://schemas.microsoft.com/office/word/2016/wordml/cid" xmlns:w16="http://schemas.microsoft.com/office/word/2018/wordml" xmlns:w16du="http://schemas.microsoft.com/office/word/2023/wordml/word16du" xmlns:w16sdtdh="http://schemas.microsoft.com/office/word/2020/wordml/sdtdatahash" xmlns:w16sdtfl="http://schemas.microsoft.com/office/word/2024/wordml/sdtformatlock" xmlns:w16se="http://schemas.microsoft.com/office/word/2015/wordml/symex" xmlns:wpg="http://schemas.microsoft.com/office/word/2010/wordprocessingGroup" xmlns:wpi="http://schemas.microsoft.com/office/word/2010/wordprocessingInk" xmlns:wne="http://schemas.microsoft.com/office/word/2006/wordml" xmlns:wps="http://schemas.microsoft.com/office/word/2010/wordprocessingShape" mc:Ignorable="w14 w15 w16se w16cid w16 w16cex w16sdtdh w16sdtfl w16du wp14">
   <w:endnote w:type="separator" w:id="-1">
     <w:p>
       <w:r>
@@ -4650,7 +4619,7 @@
 </file>
 
 <file path=word/footer1.xml><?xml version="1.0" encoding="utf-8"?>
-<w:ftr xmlns:wpc="http://schemas.microsoft.com/office/word/2010/wordprocessingCanvas" xmlns:cx="http://schemas.microsoft.com/office/drawing/2014/chartex" xmlns:cx1="http://schemas.microsoft.com/office/drawing/2015/9/8/chartex" xmlns:cx2="http://schemas.microsoft.com/office/drawing/2015/10/21/chartex" xmlns:cx3="http://schemas.microsoft.com/office/drawing/2016/5/9/chartex" xmlns:cx4="http://schemas.microsoft.com/office/drawing/2016/5/10/chartex" xmlns:cx5="http://schemas.microsoft.com/office/drawing/2016/5/11/chartex" xmlns:cx6="http://schemas.microsoft.com/office/drawing/2016/5/12/chartex" xmlns:cx7="http://schemas.microsoft.com/office/drawing/2016/5/13/chartex" xmlns:cx8="http://schemas.microsoft.com/office/drawing/2016/5/14/chartex" xmlns:mc="http://schemas.openxmlformats.org/markup-compatibility/2006" xmlns:aink="http://schemas.microsoft.com/office/drawing/2016/ink" xmlns:am3d="http://schemas.microsoft.com/office/drawing/2017/model3d" xmlns:o="urn:schemas-microsoft-com:office:office" xmlns:oel="http://schemas.microsoft.com/office/2019/extlst" xmlns:r="http://schemas.openxmlformats.org/officeDocument/2006/relationships" xmlns:m="http://schemas.openxmlformats.org/officeDocument/2006/math" xmlns:v="urn:schemas-microsoft-com:vml" xmlns:wp14="http://schemas.microsoft.com/office/word/2010/wordprocessingDrawing" xmlns:wp="http://schemas.openxmlformats.org/drawingml/2006/wordprocessingDrawing" xmlns:w10="urn:schemas-microsoft-com:office:word" xmlns:w="http://schemas.openxmlformats.org/wordprocessingml/2006/main" xmlns:w14="http://schemas.microsoft.com/office/word/2010/wordml" xmlns:w15="http://schemas.microsoft.com/office/word/2012/wordml" xmlns:w16cex="http://schemas.microsoft.com/office/word/2018/wordml/cex" xmlns:w16cid="http://schemas.microsoft.com/office/word/2016/wordml/cid" xmlns:w16="http://schemas.microsoft.com/office/word/2018/wordml" xmlns:w16sdtdh="http://schemas.microsoft.com/office/word/2020/wordml/sdtdatahash" xmlns:w16se="http://schemas.microsoft.com/office/word/2015/wordml/symex" xmlns:wpg="http://schemas.microsoft.com/office/word/2010/wordprocessingGroup" xmlns:wpi="http://schemas.microsoft.com/office/word/2010/wordprocessingInk" xmlns:wne="http://schemas.microsoft.com/office/word/2006/wordml" xmlns:wps="http://schemas.microsoft.com/office/word/2010/wordprocessingShape" mc:Ignorable="w14 w15 w16se w16cid w16 w16cex w16sdtdh wp14">
+<w:ftr xmlns:wpc="http://schemas.microsoft.com/office/word/2010/wordprocessingCanvas" xmlns:cx="http://schemas.microsoft.com/office/drawing/2014/chartex" xmlns:cx1="http://schemas.microsoft.com/office/drawing/2015/9/8/chartex" xmlns:cx2="http://schemas.microsoft.com/office/drawing/2015/10/21/chartex" xmlns:cx3="http://schemas.microsoft.com/office/drawing/2016/5/9/chartex" xmlns:cx4="http://schemas.microsoft.com/office/drawing/2016/5/10/chartex" xmlns:cx5="http://schemas.microsoft.com/office/drawing/2016/5/11/chartex" xmlns:cx6="http://schemas.microsoft.com/office/drawing/2016/5/12/chartex" xmlns:cx7="http://schemas.microsoft.com/office/drawing/2016/5/13/chartex" xmlns:cx8="http://schemas.microsoft.com/office/drawing/2016/5/14/chartex" xmlns:mc="http://schemas.openxmlformats.org/markup-compatibility/2006" xmlns:aink="http://schemas.microsoft.com/office/drawing/2016/ink" xmlns:am3d="http://schemas.microsoft.com/office/drawing/2017/model3d" xmlns:o="urn:schemas-microsoft-com:office:office" xmlns:oel="http://schemas.microsoft.com/office/2019/extlst" xmlns:r="http://schemas.openxmlformats.org/officeDocument/2006/relationships" xmlns:m="http://schemas.openxmlformats.org/officeDocument/2006/math" xmlns:v="urn:schemas-microsoft-com:vml" xmlns:wp14="http://schemas.microsoft.com/office/word/2010/wordprocessingDrawing" xmlns:wp="http://schemas.openxmlformats.org/drawingml/2006/wordprocessingDrawing" xmlns:w10="urn:schemas-microsoft-com:office:word" xmlns:w="http://schemas.openxmlformats.org/wordprocessingml/2006/main" xmlns:w14="http://schemas.microsoft.com/office/word/2010/wordml" xmlns:w15="http://schemas.microsoft.com/office/word/2012/wordml" xmlns:w16cex="http://schemas.microsoft.com/office/word/2018/wordml/cex" xmlns:w16cid="http://schemas.microsoft.com/office/word/2016/wordml/cid" xmlns:w16="http://schemas.microsoft.com/office/word/2018/wordml" xmlns:w16du="http://schemas.microsoft.com/office/word/2023/wordml/word16du" xmlns:w16sdtdh="http://schemas.microsoft.com/office/word/2020/wordml/sdtdatahash" xmlns:w16sdtfl="http://schemas.microsoft.com/office/word/2024/wordml/sdtformatlock" xmlns:w16se="http://schemas.microsoft.com/office/word/2015/wordml/symex" xmlns:wpg="http://schemas.microsoft.com/office/word/2010/wordprocessingGroup" xmlns:wpi="http://schemas.microsoft.com/office/word/2010/wordprocessingInk" xmlns:wne="http://schemas.microsoft.com/office/word/2006/wordml" xmlns:wps="http://schemas.microsoft.com/office/word/2010/wordprocessingShape" mc:Ignorable="w14 w15 w16se w16cid w16 w16cex w16sdtdh w16sdtfl w16du wp14">
   <w:sdt>
     <w:sdtPr>
       <w:id w:val="-1309706245"/>
@@ -4659,7 +4628,6 @@
         <w:docPartUnique/>
       </w:docPartObj>
     </w:sdtPr>
-    <w:sdtEndPr/>
     <w:sdtContent>
       <w:sdt>
         <w:sdtPr>
@@ -5071,7 +5039,7 @@
 </file>
 
 <file path=word/footnotes.xml><?xml version="1.0" encoding="utf-8"?>
-<w:footnotes xmlns:wpc="http://schemas.microsoft.com/office/word/2010/wordprocessingCanvas" xmlns:cx="http://schemas.microsoft.com/office/drawing/2014/chartex" xmlns:cx1="http://schemas.microsoft.com/office/drawing/2015/9/8/chartex" xmlns:cx2="http://schemas.microsoft.com/office/drawing/2015/10/21/chartex" xmlns:cx3="http://schemas.microsoft.com/office/drawing/2016/5/9/chartex" xmlns:cx4="http://schemas.microsoft.com/office/drawing/2016/5/10/chartex" xmlns:cx5="http://schemas.microsoft.com/office/drawing/2016/5/11/chartex" xmlns:cx6="http://schemas.microsoft.com/office/drawing/2016/5/12/chartex" xmlns:cx7="http://schemas.microsoft.com/office/drawing/2016/5/13/chartex" xmlns:cx8="http://schemas.microsoft.com/office/drawing/2016/5/14/chartex" xmlns:mc="http://schemas.openxmlformats.org/markup-compatibility/2006" xmlns:aink="http://schemas.microsoft.com/office/drawing/2016/ink" xmlns:am3d="http://schemas.microsoft.com/office/drawing/2017/model3d" xmlns:o="urn:schemas-microsoft-com:office:office" xmlns:oel="http://schemas.microsoft.com/office/2019/extlst" xmlns:r="http://schemas.openxmlformats.org/officeDocument/2006/relationships" xmlns:m="http://schemas.openxmlformats.org/officeDocument/2006/math" xmlns:v="urn:schemas-microsoft-com:vml" xmlns:wp14="http://schemas.microsoft.com/office/word/2010/wordprocessingDrawing" xmlns:wp="http://schemas.openxmlformats.org/drawingml/2006/wordprocessingDrawing" xmlns:w10="urn:schemas-microsoft-com:office:word" xmlns:w="http://schemas.openxmlformats.org/wordprocessingml/2006/main" xmlns:w14="http://schemas.microsoft.com/office/word/2010/wordml" xmlns:w15="http://schemas.microsoft.com/office/word/2012/wordml" xmlns:w16cex="http://schemas.microsoft.com/office/word/2018/wordml/cex" xmlns:w16cid="http://schemas.microsoft.com/office/word/2016/wordml/cid" xmlns:w16="http://schemas.microsoft.com/office/word/2018/wordml" xmlns:w16sdtdh="http://schemas.microsoft.com/office/word/2020/wordml/sdtdatahash" xmlns:w16se="http://schemas.microsoft.com/office/word/2015/wordml/symex" xmlns:wpg="http://schemas.microsoft.com/office/word/2010/wordprocessingGroup" xmlns:wpi="http://schemas.microsoft.com/office/word/2010/wordprocessingInk" xmlns:wne="http://schemas.microsoft.com/office/word/2006/wordml" xmlns:wps="http://schemas.microsoft.com/office/word/2010/wordprocessingShape" mc:Ignorable="w14 w15 w16se w16cid w16 w16cex w16sdtdh wp14">
+<w:footnotes xmlns:wpc="http://schemas.microsoft.com/office/word/2010/wordprocessingCanvas" xmlns:cx="http://schemas.microsoft.com/office/drawing/2014/chartex" xmlns:cx1="http://schemas.microsoft.com/office/drawing/2015/9/8/chartex" xmlns:cx2="http://schemas.microsoft.com/office/drawing/2015/10/21/chartex" xmlns:cx3="http://schemas.microsoft.com/office/drawing/2016/5/9/chartex" xmlns:cx4="http://schemas.microsoft.com/office/drawing/2016/5/10/chartex" xmlns:cx5="http://schemas.microsoft.com/office/drawing/2016/5/11/chartex" xmlns:cx6="http://schemas.microsoft.com/office/drawing/2016/5/12/chartex" xmlns:cx7="http://schemas.microsoft.com/office/drawing/2016/5/13/chartex" xmlns:cx8="http://schemas.microsoft.com/office/drawing/2016/5/14/chartex" xmlns:mc="http://schemas.openxmlformats.org/markup-compatibility/2006" xmlns:aink="http://schemas.microsoft.com/office/drawing/2016/ink" xmlns:am3d="http://schemas.microsoft.com/office/drawing/2017/model3d" xmlns:o="urn:schemas-microsoft-com:office:office" xmlns:oel="http://schemas.microsoft.com/office/2019/extlst" xmlns:r="http://schemas.openxmlformats.org/officeDocument/2006/relationships" xmlns:m="http://schemas.openxmlformats.org/officeDocument/2006/math" xmlns:v="urn:schemas-microsoft-com:vml" xmlns:wp14="http://schemas.microsoft.com/office/word/2010/wordprocessingDrawing" xmlns:wp="http://schemas.openxmlformats.org/drawingml/2006/wordprocessingDrawing" xmlns:w10="urn:schemas-microsoft-com:office:word" xmlns:w="http://schemas.openxmlformats.org/wordprocessingml/2006/main" xmlns:w14="http://schemas.microsoft.com/office/word/2010/wordml" xmlns:w15="http://schemas.microsoft.com/office/word/2012/wordml" xmlns:w16cex="http://schemas.microsoft.com/office/word/2018/wordml/cex" xmlns:w16cid="http://schemas.microsoft.com/office/word/2016/wordml/cid" xmlns:w16="http://schemas.microsoft.com/office/word/2018/wordml" xmlns:w16du="http://schemas.microsoft.com/office/word/2023/wordml/word16du" xmlns:w16sdtdh="http://schemas.microsoft.com/office/word/2020/wordml/sdtdatahash" xmlns:w16sdtfl="http://schemas.microsoft.com/office/word/2024/wordml/sdtformatlock" xmlns:w16se="http://schemas.microsoft.com/office/word/2015/wordml/symex" xmlns:wpg="http://schemas.microsoft.com/office/word/2010/wordprocessingGroup" xmlns:wpi="http://schemas.microsoft.com/office/word/2010/wordprocessingInk" xmlns:wne="http://schemas.microsoft.com/office/word/2006/wordml" xmlns:wps="http://schemas.microsoft.com/office/word/2010/wordprocessingShape" mc:Ignorable="w14 w15 w16se w16cid w16 w16cex w16sdtdh w16sdtfl w16du wp14">
   <w:footnote w:type="separator" w:id="-1">
     <w:p>
       <w:r>
@@ -5090,7 +5058,7 @@
 </file>
 
 <file path=word/header1.xml><?xml version="1.0" encoding="utf-8"?>
-<w:hdr xmlns:wpc="http://schemas.microsoft.com/office/word/2010/wordprocessingCanvas" xmlns:cx="http://schemas.microsoft.com/office/drawing/2014/chartex" xmlns:cx1="http://schemas.microsoft.com/office/drawing/2015/9/8/chartex" xmlns:cx2="http://schemas.microsoft.com/office/drawing/2015/10/21/chartex" xmlns:cx3="http://schemas.microsoft.com/office/drawing/2016/5/9/chartex" xmlns:cx4="http://schemas.microsoft.com/office/drawing/2016/5/10/chartex" xmlns:cx5="http://schemas.microsoft.com/office/drawing/2016/5/11/chartex" xmlns:cx6="http://schemas.microsoft.com/office/drawing/2016/5/12/chartex" xmlns:cx7="http://schemas.microsoft.com/office/drawing/2016/5/13/chartex" xmlns:cx8="http://schemas.microsoft.com/office/drawing/2016/5/14/chartex" xmlns:mc="http://schemas.openxmlformats.org/markup-compatibility/2006" xmlns:aink="http://schemas.microsoft.com/office/drawing/2016/ink" xmlns:am3d="http://schemas.microsoft.com/office/drawing/2017/model3d" xmlns:o="urn:schemas-microsoft-com:office:office" xmlns:oel="http://schemas.microsoft.com/office/2019/extlst" xmlns:r="http://schemas.openxmlformats.org/officeDocument/2006/relationships" xmlns:m="http://schemas.openxmlformats.org/officeDocument/2006/math" xmlns:v="urn:schemas-microsoft-com:vml" xmlns:wp14="http://schemas.microsoft.com/office/word/2010/wordprocessingDrawing" xmlns:wp="http://schemas.openxmlformats.org/drawingml/2006/wordprocessingDrawing" xmlns:w10="urn:schemas-microsoft-com:office:word" xmlns:w="http://schemas.openxmlformats.org/wordprocessingml/2006/main" xmlns:w14="http://schemas.microsoft.com/office/word/2010/wordml" xmlns:w15="http://schemas.microsoft.com/office/word/2012/wordml" xmlns:w16cex="http://schemas.microsoft.com/office/word/2018/wordml/cex" xmlns:w16cid="http://schemas.microsoft.com/office/word/2016/wordml/cid" xmlns:w16="http://schemas.microsoft.com/office/word/2018/wordml" xmlns:w16sdtdh="http://schemas.microsoft.com/office/word/2020/wordml/sdtdatahash" xmlns:w16se="http://schemas.microsoft.com/office/word/2015/wordml/symex" xmlns:wpg="http://schemas.microsoft.com/office/word/2010/wordprocessingGroup" xmlns:wpi="http://schemas.microsoft.com/office/word/2010/wordprocessingInk" xmlns:wne="http://schemas.microsoft.com/office/word/2006/wordml" xmlns:wps="http://schemas.microsoft.com/office/word/2010/wordprocessingShape" mc:Ignorable="w14 w15 w16se w16cid w16 w16cex w16sdtdh wp14">
+<w:hdr xmlns:wpc="http://schemas.microsoft.com/office/word/2010/wordprocessingCanvas" xmlns:cx="http://schemas.microsoft.com/office/drawing/2014/chartex" xmlns:cx1="http://schemas.microsoft.com/office/drawing/2015/9/8/chartex" xmlns:cx2="http://schemas.microsoft.com/office/drawing/2015/10/21/chartex" xmlns:cx3="http://schemas.microsoft.com/office/drawing/2016/5/9/chartex" xmlns:cx4="http://schemas.microsoft.com/office/drawing/2016/5/10/chartex" xmlns:cx5="http://schemas.microsoft.com/office/drawing/2016/5/11/chartex" xmlns:cx6="http://schemas.microsoft.com/office/drawing/2016/5/12/chartex" xmlns:cx7="http://schemas.microsoft.com/office/drawing/2016/5/13/chartex" xmlns:cx8="http://schemas.microsoft.com/office/drawing/2016/5/14/chartex" xmlns:mc="http://schemas.openxmlformats.org/markup-compatibility/2006" xmlns:aink="http://schemas.microsoft.com/office/drawing/2016/ink" xmlns:am3d="http://schemas.microsoft.com/office/drawing/2017/model3d" xmlns:o="urn:schemas-microsoft-com:office:office" xmlns:oel="http://schemas.microsoft.com/office/2019/extlst" xmlns:r="http://schemas.openxmlformats.org/officeDocument/2006/relationships" xmlns:m="http://schemas.openxmlformats.org/officeDocument/2006/math" xmlns:v="urn:schemas-microsoft-com:vml" xmlns:wp14="http://schemas.microsoft.com/office/word/2010/wordprocessingDrawing" xmlns:wp="http://schemas.openxmlformats.org/drawingml/2006/wordprocessingDrawing" xmlns:w10="urn:schemas-microsoft-com:office:word" xmlns:w="http://schemas.openxmlformats.org/wordprocessingml/2006/main" xmlns:w14="http://schemas.microsoft.com/office/word/2010/wordml" xmlns:w15="http://schemas.microsoft.com/office/word/2012/wordml" xmlns:w16cex="http://schemas.microsoft.com/office/word/2018/wordml/cex" xmlns:w16cid="http://schemas.microsoft.com/office/word/2016/wordml/cid" xmlns:w16="http://schemas.microsoft.com/office/word/2018/wordml" xmlns:w16du="http://schemas.microsoft.com/office/word/2023/wordml/word16du" xmlns:w16sdtdh="http://schemas.microsoft.com/office/word/2020/wordml/sdtdatahash" xmlns:w16sdtfl="http://schemas.microsoft.com/office/word/2024/wordml/sdtformatlock" xmlns:w16se="http://schemas.microsoft.com/office/word/2015/wordml/symex" xmlns:wpg="http://schemas.microsoft.com/office/word/2010/wordprocessingGroup" xmlns:wpi="http://schemas.microsoft.com/office/word/2010/wordprocessingInk" xmlns:wne="http://schemas.microsoft.com/office/word/2006/wordml" xmlns:wps="http://schemas.microsoft.com/office/word/2010/wordprocessingShape" mc:Ignorable="w14 w15 w16se w16cid w16 w16cex w16sdtdh w16sdtfl w16du wp14">
   <w:p>
     <w:pPr>
       <w:pStyle w:val="Header"/>
@@ -5114,7 +5082,7 @@
 </file>
 
 <file path=word/numbering.xml><?xml version="1.0" encoding="utf-8"?>
-<w:numbering xmlns:wpc="http://schemas.microsoft.com/office/word/2010/wordprocessingCanvas" xmlns:cx="http://schemas.microsoft.com/office/drawing/2014/chartex" xmlns:cx1="http://schemas.microsoft.com/office/drawing/2015/9/8/chartex" xmlns:cx2="http://schemas.microsoft.com/office/drawing/2015/10/21/chartex" xmlns:cx3="http://schemas.microsoft.com/office/drawing/2016/5/9/chartex" xmlns:cx4="http://schemas.microsoft.com/office/drawing/2016/5/10/chartex" xmlns:cx5="http://schemas.microsoft.com/office/drawing/2016/5/11/chartex" xmlns:cx6="http://schemas.microsoft.com/office/drawing/2016/5/12/chartex" xmlns:cx7="http://schemas.microsoft.com/office/drawing/2016/5/13/chartex" xmlns:cx8="http://schemas.microsoft.com/office/drawing/2016/5/14/chartex" xmlns:mc="http://schemas.openxmlformats.org/markup-compatibility/2006" xmlns:aink="http://schemas.microsoft.com/office/drawing/2016/ink" xmlns:am3d="http://schemas.microsoft.com/office/drawing/2017/model3d" xmlns:o="urn:schemas-microsoft-com:office:office" xmlns:oel="http://schemas.microsoft.com/office/2019/extlst" xmlns:r="http://schemas.openxmlformats.org/officeDocument/2006/relationships" xmlns:m="http://schemas.openxmlformats.org/officeDocument/2006/math" xmlns:v="urn:schemas-microsoft-com:vml" xmlns:wp14="http://schemas.microsoft.com/office/word/2010/wordprocessingDrawing" xmlns:wp="http://schemas.openxmlformats.org/drawingml/2006/wordprocessingDrawing" xmlns:w10="urn:schemas-microsoft-com:office:word" xmlns:w="http://schemas.openxmlformats.org/wordprocessingml/2006/main" xmlns:w14="http://schemas.microsoft.com/office/word/2010/wordml" xmlns:w15="http://schemas.microsoft.com/office/word/2012/wordml" xmlns:w16cex="http://schemas.microsoft.com/office/word/2018/wordml/cex" xmlns:w16cid="http://schemas.microsoft.com/office/word/2016/wordml/cid" xmlns:w16="http://schemas.microsoft.com/office/word/2018/wordml" xmlns:w16sdtdh="http://schemas.microsoft.com/office/word/2020/wordml/sdtdatahash" xmlns:w16se="http://schemas.microsoft.com/office/word/2015/wordml/symex" xmlns:wpg="http://schemas.microsoft.com/office/word/2010/wordprocessingGroup" xmlns:wpi="http://schemas.microsoft.com/office/word/2010/wordprocessingInk" xmlns:wne="http://schemas.microsoft.com/office/word/2006/wordml" xmlns:wps="http://schemas.microsoft.com/office/word/2010/wordprocessingShape" mc:Ignorable="w14 w15 w16se w16cid w16 w16cex w16sdtdh wp14">
+<w:numbering xmlns:wpc="http://schemas.microsoft.com/office/word/2010/wordprocessingCanvas" xmlns:cx="http://schemas.microsoft.com/office/drawing/2014/chartex" xmlns:cx1="http://schemas.microsoft.com/office/drawing/2015/9/8/chartex" xmlns:cx2="http://schemas.microsoft.com/office/drawing/2015/10/21/chartex" xmlns:cx3="http://schemas.microsoft.com/office/drawing/2016/5/9/chartex" xmlns:cx4="http://schemas.microsoft.com/office/drawing/2016/5/10/chartex" xmlns:cx5="http://schemas.microsoft.com/office/drawing/2016/5/11/chartex" xmlns:cx6="http://schemas.microsoft.com/office/drawing/2016/5/12/chartex" xmlns:cx7="http://schemas.microsoft.com/office/drawing/2016/5/13/chartex" xmlns:cx8="http://schemas.microsoft.com/office/drawing/2016/5/14/chartex" xmlns:mc="http://schemas.openxmlformats.org/markup-compatibility/2006" xmlns:aink="http://schemas.microsoft.com/office/drawing/2016/ink" xmlns:am3d="http://schemas.microsoft.com/office/drawing/2017/model3d" xmlns:o="urn:schemas-microsoft-com:office:office" xmlns:oel="http://schemas.microsoft.com/office/2019/extlst" xmlns:r="http://schemas.openxmlformats.org/officeDocument/2006/relationships" xmlns:m="http://schemas.openxmlformats.org/officeDocument/2006/math" xmlns:v="urn:schemas-microsoft-com:vml" xmlns:wp14="http://schemas.microsoft.com/office/word/2010/wordprocessingDrawing" xmlns:wp="http://schemas.openxmlformats.org/drawingml/2006/wordprocessingDrawing" xmlns:w10="urn:schemas-microsoft-com:office:word" xmlns:w="http://schemas.openxmlformats.org/wordprocessingml/2006/main" xmlns:w14="http://schemas.microsoft.com/office/word/2010/wordml" xmlns:w15="http://schemas.microsoft.com/office/word/2012/wordml" xmlns:w16cex="http://schemas.microsoft.com/office/word/2018/wordml/cex" xmlns:w16cid="http://schemas.microsoft.com/office/word/2016/wordml/cid" xmlns:w16="http://schemas.microsoft.com/office/word/2018/wordml" xmlns:w16du="http://schemas.microsoft.com/office/word/2023/wordml/word16du" xmlns:w16sdtdh="http://schemas.microsoft.com/office/word/2020/wordml/sdtdatahash" xmlns:w16sdtfl="http://schemas.microsoft.com/office/word/2024/wordml/sdtformatlock" xmlns:w16se="http://schemas.microsoft.com/office/word/2015/wordml/symex" xmlns:wpg="http://schemas.microsoft.com/office/word/2010/wordprocessingGroup" xmlns:wpi="http://schemas.microsoft.com/office/word/2010/wordprocessingInk" xmlns:wne="http://schemas.microsoft.com/office/word/2006/wordml" xmlns:wps="http://schemas.microsoft.com/office/word/2010/wordprocessingShape" mc:Ignorable="w14 w15 w16se w16cid w16 w16cex w16sdtdh w16sdtfl w16du wp14">
   <w:abstractNum w:abstractNumId="0" w15:restartNumberingAfterBreak="0">
     <w:nsid w:val="08B2501C"/>
     <w:multiLevelType w:val="hybridMultilevel"/>
@@ -5699,7 +5667,7 @@
 </file>
 
 <file path=word/styles.xml><?xml version="1.0" encoding="utf-8"?>
-<w:styles xmlns:mc="http://schemas.openxmlformats.org/markup-compatibility/2006" xmlns:r="http://schemas.openxmlformats.org/officeDocument/2006/relationships" xmlns:w="http://schemas.openxmlformats.org/wordprocessingml/2006/main" xmlns:w14="http://schemas.microsoft.com/office/word/2010/wordml" xmlns:w15="http://schemas.microsoft.com/office/word/2012/wordml" xmlns:w16cex="http://schemas.microsoft.com/office/word/2018/wordml/cex" xmlns:w16cid="http://schemas.microsoft.com/office/word/2016/wordml/cid" xmlns:w16="http://schemas.microsoft.com/office/word/2018/wordml" xmlns:w16sdtdh="http://schemas.microsoft.com/office/word/2020/wordml/sdtdatahash" xmlns:w16se="http://schemas.microsoft.com/office/word/2015/wordml/symex" mc:Ignorable="w14 w15 w16se w16cid w16 w16cex w16sdtdh">
+<w:styles xmlns:mc="http://schemas.openxmlformats.org/markup-compatibility/2006" xmlns:r="http://schemas.openxmlformats.org/officeDocument/2006/relationships" xmlns:w="http://schemas.openxmlformats.org/wordprocessingml/2006/main" xmlns:w14="http://schemas.microsoft.com/office/word/2010/wordml" xmlns:w15="http://schemas.microsoft.com/office/word/2012/wordml" xmlns:w16cex="http://schemas.microsoft.com/office/word/2018/wordml/cex" xmlns:w16cid="http://schemas.microsoft.com/office/word/2016/wordml/cid" xmlns:w16="http://schemas.microsoft.com/office/word/2018/wordml" xmlns:w16du="http://schemas.microsoft.com/office/word/2023/wordml/word16du" xmlns:w16sdtdh="http://schemas.microsoft.com/office/word/2020/wordml/sdtdatahash" xmlns:w16sdtfl="http://schemas.microsoft.com/office/word/2024/wordml/sdtformatlock" xmlns:w16se="http://schemas.microsoft.com/office/word/2015/wordml/symex" mc:Ignorable="w14 w15 w16se w16cid w16 w16cex w16sdtdh w16sdtfl w16du">
   <w:docDefaults>
     <w:rPrDefault>
       <w:rPr>

</xml_diff>